<commit_message>
Add logger, change template
</commit_message>
<xml_diff>
--- a/WordProcessor.Table1/bin/Debug/net8.0/template.docx
+++ b/WordProcessor.Table1/bin/Debug/net8.0/template.docx
@@ -1161,7 +1161,6 @@
                 <w:lang w:eastAsia="ja-JP" w:bidi="fa-IR"/>
               </w:rPr>
             </w:pPr>
-            <w:proofErr w:type="gramStart"/>
             <w:r>
               <w:rPr>
                 <w:rFonts w:eastAsia="Andale Sans UI"/>
@@ -1170,18 +1169,7 @@
                 <w:kern w:val="3"/>
                 <w:lang w:eastAsia="ja-JP" w:bidi="fa-IR"/>
               </w:rPr>
-              <w:t>ДС….</w:t>
-            </w:r>
-            <w:proofErr w:type="gramEnd"/>
-            <w:r>
-              <w:rPr>
-                <w:rFonts w:eastAsia="Andale Sans UI"/>
-                <w:i/>
-                <w:iCs/>
-                <w:kern w:val="3"/>
-                <w:lang w:eastAsia="ja-JP" w:bidi="fa-IR"/>
-              </w:rPr>
-              <w:t>.</w:t>
+              <w:t>ДС…..</w:t>
             </w:r>
           </w:p>
         </w:tc>
@@ -17547,18 +17535,12 @@
                 <w:tab w:val="left" w:pos="284"/>
               </w:tabs>
               <w:spacing w:line="256" w:lineRule="auto"/>
+              <w:jc w:val="center"/>
               <w:rPr>
                 <w:color w:val="000000"/>
                 <w:lang w:eastAsia="en-US"/>
               </w:rPr>
             </w:pPr>
-            <w:r>
-              <w:rPr>
-                <w:color w:val="000000"/>
-                <w:lang w:eastAsia="en-US"/>
-              </w:rPr>
-              <w:t>1</w:t>
-            </w:r>
           </w:p>
         </w:tc>
         <w:tc>
@@ -17574,6 +17556,7 @@
           </w:tcPr>
           <w:p>
             <w:pPr>
+              <w:jc w:val="center"/>
               <w:rPr>
                 <w:lang w:eastAsia="en-US"/>
               </w:rPr>
@@ -17608,6 +17591,7 @@
           </w:tcPr>
           <w:p>
             <w:pPr>
+              <w:jc w:val="center"/>
               <w:rPr>
                 <w:i/>
               </w:rPr>
@@ -17626,6 +17610,7 @@
           </w:tcPr>
           <w:p>
             <w:pPr>
+              <w:jc w:val="center"/>
               <w:rPr>
                 <w:i/>
               </w:rPr>
@@ -17642,7 +17627,11 @@
               <w:right w:val="single" w:sz="4" w:space="0" w:color="000000"/>
             </w:tcBorders>
           </w:tcPr>
-          <w:p/>
+          <w:p>
+            <w:pPr>
+              <w:jc w:val="center"/>
+            </w:pPr>
+          </w:p>
         </w:tc>
         <w:tc>
           <w:tcPr>
@@ -17662,6 +17651,20 @@
         </w:tc>
       </w:tr>
     </w:tbl>
+    <w:p>
+      <w:pPr>
+        <w:spacing w:after="160" w:line="259" w:lineRule="auto"/>
+        <w:rPr>
+          <w:b/>
+        </w:rPr>
+      </w:pPr>
+      <w:r>
+        <w:rPr>
+          <w:b/>
+        </w:rPr>
+        <w:br w:type="page"/>
+      </w:r>
+    </w:p>
     <w:p>
       <w:pPr>
         <w:pageBreakBefore/>
@@ -19066,15 +19069,11 @@
           </w:tcPr>
           <w:p>
             <w:pPr>
-              <w:pStyle w:val="a3"/>
-              <w:numPr>
-                <w:ilvl w:val="0"/>
-                <w:numId w:val="6"/>
-              </w:numPr>
               <w:tabs>
                 <w:tab w:val="left" w:pos="284"/>
               </w:tabs>
               <w:spacing w:line="256" w:lineRule="auto"/>
+              <w:jc w:val="center"/>
               <w:rPr>
                 <w:color w:val="000000"/>
                 <w:lang w:eastAsia="en-US"/>
@@ -19095,6 +19094,7 @@
           </w:tcPr>
           <w:p>
             <w:pPr>
+              <w:jc w:val="center"/>
               <w:rPr>
                 <w:lang w:eastAsia="en-US"/>
               </w:rPr>
@@ -19129,6 +19129,7 @@
           </w:tcPr>
           <w:p>
             <w:pPr>
+              <w:jc w:val="center"/>
               <w:rPr>
                 <w:i/>
               </w:rPr>
@@ -19164,7 +19165,11 @@
               <w:right w:val="single" w:sz="4" w:space="0" w:color="000000"/>
             </w:tcBorders>
           </w:tcPr>
-          <w:p/>
+          <w:p>
+            <w:pPr>
+              <w:jc w:val="center"/>
+            </w:pPr>
+          </w:p>
         </w:tc>
         <w:tc>
           <w:tcPr>
@@ -19183,7 +19188,22 @@
           </w:p>
         </w:tc>
       </w:tr>
+      <w:bookmarkEnd w:id="15"/>
     </w:tbl>
+    <w:p>
+      <w:pPr>
+        <w:spacing w:after="160" w:line="259" w:lineRule="auto"/>
+        <w:rPr>
+          <w:b/>
+        </w:rPr>
+      </w:pPr>
+      <w:r>
+        <w:rPr>
+          <w:b/>
+        </w:rPr>
+        <w:br w:type="page"/>
+      </w:r>
+    </w:p>
     <w:p>
       <w:pPr>
         <w:pageBreakBefore/>
@@ -19194,7 +19214,6 @@
       </w:pPr>
       <w:bookmarkStart w:id="16" w:name="_Hlk167991887"/>
       <w:bookmarkEnd w:id="14"/>
-      <w:bookmarkEnd w:id="15"/>
       <w:r>
         <w:rPr>
           <w:szCs w:val="28"/>
@@ -20233,6 +20252,14 @@
       <w:pPr>
         <w:jc w:val="right"/>
       </w:pPr>
+    </w:p>
+    <w:p>
+      <w:pPr>
+        <w:spacing w:after="160" w:line="259" w:lineRule="auto"/>
+      </w:pPr>
+      <w:r>
+        <w:br w:type="page"/>
+      </w:r>
     </w:p>
     <w:p>
       <w:pPr>
@@ -21064,25 +21091,7 @@
           <w:color w:val="000000"/>
           <w:lang w:bidi="ru-RU"/>
         </w:rPr>
-        <w:t>За отчетный период _____________</w:t>
-      </w:r>
-      <w:proofErr w:type="gramStart"/>
-      <w:r>
-        <w:rPr>
-          <w:rFonts w:eastAsia="Arial Unicode MS"/>
-          <w:color w:val="000000"/>
-          <w:lang w:bidi="ru-RU"/>
-        </w:rPr>
-        <w:t>_(</w:t>
-      </w:r>
-      <w:proofErr w:type="gramEnd"/>
-      <w:r>
-        <w:rPr>
-          <w:rFonts w:eastAsia="Arial Unicode MS"/>
-          <w:color w:val="000000"/>
-          <w:lang w:bidi="ru-RU"/>
-        </w:rPr>
-        <w:t>указывается квартал отчета) проверено:</w:t>
+        <w:t>За отчетный период ______________(указывается квартал отчета) проверено:</w:t>
       </w:r>
     </w:p>
     <w:p>

</xml_diff>

<commit_message>
Change template, add classes for error tables, add rowSkips to mapping, fix table spacing, add new test data
</commit_message>
<xml_diff>
--- a/WordProcessor.Table1/bin/Debug/net8.0/template.docx
+++ b/WordProcessor.Table1/bin/Debug/net8.0/template.docx
@@ -1161,6 +1161,7 @@
                 <w:lang w:eastAsia="ja-JP" w:bidi="fa-IR"/>
               </w:rPr>
             </w:pPr>
+            <w:proofErr w:type="gramStart"/>
             <w:r>
               <w:rPr>
                 <w:rFonts w:eastAsia="Andale Sans UI"/>
@@ -1169,7 +1170,18 @@
                 <w:kern w:val="3"/>
                 <w:lang w:eastAsia="ja-JP" w:bidi="fa-IR"/>
               </w:rPr>
-              <w:t>ДС…..</w:t>
+              <w:t>ДС….</w:t>
+            </w:r>
+            <w:proofErr w:type="gramEnd"/>
+            <w:r>
+              <w:rPr>
+                <w:rFonts w:eastAsia="Andale Sans UI"/>
+                <w:i/>
+                <w:iCs/>
+                <w:kern w:val="3"/>
+                <w:lang w:eastAsia="ja-JP" w:bidi="fa-IR"/>
+              </w:rPr>
+              <w:t>.</w:t>
             </w:r>
           </w:p>
         </w:tc>
@@ -16968,7 +16980,7 @@
     </w:p>
     <w:tbl>
       <w:tblPr>
-        <w:tblW w:w="5000" w:type="pct"/>
+        <w:tblW w:w="0" w:type="auto"/>
         <w:jc w:val="center"/>
         <w:tblBorders>
           <w:top w:val="single" w:sz="4" w:space="0" w:color="000000"/>
@@ -16978,16 +16990,17 @@
           <w:insideH w:val="single" w:sz="4" w:space="0" w:color="000000"/>
           <w:insideV w:val="single" w:sz="4" w:space="0" w:color="000000"/>
         </w:tblBorders>
+        <w:tblLayout w:type="fixed"/>
         <w:tblLook w:val="0400" w:firstRow="0" w:lastRow="0" w:firstColumn="0" w:lastColumn="0" w:noHBand="0" w:noVBand="1"/>
       </w:tblPr>
       <w:tblGrid>
-        <w:gridCol w:w="650"/>
-        <w:gridCol w:w="2693"/>
-        <w:gridCol w:w="1782"/>
-        <w:gridCol w:w="2572"/>
-        <w:gridCol w:w="2795"/>
-        <w:gridCol w:w="2293"/>
-        <w:gridCol w:w="2342"/>
+        <w:gridCol w:w="2103"/>
+        <w:gridCol w:w="1925"/>
+        <w:gridCol w:w="2383"/>
+        <w:gridCol w:w="2036"/>
+        <w:gridCol w:w="2361"/>
+        <w:gridCol w:w="2081"/>
+        <w:gridCol w:w="2238"/>
       </w:tblGrid>
       <w:tr>
         <w:trPr>
@@ -16996,7 +17009,7 @@
         </w:trPr>
         <w:tc>
           <w:tcPr>
-            <w:tcW w:w="215" w:type="pct"/>
+            <w:tcW w:w="2103" w:type="dxa"/>
             <w:vMerge w:val="restart"/>
             <w:tcBorders>
               <w:top w:val="single" w:sz="4" w:space="0" w:color="000000"/>
@@ -17022,7 +17035,7 @@
         </w:tc>
         <w:tc>
           <w:tcPr>
-            <w:tcW w:w="890" w:type="pct"/>
+            <w:tcW w:w="1925" w:type="dxa"/>
             <w:vMerge w:val="restart"/>
             <w:tcBorders>
               <w:top w:val="single" w:sz="4" w:space="0" w:color="000000"/>
@@ -17049,7 +17062,7 @@
         </w:tc>
         <w:tc>
           <w:tcPr>
-            <w:tcW w:w="589" w:type="pct"/>
+            <w:tcW w:w="2383" w:type="dxa"/>
             <w:vMerge w:val="restart"/>
             <w:tcBorders>
               <w:top w:val="single" w:sz="4" w:space="0" w:color="000000"/>
@@ -17097,7 +17110,7 @@
         </w:tc>
         <w:tc>
           <w:tcPr>
-            <w:tcW w:w="850" w:type="pct"/>
+            <w:tcW w:w="2036" w:type="dxa"/>
             <w:vMerge w:val="restart"/>
             <w:tcBorders>
               <w:top w:val="single" w:sz="4" w:space="0" w:color="000000"/>
@@ -17123,7 +17136,7 @@
         </w:tc>
         <w:tc>
           <w:tcPr>
-            <w:tcW w:w="924" w:type="pct"/>
+            <w:tcW w:w="2361" w:type="dxa"/>
             <w:vMerge w:val="restart"/>
             <w:tcBorders>
               <w:top w:val="single" w:sz="4" w:space="0" w:color="000000"/>
@@ -17148,7 +17161,7 @@
         </w:tc>
         <w:tc>
           <w:tcPr>
-            <w:tcW w:w="1532" w:type="pct"/>
+            <w:tcW w:w="4319" w:type="dxa"/>
             <w:gridSpan w:val="2"/>
             <w:tcBorders>
               <w:top w:val="single" w:sz="4" w:space="0" w:color="000000"/>
@@ -17180,7 +17193,7 @@
         </w:trPr>
         <w:tc>
           <w:tcPr>
-            <w:tcW w:w="215" w:type="pct"/>
+            <w:tcW w:w="2103" w:type="dxa"/>
             <w:vMerge/>
             <w:tcBorders>
               <w:left w:val="single" w:sz="4" w:space="0" w:color="000000"/>
@@ -17200,7 +17213,7 @@
         </w:tc>
         <w:tc>
           <w:tcPr>
-            <w:tcW w:w="890" w:type="pct"/>
+            <w:tcW w:w="1925" w:type="dxa"/>
             <w:vMerge/>
             <w:tcBorders>
               <w:left w:val="single" w:sz="4" w:space="0" w:color="000000"/>
@@ -17221,7 +17234,7 @@
         </w:tc>
         <w:tc>
           <w:tcPr>
-            <w:tcW w:w="589" w:type="pct"/>
+            <w:tcW w:w="2383" w:type="dxa"/>
             <w:vMerge/>
             <w:tcBorders>
               <w:left w:val="single" w:sz="4" w:space="0" w:color="000000"/>
@@ -17243,7 +17256,7 @@
         </w:tc>
         <w:tc>
           <w:tcPr>
-            <w:tcW w:w="850" w:type="pct"/>
+            <w:tcW w:w="2036" w:type="dxa"/>
             <w:vMerge/>
             <w:tcBorders>
               <w:left w:val="single" w:sz="4" w:space="0" w:color="000000"/>
@@ -17262,7 +17275,7 @@
         </w:tc>
         <w:tc>
           <w:tcPr>
-            <w:tcW w:w="924" w:type="pct"/>
+            <w:tcW w:w="2361" w:type="dxa"/>
             <w:vMerge/>
             <w:tcBorders>
               <w:left w:val="single" w:sz="4" w:space="0" w:color="000000"/>
@@ -17280,7 +17293,7 @@
         </w:tc>
         <w:tc>
           <w:tcPr>
-            <w:tcW w:w="758" w:type="pct"/>
+            <w:tcW w:w="2081" w:type="dxa"/>
             <w:tcBorders>
               <w:top w:val="single" w:sz="4" w:space="0" w:color="000000"/>
               <w:left w:val="single" w:sz="4" w:space="0" w:color="000000"/>
@@ -17305,7 +17318,7 @@
         </w:tc>
         <w:tc>
           <w:tcPr>
-            <w:tcW w:w="774" w:type="pct"/>
+            <w:tcW w:w="2238" w:type="dxa"/>
             <w:tcBorders>
               <w:top w:val="single" w:sz="4" w:space="0" w:color="000000"/>
               <w:left w:val="single" w:sz="4" w:space="0" w:color="000000"/>
@@ -17337,7 +17350,7 @@
         </w:trPr>
         <w:tc>
           <w:tcPr>
-            <w:tcW w:w="215" w:type="pct"/>
+            <w:tcW w:w="2103" w:type="dxa"/>
             <w:tcBorders>
               <w:top w:val="single" w:sz="4" w:space="0" w:color="000000"/>
               <w:left w:val="single" w:sz="4" w:space="0" w:color="000000"/>
@@ -17363,7 +17376,7 @@
         </w:tc>
         <w:tc>
           <w:tcPr>
-            <w:tcW w:w="890" w:type="pct"/>
+            <w:tcW w:w="1925" w:type="dxa"/>
             <w:tcBorders>
               <w:top w:val="single" w:sz="4" w:space="0" w:color="000000"/>
               <w:left w:val="single" w:sz="4" w:space="0" w:color="000000"/>
@@ -17389,7 +17402,7 @@
         </w:tc>
         <w:tc>
           <w:tcPr>
-            <w:tcW w:w="589" w:type="pct"/>
+            <w:tcW w:w="2383" w:type="dxa"/>
             <w:tcBorders>
               <w:top w:val="single" w:sz="4" w:space="0" w:color="000000"/>
               <w:left w:val="single" w:sz="4" w:space="0" w:color="000000"/>
@@ -17415,7 +17428,7 @@
         </w:tc>
         <w:tc>
           <w:tcPr>
-            <w:tcW w:w="850" w:type="pct"/>
+            <w:tcW w:w="2036" w:type="dxa"/>
             <w:tcBorders>
               <w:top w:val="single" w:sz="4" w:space="0" w:color="000000"/>
               <w:left w:val="single" w:sz="4" w:space="0" w:color="000000"/>
@@ -17440,7 +17453,7 @@
         </w:tc>
         <w:tc>
           <w:tcPr>
-            <w:tcW w:w="924" w:type="pct"/>
+            <w:tcW w:w="2361" w:type="dxa"/>
             <w:tcBorders>
               <w:top w:val="single" w:sz="4" w:space="0" w:color="000000"/>
               <w:left w:val="single" w:sz="4" w:space="0" w:color="000000"/>
@@ -17465,7 +17478,7 @@
         </w:tc>
         <w:tc>
           <w:tcPr>
-            <w:tcW w:w="758" w:type="pct"/>
+            <w:tcW w:w="2081" w:type="dxa"/>
             <w:tcBorders>
               <w:top w:val="single" w:sz="4" w:space="0" w:color="000000"/>
               <w:left w:val="single" w:sz="4" w:space="0" w:color="000000"/>
@@ -17490,7 +17503,7 @@
         </w:tc>
         <w:tc>
           <w:tcPr>
-            <w:tcW w:w="774" w:type="pct"/>
+            <w:tcW w:w="2238" w:type="dxa"/>
             <w:tcBorders>
               <w:top w:val="single" w:sz="4" w:space="0" w:color="000000"/>
               <w:left w:val="single" w:sz="4" w:space="0" w:color="000000"/>
@@ -17521,7 +17534,7 @@
         </w:trPr>
         <w:tc>
           <w:tcPr>
-            <w:tcW w:w="215" w:type="pct"/>
+            <w:tcW w:w="2103" w:type="dxa"/>
             <w:tcBorders>
               <w:top w:val="single" w:sz="4" w:space="0" w:color="000000"/>
               <w:left w:val="single" w:sz="4" w:space="0" w:color="000000"/>
@@ -17535,37 +17548,48 @@
                 <w:tab w:val="left" w:pos="284"/>
               </w:tabs>
               <w:spacing w:line="256" w:lineRule="auto"/>
-              <w:jc w:val="center"/>
-              <w:rPr>
-                <w:color w:val="000000"/>
-                <w:lang w:eastAsia="en-US"/>
-              </w:rPr>
-            </w:pPr>
-          </w:p>
-        </w:tc>
-        <w:tc>
-          <w:tcPr>
-            <w:tcW w:w="890" w:type="pct"/>
+              <w:rPr>
+                <w:color w:val="000000"/>
+                <w:lang w:val="en-US" w:eastAsia="en-US"/>
+              </w:rPr>
+            </w:pPr>
+            <w:r>
+              <w:rPr>
+                <w:color w:val="000000"/>
+                <w:lang w:val="en-US" w:eastAsia="en-US"/>
+              </w:rPr>
+              <w:t>{ErrorTable1.Number}</w:t>
+            </w:r>
+          </w:p>
+        </w:tc>
+        <w:tc>
+          <w:tcPr>
+            <w:tcW w:w="1925" w:type="dxa"/>
             <w:tcBorders>
               <w:top w:val="single" w:sz="4" w:space="0" w:color="000000"/>
               <w:left w:val="single" w:sz="4" w:space="0" w:color="000000"/>
               <w:bottom w:val="single" w:sz="4" w:space="0" w:color="000000"/>
               <w:right w:val="single" w:sz="4" w:space="0" w:color="000000"/>
             </w:tcBorders>
-            <w:vAlign w:val="bottom"/>
-          </w:tcPr>
-          <w:p>
-            <w:pPr>
-              <w:jc w:val="center"/>
+          </w:tcPr>
+          <w:p>
+            <w:pPr>
               <w:rPr>
                 <w:lang w:eastAsia="en-US"/>
               </w:rPr>
             </w:pPr>
-          </w:p>
-        </w:tc>
-        <w:tc>
-          <w:tcPr>
-            <w:tcW w:w="589" w:type="pct"/>
+            <w:r>
+              <w:rPr>
+                <w:color w:val="000000"/>
+                <w:lang w:val="en-US" w:eastAsia="en-US"/>
+              </w:rPr>
+              <w:t>{ErrorTable1.Name}</w:t>
+            </w:r>
+          </w:p>
+        </w:tc>
+        <w:tc>
+          <w:tcPr>
+            <w:tcW w:w="2383" w:type="dxa"/>
             <w:tcBorders>
               <w:top w:val="single" w:sz="4" w:space="0" w:color="000000"/>
               <w:left w:val="single" w:sz="4" w:space="0" w:color="000000"/>
@@ -17574,14 +17598,18 @@
             </w:tcBorders>
           </w:tcPr>
           <w:p>
-            <w:pPr>
-              <w:jc w:val="center"/>
-            </w:pPr>
-          </w:p>
-        </w:tc>
-        <w:tc>
-          <w:tcPr>
-            <w:tcW w:w="850" w:type="pct"/>
+            <w:r>
+              <w:rPr>
+                <w:color w:val="000000"/>
+                <w:lang w:val="en-US" w:eastAsia="en-US"/>
+              </w:rPr>
+              <w:t>{ErrorTable1.LeaderLink}</w:t>
+            </w:r>
+          </w:p>
+        </w:tc>
+        <w:tc>
+          <w:tcPr>
+            <w:tcW w:w="2036" w:type="dxa"/>
             <w:tcBorders>
               <w:top w:val="single" w:sz="4" w:space="0" w:color="000000"/>
               <w:left w:val="single" w:sz="4" w:space="0" w:color="000000"/>
@@ -17591,16 +17619,22 @@
           </w:tcPr>
           <w:p>
             <w:pPr>
-              <w:jc w:val="center"/>
               <w:rPr>
                 <w:i/>
               </w:rPr>
             </w:pPr>
-          </w:p>
-        </w:tc>
-        <w:tc>
-          <w:tcPr>
-            <w:tcW w:w="924" w:type="pct"/>
+            <w:r>
+              <w:rPr>
+                <w:color w:val="000000"/>
+                <w:lang w:val="en-US" w:eastAsia="en-US"/>
+              </w:rPr>
+              <w:t>{ErrorTable1.Reason}</w:t>
+            </w:r>
+          </w:p>
+        </w:tc>
+        <w:tc>
+          <w:tcPr>
+            <w:tcW w:w="2361" w:type="dxa"/>
             <w:tcBorders>
               <w:top w:val="single" w:sz="4" w:space="0" w:color="000000"/>
               <w:left w:val="single" w:sz="4" w:space="0" w:color="000000"/>
@@ -17610,16 +17644,22 @@
           </w:tcPr>
           <w:p>
             <w:pPr>
-              <w:jc w:val="center"/>
               <w:rPr>
                 <w:i/>
               </w:rPr>
             </w:pPr>
-          </w:p>
-        </w:tc>
-        <w:tc>
-          <w:tcPr>
-            <w:tcW w:w="758" w:type="pct"/>
+            <w:r>
+              <w:rPr>
+                <w:color w:val="000000"/>
+                <w:lang w:val="en-US" w:eastAsia="en-US"/>
+              </w:rPr>
+              <w:t>{ErrorTable1.Documents}</w:t>
+            </w:r>
+          </w:p>
+        </w:tc>
+        <w:tc>
+          <w:tcPr>
+            <w:tcW w:w="2081" w:type="dxa"/>
             <w:tcBorders>
               <w:top w:val="single" w:sz="4" w:space="0" w:color="000000"/>
               <w:left w:val="single" w:sz="4" w:space="0" w:color="000000"/>
@@ -17628,14 +17668,18 @@
             </w:tcBorders>
           </w:tcPr>
           <w:p>
-            <w:pPr>
-              <w:jc w:val="center"/>
-            </w:pPr>
-          </w:p>
-        </w:tc>
-        <w:tc>
-          <w:tcPr>
-            <w:tcW w:w="774" w:type="pct"/>
+            <w:r>
+              <w:rPr>
+                <w:color w:val="000000"/>
+                <w:lang w:val="en-US" w:eastAsia="en-US"/>
+              </w:rPr>
+              <w:t>{ErrorTable1.Remark}</w:t>
+            </w:r>
+          </w:p>
+        </w:tc>
+        <w:tc>
+          <w:tcPr>
+            <w:tcW w:w="2238" w:type="dxa"/>
             <w:tcBorders>
               <w:top w:val="single" w:sz="4" w:space="0" w:color="000000"/>
               <w:left w:val="single" w:sz="4" w:space="0" w:color="000000"/>
@@ -17644,9 +17688,13 @@
             </w:tcBorders>
           </w:tcPr>
           <w:p>
-            <w:pPr>
-              <w:jc w:val="center"/>
-            </w:pPr>
+            <w:r>
+              <w:rPr>
+                <w:color w:val="000000"/>
+                <w:lang w:val="en-US" w:eastAsia="en-US"/>
+              </w:rPr>
+              <w:t>{ErrorTable1.Comment}</w:t>
+            </w:r>
           </w:p>
         </w:tc>
       </w:tr>
@@ -18509,7 +18557,7 @@
     </w:p>
     <w:tbl>
       <w:tblPr>
-        <w:tblW w:w="5000" w:type="pct"/>
+        <w:tblW w:w="0" w:type="auto"/>
         <w:jc w:val="center"/>
         <w:tblBorders>
           <w:top w:val="single" w:sz="4" w:space="0" w:color="000000"/>
@@ -18519,16 +18567,17 @@
           <w:insideH w:val="single" w:sz="4" w:space="0" w:color="000000"/>
           <w:insideV w:val="single" w:sz="4" w:space="0" w:color="000000"/>
         </w:tblBorders>
+        <w:tblLayout w:type="fixed"/>
         <w:tblLook w:val="0400" w:firstRow="0" w:lastRow="0" w:firstColumn="0" w:lastColumn="0" w:noHBand="0" w:noVBand="1"/>
       </w:tblPr>
       <w:tblGrid>
-        <w:gridCol w:w="550"/>
-        <w:gridCol w:w="2375"/>
-        <w:gridCol w:w="2136"/>
-        <w:gridCol w:w="2481"/>
-        <w:gridCol w:w="2865"/>
-        <w:gridCol w:w="2490"/>
-        <w:gridCol w:w="2230"/>
+        <w:gridCol w:w="2103"/>
+        <w:gridCol w:w="1925"/>
+        <w:gridCol w:w="2383"/>
+        <w:gridCol w:w="2036"/>
+        <w:gridCol w:w="2361"/>
+        <w:gridCol w:w="2081"/>
+        <w:gridCol w:w="2238"/>
       </w:tblGrid>
       <w:tr>
         <w:trPr>
@@ -18537,7 +18586,7 @@
         </w:trPr>
         <w:tc>
           <w:tcPr>
-            <w:tcW w:w="182" w:type="pct"/>
+            <w:tcW w:w="2103" w:type="dxa"/>
             <w:vMerge w:val="restart"/>
             <w:tcBorders>
               <w:top w:val="single" w:sz="4" w:space="0" w:color="000000"/>
@@ -18563,7 +18612,7 @@
         </w:tc>
         <w:tc>
           <w:tcPr>
-            <w:tcW w:w="785" w:type="pct"/>
+            <w:tcW w:w="1925" w:type="dxa"/>
             <w:vMerge w:val="restart"/>
             <w:tcBorders>
               <w:top w:val="single" w:sz="4" w:space="0" w:color="000000"/>
@@ -18589,7 +18638,7 @@
         </w:tc>
         <w:tc>
           <w:tcPr>
-            <w:tcW w:w="706" w:type="pct"/>
+            <w:tcW w:w="2383" w:type="dxa"/>
             <w:vMerge w:val="restart"/>
             <w:tcBorders>
               <w:top w:val="single" w:sz="4" w:space="0" w:color="000000"/>
@@ -18635,7 +18684,7 @@
         </w:tc>
         <w:tc>
           <w:tcPr>
-            <w:tcW w:w="820" w:type="pct"/>
+            <w:tcW w:w="2036" w:type="dxa"/>
             <w:vMerge w:val="restart"/>
             <w:tcBorders>
               <w:top w:val="single" w:sz="4" w:space="0" w:color="000000"/>
@@ -18661,7 +18710,7 @@
         </w:tc>
         <w:tc>
           <w:tcPr>
-            <w:tcW w:w="947" w:type="pct"/>
+            <w:tcW w:w="2361" w:type="dxa"/>
             <w:vMerge w:val="restart"/>
             <w:tcBorders>
               <w:top w:val="single" w:sz="4" w:space="0" w:color="000000"/>
@@ -18687,7 +18736,7 @@
         </w:tc>
         <w:tc>
           <w:tcPr>
-            <w:tcW w:w="1561" w:type="pct"/>
+            <w:tcW w:w="4319" w:type="dxa"/>
             <w:gridSpan w:val="2"/>
             <w:tcBorders>
               <w:top w:val="single" w:sz="4" w:space="0" w:color="000000"/>
@@ -18719,7 +18768,7 @@
         </w:trPr>
         <w:tc>
           <w:tcPr>
-            <w:tcW w:w="182" w:type="pct"/>
+            <w:tcW w:w="2103" w:type="dxa"/>
             <w:vMerge/>
             <w:tcBorders>
               <w:left w:val="single" w:sz="4" w:space="0" w:color="000000"/>
@@ -18739,7 +18788,7 @@
         </w:tc>
         <w:tc>
           <w:tcPr>
-            <w:tcW w:w="785" w:type="pct"/>
+            <w:tcW w:w="1925" w:type="dxa"/>
             <w:vMerge/>
             <w:tcBorders>
               <w:left w:val="single" w:sz="4" w:space="0" w:color="000000"/>
@@ -18759,7 +18808,7 @@
         </w:tc>
         <w:tc>
           <w:tcPr>
-            <w:tcW w:w="706" w:type="pct"/>
+            <w:tcW w:w="2383" w:type="dxa"/>
             <w:vMerge/>
             <w:tcBorders>
               <w:left w:val="single" w:sz="4" w:space="0" w:color="000000"/>
@@ -18779,7 +18828,7 @@
         </w:tc>
         <w:tc>
           <w:tcPr>
-            <w:tcW w:w="820" w:type="pct"/>
+            <w:tcW w:w="2036" w:type="dxa"/>
             <w:vMerge/>
             <w:tcBorders>
               <w:left w:val="single" w:sz="4" w:space="0" w:color="000000"/>
@@ -18798,7 +18847,7 @@
         </w:tc>
         <w:tc>
           <w:tcPr>
-            <w:tcW w:w="947" w:type="pct"/>
+            <w:tcW w:w="2361" w:type="dxa"/>
             <w:vMerge/>
             <w:tcBorders>
               <w:left w:val="single" w:sz="4" w:space="0" w:color="000000"/>
@@ -18817,7 +18866,7 @@
         </w:tc>
         <w:tc>
           <w:tcPr>
-            <w:tcW w:w="823" w:type="pct"/>
+            <w:tcW w:w="2081" w:type="dxa"/>
             <w:tcBorders>
               <w:top w:val="single" w:sz="4" w:space="0" w:color="000000"/>
               <w:left w:val="single" w:sz="4" w:space="0" w:color="000000"/>
@@ -18842,7 +18891,7 @@
         </w:tc>
         <w:tc>
           <w:tcPr>
-            <w:tcW w:w="738" w:type="pct"/>
+            <w:tcW w:w="2238" w:type="dxa"/>
             <w:tcBorders>
               <w:top w:val="single" w:sz="4" w:space="0" w:color="000000"/>
               <w:left w:val="single" w:sz="4" w:space="0" w:color="000000"/>
@@ -18874,7 +18923,7 @@
         </w:trPr>
         <w:tc>
           <w:tcPr>
-            <w:tcW w:w="182" w:type="pct"/>
+            <w:tcW w:w="2103" w:type="dxa"/>
             <w:tcBorders>
               <w:top w:val="single" w:sz="4" w:space="0" w:color="000000"/>
               <w:left w:val="single" w:sz="4" w:space="0" w:color="000000"/>
@@ -18901,7 +18950,7 @@
         </w:tc>
         <w:tc>
           <w:tcPr>
-            <w:tcW w:w="785" w:type="pct"/>
+            <w:tcW w:w="1925" w:type="dxa"/>
             <w:tcBorders>
               <w:top w:val="single" w:sz="4" w:space="0" w:color="000000"/>
               <w:left w:val="single" w:sz="4" w:space="0" w:color="000000"/>
@@ -18927,7 +18976,7 @@
         </w:tc>
         <w:tc>
           <w:tcPr>
-            <w:tcW w:w="706" w:type="pct"/>
+            <w:tcW w:w="2383" w:type="dxa"/>
             <w:tcBorders>
               <w:top w:val="single" w:sz="4" w:space="0" w:color="000000"/>
               <w:left w:val="single" w:sz="4" w:space="0" w:color="000000"/>
@@ -18953,7 +19002,7 @@
         </w:tc>
         <w:tc>
           <w:tcPr>
-            <w:tcW w:w="820" w:type="pct"/>
+            <w:tcW w:w="2036" w:type="dxa"/>
             <w:tcBorders>
               <w:top w:val="single" w:sz="4" w:space="0" w:color="000000"/>
               <w:left w:val="single" w:sz="4" w:space="0" w:color="000000"/>
@@ -18978,7 +19027,7 @@
         </w:tc>
         <w:tc>
           <w:tcPr>
-            <w:tcW w:w="947" w:type="pct"/>
+            <w:tcW w:w="2361" w:type="dxa"/>
             <w:tcBorders>
               <w:top w:val="single" w:sz="4" w:space="0" w:color="000000"/>
               <w:left w:val="single" w:sz="4" w:space="0" w:color="000000"/>
@@ -19003,7 +19052,7 @@
         </w:tc>
         <w:tc>
           <w:tcPr>
-            <w:tcW w:w="823" w:type="pct"/>
+            <w:tcW w:w="2081" w:type="dxa"/>
             <w:tcBorders>
               <w:top w:val="single" w:sz="4" w:space="0" w:color="000000"/>
               <w:left w:val="single" w:sz="4" w:space="0" w:color="000000"/>
@@ -19028,7 +19077,7 @@
         </w:tc>
         <w:tc>
           <w:tcPr>
-            <w:tcW w:w="738" w:type="pct"/>
+            <w:tcW w:w="2238" w:type="dxa"/>
             <w:tcBorders>
               <w:top w:val="single" w:sz="4" w:space="0" w:color="000000"/>
               <w:left w:val="single" w:sz="4" w:space="0" w:color="000000"/>
@@ -19059,7 +19108,7 @@
         </w:trPr>
         <w:tc>
           <w:tcPr>
-            <w:tcW w:w="182" w:type="pct"/>
+            <w:tcW w:w="2103" w:type="dxa"/>
             <w:tcBorders>
               <w:top w:val="single" w:sz="4" w:space="0" w:color="000000"/>
               <w:left w:val="single" w:sz="4" w:space="0" w:color="000000"/>
@@ -19073,37 +19122,48 @@
                 <w:tab w:val="left" w:pos="284"/>
               </w:tabs>
               <w:spacing w:line="256" w:lineRule="auto"/>
-              <w:jc w:val="center"/>
               <w:rPr>
                 <w:color w:val="000000"/>
                 <w:lang w:eastAsia="en-US"/>
               </w:rPr>
             </w:pPr>
-          </w:p>
-        </w:tc>
-        <w:tc>
-          <w:tcPr>
-            <w:tcW w:w="785" w:type="pct"/>
+            <w:r>
+              <w:rPr>
+                <w:color w:val="000000"/>
+                <w:lang w:val="en-US" w:eastAsia="en-US"/>
+              </w:rPr>
+              <w:t>{ErrorTable2.Number}</w:t>
+            </w:r>
+          </w:p>
+        </w:tc>
+        <w:tc>
+          <w:tcPr>
+            <w:tcW w:w="1925" w:type="dxa"/>
             <w:tcBorders>
               <w:top w:val="single" w:sz="4" w:space="0" w:color="000000"/>
               <w:left w:val="single" w:sz="4" w:space="0" w:color="000000"/>
               <w:bottom w:val="single" w:sz="4" w:space="0" w:color="000000"/>
               <w:right w:val="single" w:sz="4" w:space="0" w:color="000000"/>
             </w:tcBorders>
-            <w:vAlign w:val="bottom"/>
-          </w:tcPr>
-          <w:p>
-            <w:pPr>
-              <w:jc w:val="center"/>
+          </w:tcPr>
+          <w:p>
+            <w:pPr>
               <w:rPr>
                 <w:lang w:eastAsia="en-US"/>
               </w:rPr>
             </w:pPr>
-          </w:p>
-        </w:tc>
-        <w:tc>
-          <w:tcPr>
-            <w:tcW w:w="706" w:type="pct"/>
+            <w:r>
+              <w:rPr>
+                <w:color w:val="000000"/>
+                <w:lang w:val="en-US" w:eastAsia="en-US"/>
+              </w:rPr>
+              <w:t>{ErrorTable2.Name}</w:t>
+            </w:r>
+          </w:p>
+        </w:tc>
+        <w:tc>
+          <w:tcPr>
+            <w:tcW w:w="2383" w:type="dxa"/>
             <w:tcBorders>
               <w:top w:val="single" w:sz="4" w:space="0" w:color="000000"/>
               <w:left w:val="single" w:sz="4" w:space="0" w:color="000000"/>
@@ -19112,14 +19172,18 @@
             </w:tcBorders>
           </w:tcPr>
           <w:p>
-            <w:pPr>
-              <w:jc w:val="center"/>
-            </w:pPr>
-          </w:p>
-        </w:tc>
-        <w:tc>
-          <w:tcPr>
-            <w:tcW w:w="820" w:type="pct"/>
+            <w:r>
+              <w:rPr>
+                <w:color w:val="000000"/>
+                <w:lang w:val="en-US" w:eastAsia="en-US"/>
+              </w:rPr>
+              <w:t>{ErrorTable2.LeaderLink}</w:t>
+            </w:r>
+          </w:p>
+        </w:tc>
+        <w:tc>
+          <w:tcPr>
+            <w:tcW w:w="2036" w:type="dxa"/>
             <w:tcBorders>
               <w:top w:val="single" w:sz="4" w:space="0" w:color="000000"/>
               <w:left w:val="single" w:sz="4" w:space="0" w:color="000000"/>
@@ -19129,16 +19193,22 @@
           </w:tcPr>
           <w:p>
             <w:pPr>
-              <w:jc w:val="center"/>
               <w:rPr>
                 <w:i/>
               </w:rPr>
             </w:pPr>
-          </w:p>
-        </w:tc>
-        <w:tc>
-          <w:tcPr>
-            <w:tcW w:w="947" w:type="pct"/>
+            <w:r>
+              <w:rPr>
+                <w:color w:val="000000"/>
+                <w:lang w:val="en-US" w:eastAsia="en-US"/>
+              </w:rPr>
+              <w:t>{ErrorTable2.Reason}</w:t>
+            </w:r>
+          </w:p>
+        </w:tc>
+        <w:tc>
+          <w:tcPr>
+            <w:tcW w:w="2361" w:type="dxa"/>
             <w:tcBorders>
               <w:top w:val="single" w:sz="4" w:space="0" w:color="000000"/>
               <w:left w:val="single" w:sz="4" w:space="0" w:color="000000"/>
@@ -19148,16 +19218,22 @@
           </w:tcPr>
           <w:p>
             <w:pPr>
-              <w:jc w:val="center"/>
               <w:rPr>
                 <w:i/>
               </w:rPr>
             </w:pPr>
-          </w:p>
-        </w:tc>
-        <w:tc>
-          <w:tcPr>
-            <w:tcW w:w="823" w:type="pct"/>
+            <w:r>
+              <w:rPr>
+                <w:color w:val="000000"/>
+                <w:lang w:val="en-US" w:eastAsia="en-US"/>
+              </w:rPr>
+              <w:t>{ErrorTable2.Documents}</w:t>
+            </w:r>
+          </w:p>
+        </w:tc>
+        <w:tc>
+          <w:tcPr>
+            <w:tcW w:w="2081" w:type="dxa"/>
             <w:tcBorders>
               <w:top w:val="single" w:sz="4" w:space="0" w:color="000000"/>
               <w:left w:val="single" w:sz="4" w:space="0" w:color="000000"/>
@@ -19166,14 +19242,18 @@
             </w:tcBorders>
           </w:tcPr>
           <w:p>
-            <w:pPr>
-              <w:jc w:val="center"/>
-            </w:pPr>
-          </w:p>
-        </w:tc>
-        <w:tc>
-          <w:tcPr>
-            <w:tcW w:w="738" w:type="pct"/>
+            <w:r>
+              <w:rPr>
+                <w:color w:val="000000"/>
+                <w:lang w:val="en-US" w:eastAsia="en-US"/>
+              </w:rPr>
+              <w:t>{ErrorTable2.Remark}</w:t>
+            </w:r>
+          </w:p>
+        </w:tc>
+        <w:tc>
+          <w:tcPr>
+            <w:tcW w:w="2238" w:type="dxa"/>
             <w:tcBorders>
               <w:top w:val="single" w:sz="4" w:space="0" w:color="000000"/>
               <w:left w:val="single" w:sz="4" w:space="0" w:color="000000"/>
@@ -19182,9 +19262,13 @@
             </w:tcBorders>
           </w:tcPr>
           <w:p>
-            <w:pPr>
-              <w:jc w:val="center"/>
-            </w:pPr>
+            <w:r>
+              <w:rPr>
+                <w:color w:val="000000"/>
+                <w:lang w:val="en-US" w:eastAsia="en-US"/>
+              </w:rPr>
+              <w:t>{ErrorTable2.Comment}</w:t>
+            </w:r>
           </w:p>
         </w:tc>
       </w:tr>
@@ -19313,7 +19397,8 @@
     <w:tbl>
       <w:tblPr>
         <w:tblStyle w:val="52"/>
-        <w:tblW w:w="5000" w:type="pct"/>
+        <w:tblW w:w="0" w:type="auto"/>
+        <w:tblLayout w:type="fixed"/>
         <w:tblLook w:val="04A0" w:firstRow="1" w:lastRow="0" w:firstColumn="1" w:lastColumn="0" w:noHBand="0" w:noVBand="1"/>
       </w:tblPr>
       <w:tblGrid>
@@ -19332,7 +19417,7 @@
         </w:trPr>
         <w:tc>
           <w:tcPr>
-            <w:tcW w:w="213" w:type="pct"/>
+            <w:tcW w:w="644" w:type="dxa"/>
             <w:vMerge w:val="restart"/>
           </w:tcPr>
           <w:p>
@@ -19353,7 +19438,7 @@
         </w:tc>
         <w:tc>
           <w:tcPr>
-            <w:tcW w:w="571" w:type="pct"/>
+            <w:tcW w:w="1728" w:type="dxa"/>
             <w:vMerge w:val="restart"/>
             <w:vAlign w:val="center"/>
           </w:tcPr>
@@ -19389,7 +19474,7 @@
         </w:tc>
         <w:tc>
           <w:tcPr>
-            <w:tcW w:w="571" w:type="pct"/>
+            <w:tcW w:w="1728" w:type="dxa"/>
             <w:vMerge w:val="restart"/>
             <w:vAlign w:val="center"/>
           </w:tcPr>
@@ -19425,7 +19510,7 @@
         </w:tc>
         <w:tc>
           <w:tcPr>
-            <w:tcW w:w="742" w:type="pct"/>
+            <w:tcW w:w="2245" w:type="dxa"/>
             <w:vMerge w:val="restart"/>
           </w:tcPr>
           <w:p>
@@ -19445,7 +19530,7 @@
         </w:tc>
         <w:tc>
           <w:tcPr>
-            <w:tcW w:w="962" w:type="pct"/>
+            <w:tcW w:w="2910" w:type="dxa"/>
             <w:vMerge w:val="restart"/>
           </w:tcPr>
           <w:p>
@@ -19468,7 +19553,7 @@
         </w:tc>
         <w:tc>
           <w:tcPr>
-            <w:tcW w:w="912" w:type="pct"/>
+            <w:tcW w:w="2759" w:type="dxa"/>
             <w:gridSpan w:val="2"/>
           </w:tcPr>
           <w:p>
@@ -19488,7 +19573,7 @@
         </w:tc>
         <w:tc>
           <w:tcPr>
-            <w:tcW w:w="1029" w:type="pct"/>
+            <w:tcW w:w="3113" w:type="dxa"/>
             <w:vMerge w:val="restart"/>
           </w:tcPr>
           <w:p>
@@ -19531,7 +19616,7 @@
       <w:tr>
         <w:tc>
           <w:tcPr>
-            <w:tcW w:w="213" w:type="pct"/>
+            <w:tcW w:w="644" w:type="dxa"/>
             <w:vMerge/>
           </w:tcPr>
           <w:p>
@@ -19545,7 +19630,7 @@
         </w:tc>
         <w:tc>
           <w:tcPr>
-            <w:tcW w:w="571" w:type="pct"/>
+            <w:tcW w:w="1728" w:type="dxa"/>
             <w:vMerge/>
             <w:vAlign w:val="center"/>
           </w:tcPr>
@@ -19561,7 +19646,7 @@
         </w:tc>
         <w:tc>
           <w:tcPr>
-            <w:tcW w:w="571" w:type="pct"/>
+            <w:tcW w:w="1728" w:type="dxa"/>
             <w:vMerge/>
             <w:vAlign w:val="center"/>
           </w:tcPr>
@@ -19577,7 +19662,7 @@
         </w:tc>
         <w:tc>
           <w:tcPr>
-            <w:tcW w:w="742" w:type="pct"/>
+            <w:tcW w:w="2245" w:type="dxa"/>
             <w:vMerge/>
           </w:tcPr>
           <w:p>
@@ -19591,7 +19676,7 @@
         </w:tc>
         <w:tc>
           <w:tcPr>
-            <w:tcW w:w="962" w:type="pct"/>
+            <w:tcW w:w="2910" w:type="dxa"/>
             <w:vMerge/>
           </w:tcPr>
           <w:p>
@@ -19605,7 +19690,7 @@
         </w:tc>
         <w:tc>
           <w:tcPr>
-            <w:tcW w:w="478" w:type="pct"/>
+            <w:tcW w:w="1446" w:type="dxa"/>
           </w:tcPr>
           <w:p>
             <w:pPr>
@@ -19624,7 +19709,7 @@
         </w:tc>
         <w:tc>
           <w:tcPr>
-            <w:tcW w:w="434" w:type="pct"/>
+            <w:tcW w:w="1313" w:type="dxa"/>
           </w:tcPr>
           <w:p>
             <w:pPr>
@@ -19645,7 +19730,7 @@
         </w:tc>
         <w:tc>
           <w:tcPr>
-            <w:tcW w:w="1029" w:type="pct"/>
+            <w:tcW w:w="3113" w:type="dxa"/>
             <w:vMerge/>
           </w:tcPr>
           <w:p>
@@ -19661,7 +19746,7 @@
       <w:tr>
         <w:tc>
           <w:tcPr>
-            <w:tcW w:w="213" w:type="pct"/>
+            <w:tcW w:w="644" w:type="dxa"/>
           </w:tcPr>
           <w:p>
             <w:pPr>
@@ -19680,7 +19765,7 @@
         </w:tc>
         <w:tc>
           <w:tcPr>
-            <w:tcW w:w="571" w:type="pct"/>
+            <w:tcW w:w="1728" w:type="dxa"/>
           </w:tcPr>
           <w:p>
             <w:pPr>
@@ -19699,7 +19784,7 @@
         </w:tc>
         <w:tc>
           <w:tcPr>
-            <w:tcW w:w="571" w:type="pct"/>
+            <w:tcW w:w="1728" w:type="dxa"/>
           </w:tcPr>
           <w:p>
             <w:pPr>
@@ -19718,7 +19803,7 @@
         </w:tc>
         <w:tc>
           <w:tcPr>
-            <w:tcW w:w="742" w:type="pct"/>
+            <w:tcW w:w="2245" w:type="dxa"/>
           </w:tcPr>
           <w:p>
             <w:pPr>
@@ -19737,7 +19822,7 @@
         </w:tc>
         <w:tc>
           <w:tcPr>
-            <w:tcW w:w="962" w:type="pct"/>
+            <w:tcW w:w="2910" w:type="dxa"/>
           </w:tcPr>
           <w:p>
             <w:pPr>
@@ -19756,7 +19841,7 @@
         </w:tc>
         <w:tc>
           <w:tcPr>
-            <w:tcW w:w="478" w:type="pct"/>
+            <w:tcW w:w="1446" w:type="dxa"/>
           </w:tcPr>
           <w:p>
             <w:pPr>
@@ -19775,7 +19860,7 @@
         </w:tc>
         <w:tc>
           <w:tcPr>
-            <w:tcW w:w="434" w:type="pct"/>
+            <w:tcW w:w="1313" w:type="dxa"/>
           </w:tcPr>
           <w:p>
             <w:pPr>
@@ -19794,7 +19879,7 @@
         </w:tc>
         <w:tc>
           <w:tcPr>
-            <w:tcW w:w="1029" w:type="pct"/>
+            <w:tcW w:w="3113" w:type="dxa"/>
           </w:tcPr>
           <w:p>
             <w:pPr>
@@ -19815,7 +19900,7 @@
       <w:tr>
         <w:tc>
           <w:tcPr>
-            <w:tcW w:w="213" w:type="pct"/>
+            <w:tcW w:w="644" w:type="dxa"/>
             <w:vMerge w:val="restart"/>
           </w:tcPr>
           <w:p>
@@ -19829,35 +19914,35 @@
         </w:tc>
         <w:tc>
           <w:tcPr>
-            <w:tcW w:w="571" w:type="pct"/>
+            <w:tcW w:w="1728" w:type="dxa"/>
             <w:vMerge w:val="restart"/>
           </w:tcPr>
           <w:p/>
         </w:tc>
         <w:tc>
           <w:tcPr>
-            <w:tcW w:w="571" w:type="pct"/>
+            <w:tcW w:w="1728" w:type="dxa"/>
             <w:vMerge w:val="restart"/>
           </w:tcPr>
           <w:p/>
         </w:tc>
         <w:tc>
           <w:tcPr>
-            <w:tcW w:w="742" w:type="pct"/>
+            <w:tcW w:w="2245" w:type="dxa"/>
             <w:vMerge w:val="restart"/>
           </w:tcPr>
           <w:p/>
         </w:tc>
         <w:tc>
           <w:tcPr>
-            <w:tcW w:w="962" w:type="pct"/>
+            <w:tcW w:w="2910" w:type="dxa"/>
             <w:vMerge w:val="restart"/>
           </w:tcPr>
           <w:p/>
         </w:tc>
         <w:tc>
           <w:tcPr>
-            <w:tcW w:w="478" w:type="pct"/>
+            <w:tcW w:w="1446" w:type="dxa"/>
           </w:tcPr>
           <w:p>
             <w:pPr>
@@ -19872,13 +19957,13 @@
         </w:tc>
         <w:tc>
           <w:tcPr>
-            <w:tcW w:w="434" w:type="pct"/>
+            <w:tcW w:w="1313" w:type="dxa"/>
           </w:tcPr>
           <w:p/>
         </w:tc>
         <w:tc>
           <w:tcPr>
-            <w:tcW w:w="1029" w:type="pct"/>
+            <w:tcW w:w="3113" w:type="dxa"/>
           </w:tcPr>
           <w:p>
             <w:r>
@@ -19932,7 +20017,7 @@
       <w:tr>
         <w:tc>
           <w:tcPr>
-            <w:tcW w:w="213" w:type="pct"/>
+            <w:tcW w:w="644" w:type="dxa"/>
             <w:vMerge/>
           </w:tcPr>
           <w:p>
@@ -19943,7 +20028,7 @@
         </w:tc>
         <w:tc>
           <w:tcPr>
-            <w:tcW w:w="571" w:type="pct"/>
+            <w:tcW w:w="1728" w:type="dxa"/>
             <w:vMerge/>
           </w:tcPr>
           <w:p>
@@ -19954,7 +20039,7 @@
         </w:tc>
         <w:tc>
           <w:tcPr>
-            <w:tcW w:w="571" w:type="pct"/>
+            <w:tcW w:w="1728" w:type="dxa"/>
             <w:vMerge/>
           </w:tcPr>
           <w:p>
@@ -19965,7 +20050,7 @@
         </w:tc>
         <w:tc>
           <w:tcPr>
-            <w:tcW w:w="742" w:type="pct"/>
+            <w:tcW w:w="2245" w:type="dxa"/>
             <w:vMerge/>
           </w:tcPr>
           <w:p>
@@ -19976,14 +20061,14 @@
         </w:tc>
         <w:tc>
           <w:tcPr>
-            <w:tcW w:w="962" w:type="pct"/>
+            <w:tcW w:w="2910" w:type="dxa"/>
             <w:vMerge/>
           </w:tcPr>
           <w:p/>
         </w:tc>
         <w:tc>
           <w:tcPr>
-            <w:tcW w:w="478" w:type="pct"/>
+            <w:tcW w:w="1446" w:type="dxa"/>
           </w:tcPr>
           <w:p>
             <w:r>
@@ -19993,13 +20078,13 @@
         </w:tc>
         <w:tc>
           <w:tcPr>
-            <w:tcW w:w="434" w:type="pct"/>
+            <w:tcW w:w="1313" w:type="dxa"/>
           </w:tcPr>
           <w:p/>
         </w:tc>
         <w:tc>
           <w:tcPr>
-            <w:tcW w:w="1029" w:type="pct"/>
+            <w:tcW w:w="3113" w:type="dxa"/>
           </w:tcPr>
           <w:p>
             <w:r>
@@ -20053,7 +20138,7 @@
       <w:tr>
         <w:tc>
           <w:tcPr>
-            <w:tcW w:w="213" w:type="pct"/>
+            <w:tcW w:w="644" w:type="dxa"/>
             <w:vMerge/>
           </w:tcPr>
           <w:p>
@@ -20064,7 +20149,7 @@
         </w:tc>
         <w:tc>
           <w:tcPr>
-            <w:tcW w:w="571" w:type="pct"/>
+            <w:tcW w:w="1728" w:type="dxa"/>
             <w:vMerge/>
           </w:tcPr>
           <w:p>
@@ -20075,7 +20160,7 @@
         </w:tc>
         <w:tc>
           <w:tcPr>
-            <w:tcW w:w="571" w:type="pct"/>
+            <w:tcW w:w="1728" w:type="dxa"/>
             <w:vMerge/>
           </w:tcPr>
           <w:p>
@@ -20086,7 +20171,7 @@
         </w:tc>
         <w:tc>
           <w:tcPr>
-            <w:tcW w:w="742" w:type="pct"/>
+            <w:tcW w:w="2245" w:type="dxa"/>
             <w:vMerge/>
           </w:tcPr>
           <w:p>
@@ -20097,14 +20182,14 @@
         </w:tc>
         <w:tc>
           <w:tcPr>
-            <w:tcW w:w="962" w:type="pct"/>
+            <w:tcW w:w="2910" w:type="dxa"/>
             <w:vMerge/>
           </w:tcPr>
           <w:p/>
         </w:tc>
         <w:tc>
           <w:tcPr>
-            <w:tcW w:w="478" w:type="pct"/>
+            <w:tcW w:w="1446" w:type="dxa"/>
           </w:tcPr>
           <w:p>
             <w:r>
@@ -20114,13 +20199,13 @@
         </w:tc>
         <w:tc>
           <w:tcPr>
-            <w:tcW w:w="434" w:type="pct"/>
+            <w:tcW w:w="1313" w:type="dxa"/>
           </w:tcPr>
           <w:p/>
         </w:tc>
         <w:tc>
           <w:tcPr>
-            <w:tcW w:w="1029" w:type="pct"/>
+            <w:tcW w:w="3113" w:type="dxa"/>
           </w:tcPr>
           <w:p>
             <w:r>
@@ -20175,7 +20260,7 @@
       <w:tr>
         <w:tc>
           <w:tcPr>
-            <w:tcW w:w="213" w:type="pct"/>
+            <w:tcW w:w="644" w:type="dxa"/>
           </w:tcPr>
           <w:p>
             <w:pPr>
@@ -20188,7 +20273,7 @@
         </w:tc>
         <w:tc>
           <w:tcPr>
-            <w:tcW w:w="571" w:type="pct"/>
+            <w:tcW w:w="1728" w:type="dxa"/>
           </w:tcPr>
           <w:p>
             <w:pPr>
@@ -20198,7 +20283,7 @@
         </w:tc>
         <w:tc>
           <w:tcPr>
-            <w:tcW w:w="571" w:type="pct"/>
+            <w:tcW w:w="1728" w:type="dxa"/>
           </w:tcPr>
           <w:p>
             <w:pPr>
@@ -20208,7 +20293,7 @@
         </w:tc>
         <w:tc>
           <w:tcPr>
-            <w:tcW w:w="742" w:type="pct"/>
+            <w:tcW w:w="2245" w:type="dxa"/>
           </w:tcPr>
           <w:p>
             <w:pPr>
@@ -20218,25 +20303,25 @@
         </w:tc>
         <w:tc>
           <w:tcPr>
-            <w:tcW w:w="962" w:type="pct"/>
+            <w:tcW w:w="2910" w:type="dxa"/>
           </w:tcPr>
           <w:p/>
         </w:tc>
         <w:tc>
           <w:tcPr>
-            <w:tcW w:w="478" w:type="pct"/>
+            <w:tcW w:w="1446" w:type="dxa"/>
           </w:tcPr>
           <w:p/>
         </w:tc>
         <w:tc>
           <w:tcPr>
-            <w:tcW w:w="434" w:type="pct"/>
+            <w:tcW w:w="1313" w:type="dxa"/>
           </w:tcPr>
           <w:p/>
         </w:tc>
         <w:tc>
           <w:tcPr>
-            <w:tcW w:w="1029" w:type="pct"/>
+            <w:tcW w:w="3113" w:type="dxa"/>
           </w:tcPr>
           <w:p>
             <w:pPr>
@@ -20303,7 +20388,7 @@
     </w:p>
     <w:tbl>
       <w:tblPr>
-        <w:tblW w:w="5000" w:type="pct"/>
+        <w:tblW w:w="0" w:type="auto"/>
         <w:tblBorders>
           <w:top w:val="single" w:sz="4" w:space="0" w:color="auto"/>
           <w:left w:val="single" w:sz="4" w:space="0" w:color="auto"/>
@@ -20312,16 +20397,17 @@
           <w:insideH w:val="single" w:sz="4" w:space="0" w:color="auto"/>
           <w:insideV w:val="single" w:sz="4" w:space="0" w:color="auto"/>
         </w:tblBorders>
+        <w:tblLayout w:type="fixed"/>
         <w:tblLook w:val="04A0" w:firstRow="1" w:lastRow="0" w:firstColumn="1" w:lastColumn="0" w:noHBand="0" w:noVBand="1"/>
       </w:tblPr>
       <w:tblGrid>
-        <w:gridCol w:w="754"/>
-        <w:gridCol w:w="1815"/>
-        <w:gridCol w:w="1818"/>
-        <w:gridCol w:w="2684"/>
-        <w:gridCol w:w="2871"/>
-        <w:gridCol w:w="2871"/>
-        <w:gridCol w:w="2314"/>
+        <w:gridCol w:w="2184"/>
+        <w:gridCol w:w="1998"/>
+        <w:gridCol w:w="1893"/>
+        <w:gridCol w:w="2114"/>
+        <w:gridCol w:w="2453"/>
+        <w:gridCol w:w="2161"/>
+        <w:gridCol w:w="2324"/>
       </w:tblGrid>
       <w:tr>
         <w:trPr>
@@ -20329,7 +20415,7 @@
         </w:trPr>
         <w:tc>
           <w:tcPr>
-            <w:tcW w:w="249" w:type="pct"/>
+            <w:tcW w:w="2184" w:type="dxa"/>
             <w:vMerge w:val="restart"/>
             <w:shd w:val="clear" w:color="auto" w:fill="auto"/>
             <w:vAlign w:val="center"/>
@@ -20357,7 +20443,7 @@
         </w:tc>
         <w:tc>
           <w:tcPr>
-            <w:tcW w:w="600" w:type="pct"/>
+            <w:tcW w:w="1998" w:type="dxa"/>
             <w:vMerge w:val="restart"/>
             <w:shd w:val="clear" w:color="auto" w:fill="auto"/>
             <w:vAlign w:val="center"/>
@@ -20403,7 +20489,7 @@
         </w:tc>
         <w:tc>
           <w:tcPr>
-            <w:tcW w:w="601" w:type="pct"/>
+            <w:tcW w:w="1893" w:type="dxa"/>
             <w:vMerge w:val="restart"/>
             <w:shd w:val="clear" w:color="auto" w:fill="auto"/>
             <w:vAlign w:val="center"/>
@@ -20449,7 +20535,7 @@
         </w:tc>
         <w:tc>
           <w:tcPr>
-            <w:tcW w:w="887" w:type="pct"/>
+            <w:tcW w:w="2114" w:type="dxa"/>
             <w:vMerge w:val="restart"/>
             <w:vAlign w:val="center"/>
           </w:tcPr>
@@ -20476,7 +20562,7 @@
         </w:tc>
         <w:tc>
           <w:tcPr>
-            <w:tcW w:w="949" w:type="pct"/>
+            <w:tcW w:w="2453" w:type="dxa"/>
             <w:vMerge w:val="restart"/>
             <w:vAlign w:val="center"/>
           </w:tcPr>
@@ -20497,7 +20583,7 @@
         </w:tc>
         <w:tc>
           <w:tcPr>
-            <w:tcW w:w="1714" w:type="pct"/>
+            <w:tcW w:w="4485" w:type="dxa"/>
             <w:gridSpan w:val="2"/>
             <w:vAlign w:val="center"/>
           </w:tcPr>
@@ -20523,7 +20609,7 @@
         </w:trPr>
         <w:tc>
           <w:tcPr>
-            <w:tcW w:w="249" w:type="pct"/>
+            <w:tcW w:w="2184" w:type="dxa"/>
             <w:vMerge/>
             <w:shd w:val="clear" w:color="auto" w:fill="auto"/>
             <w:vAlign w:val="center"/>
@@ -20544,7 +20630,7 @@
         </w:tc>
         <w:tc>
           <w:tcPr>
-            <w:tcW w:w="600" w:type="pct"/>
+            <w:tcW w:w="1998" w:type="dxa"/>
             <w:vMerge/>
             <w:shd w:val="clear" w:color="auto" w:fill="auto"/>
             <w:vAlign w:val="center"/>
@@ -20565,7 +20651,7 @@
         </w:tc>
         <w:tc>
           <w:tcPr>
-            <w:tcW w:w="601" w:type="pct"/>
+            <w:tcW w:w="1893" w:type="dxa"/>
             <w:vMerge/>
             <w:shd w:val="clear" w:color="auto" w:fill="auto"/>
             <w:vAlign w:val="center"/>
@@ -20586,7 +20672,7 @@
         </w:tc>
         <w:tc>
           <w:tcPr>
-            <w:tcW w:w="887" w:type="pct"/>
+            <w:tcW w:w="2114" w:type="dxa"/>
             <w:vMerge/>
             <w:vAlign w:val="center"/>
           </w:tcPr>
@@ -20605,7 +20691,7 @@
         </w:tc>
         <w:tc>
           <w:tcPr>
-            <w:tcW w:w="949" w:type="pct"/>
+            <w:tcW w:w="2453" w:type="dxa"/>
             <w:vMerge/>
           </w:tcPr>
           <w:p>
@@ -20619,7 +20705,7 @@
         </w:tc>
         <w:tc>
           <w:tcPr>
-            <w:tcW w:w="949" w:type="pct"/>
+            <w:tcW w:w="2161" w:type="dxa"/>
             <w:vAlign w:val="center"/>
           </w:tcPr>
           <w:p>
@@ -20639,7 +20725,7 @@
         </w:tc>
         <w:tc>
           <w:tcPr>
-            <w:tcW w:w="765" w:type="pct"/>
+            <w:tcW w:w="2324" w:type="dxa"/>
             <w:vAlign w:val="center"/>
           </w:tcPr>
           <w:p>
@@ -20661,7 +20747,7 @@
       <w:tr>
         <w:tc>
           <w:tcPr>
-            <w:tcW w:w="249" w:type="pct"/>
+            <w:tcW w:w="2184" w:type="dxa"/>
             <w:shd w:val="clear" w:color="auto" w:fill="auto"/>
             <w:vAlign w:val="center"/>
           </w:tcPr>
@@ -20682,7 +20768,7 @@
         </w:tc>
         <w:tc>
           <w:tcPr>
-            <w:tcW w:w="600" w:type="pct"/>
+            <w:tcW w:w="1998" w:type="dxa"/>
             <w:shd w:val="clear" w:color="auto" w:fill="auto"/>
             <w:vAlign w:val="center"/>
           </w:tcPr>
@@ -20703,7 +20789,7 @@
         </w:tc>
         <w:tc>
           <w:tcPr>
-            <w:tcW w:w="601" w:type="pct"/>
+            <w:tcW w:w="1893" w:type="dxa"/>
             <w:shd w:val="clear" w:color="auto" w:fill="auto"/>
             <w:vAlign w:val="center"/>
           </w:tcPr>
@@ -20724,7 +20810,7 @@
         </w:tc>
         <w:tc>
           <w:tcPr>
-            <w:tcW w:w="887" w:type="pct"/>
+            <w:tcW w:w="2114" w:type="dxa"/>
             <w:vAlign w:val="center"/>
           </w:tcPr>
           <w:p>
@@ -20744,7 +20830,7 @@
         </w:tc>
         <w:tc>
           <w:tcPr>
-            <w:tcW w:w="949" w:type="pct"/>
+            <w:tcW w:w="2453" w:type="dxa"/>
           </w:tcPr>
           <w:p>
             <w:pPr>
@@ -20763,7 +20849,7 @@
         </w:tc>
         <w:tc>
           <w:tcPr>
-            <w:tcW w:w="949" w:type="pct"/>
+            <w:tcW w:w="2161" w:type="dxa"/>
             <w:vAlign w:val="center"/>
           </w:tcPr>
           <w:p>
@@ -20783,7 +20869,7 @@
         </w:tc>
         <w:tc>
           <w:tcPr>
-            <w:tcW w:w="765" w:type="pct"/>
+            <w:tcW w:w="2324" w:type="dxa"/>
             <w:vAlign w:val="center"/>
           </w:tcPr>
           <w:p>
@@ -20808,34 +20894,34 @@
         </w:trPr>
         <w:tc>
           <w:tcPr>
-            <w:tcW w:w="249" w:type="pct"/>
+            <w:tcW w:w="2184" w:type="dxa"/>
             <w:tcBorders>
               <w:bottom w:val="single" w:sz="4" w:space="0" w:color="auto"/>
             </w:tcBorders>
             <w:shd w:val="clear" w:color="auto" w:fill="auto"/>
             <w:noWrap/>
-            <w:vAlign w:val="center"/>
           </w:tcPr>
           <w:p>
             <w:pPr>
               <w:keepNext/>
-              <w:numPr>
-                <w:ilvl w:val="0"/>
-                <w:numId w:val="7"/>
-              </w:numPr>
               <w:spacing w:before="120" w:after="120"/>
-              <w:ind w:left="316" w:hanging="404"/>
               <w:contextualSpacing/>
-              <w:jc w:val="center"/>
-              <w:rPr>
-                <w:color w:val="000000"/>
-              </w:rPr>
-            </w:pPr>
-          </w:p>
-        </w:tc>
-        <w:tc>
-          <w:tcPr>
-            <w:tcW w:w="600" w:type="pct"/>
+              <w:rPr>
+                <w:color w:val="000000"/>
+              </w:rPr>
+            </w:pPr>
+            <w:r>
+              <w:rPr>
+                <w:color w:val="000000"/>
+                <w:lang w:val="en-US" w:eastAsia="en-US"/>
+              </w:rPr>
+              <w:t>{ErrorTable3.Number}</w:t>
+            </w:r>
+          </w:p>
+        </w:tc>
+        <w:tc>
+          <w:tcPr>
+            <w:tcW w:w="1998" w:type="dxa"/>
             <w:tcBorders>
               <w:top w:val="single" w:sz="4" w:space="0" w:color="auto"/>
               <w:left w:val="single" w:sz="4" w:space="0" w:color="auto"/>
@@ -20852,11 +20938,18 @@
                 <w:color w:val="000000"/>
               </w:rPr>
             </w:pPr>
-          </w:p>
-        </w:tc>
-        <w:tc>
-          <w:tcPr>
-            <w:tcW w:w="601" w:type="pct"/>
+            <w:r>
+              <w:rPr>
+                <w:color w:val="000000"/>
+                <w:lang w:val="en-US" w:eastAsia="en-US"/>
+              </w:rPr>
+              <w:t>{ErrorTable3.Name}</w:t>
+            </w:r>
+          </w:p>
+        </w:tc>
+        <w:tc>
+          <w:tcPr>
+            <w:tcW w:w="1893" w:type="dxa"/>
             <w:tcBorders>
               <w:top w:val="single" w:sz="4" w:space="0" w:color="auto"/>
               <w:left w:val="nil"/>
@@ -20874,11 +20967,18 @@
                 <w:u w:val="single"/>
               </w:rPr>
             </w:pPr>
-          </w:p>
-        </w:tc>
-        <w:tc>
-          <w:tcPr>
-            <w:tcW w:w="887" w:type="pct"/>
+            <w:r>
+              <w:rPr>
+                <w:color w:val="000000"/>
+                <w:lang w:val="en-US" w:eastAsia="en-US"/>
+              </w:rPr>
+              <w:t>{ErrorTable3.Link}</w:t>
+            </w:r>
+          </w:p>
+        </w:tc>
+        <w:tc>
+          <w:tcPr>
+            <w:tcW w:w="2114" w:type="dxa"/>
           </w:tcPr>
           <w:p>
             <w:pPr>
@@ -20888,11 +20988,18 @@
                 <w:i/>
               </w:rPr>
             </w:pPr>
-          </w:p>
-        </w:tc>
-        <w:tc>
-          <w:tcPr>
-            <w:tcW w:w="949" w:type="pct"/>
+            <w:r>
+              <w:rPr>
+                <w:color w:val="000000"/>
+                <w:lang w:val="en-US" w:eastAsia="en-US"/>
+              </w:rPr>
+              <w:t>{ErrorTable3.Reason}</w:t>
+            </w:r>
+          </w:p>
+        </w:tc>
+        <w:tc>
+          <w:tcPr>
+            <w:tcW w:w="2453" w:type="dxa"/>
           </w:tcPr>
           <w:p>
             <w:pPr>
@@ -20903,11 +21010,18 @@
                 <w:color w:val="000000"/>
               </w:rPr>
             </w:pPr>
-          </w:p>
-        </w:tc>
-        <w:tc>
-          <w:tcPr>
-            <w:tcW w:w="949" w:type="pct"/>
+            <w:r>
+              <w:rPr>
+                <w:color w:val="000000"/>
+                <w:lang w:val="en-US" w:eastAsia="en-US"/>
+              </w:rPr>
+              <w:t>{ErrorTable3.Documents}</w:t>
+            </w:r>
+          </w:p>
+        </w:tc>
+        <w:tc>
+          <w:tcPr>
+            <w:tcW w:w="2161" w:type="dxa"/>
           </w:tcPr>
           <w:p>
             <w:pPr>
@@ -20917,11 +21031,18 @@
                 <w:color w:val="000000"/>
               </w:rPr>
             </w:pPr>
-          </w:p>
-        </w:tc>
-        <w:tc>
-          <w:tcPr>
-            <w:tcW w:w="765" w:type="pct"/>
+            <w:r>
+              <w:rPr>
+                <w:color w:val="000000"/>
+                <w:lang w:val="en-US" w:eastAsia="en-US"/>
+              </w:rPr>
+              <w:t>{ErrorTable3.Remark}</w:t>
+            </w:r>
+          </w:p>
+        </w:tc>
+        <w:tc>
+          <w:tcPr>
+            <w:tcW w:w="2324" w:type="dxa"/>
           </w:tcPr>
           <w:p>
             <w:pPr>
@@ -20931,6 +21052,13 @@
                 <w:color w:val="000000"/>
               </w:rPr>
             </w:pPr>
+            <w:r>
+              <w:rPr>
+                <w:color w:val="000000"/>
+                <w:lang w:val="en-US" w:eastAsia="en-US"/>
+              </w:rPr>
+              <w:t>{ErrorTable3.Comment}</w:t>
+            </w:r>
           </w:p>
         </w:tc>
       </w:tr>
@@ -21091,7 +21219,25 @@
           <w:color w:val="000000"/>
           <w:lang w:bidi="ru-RU"/>
         </w:rPr>
-        <w:t>За отчетный период ______________(указывается квартал отчета) проверено:</w:t>
+        <w:t>За отчетный период _____________</w:t>
+      </w:r>
+      <w:proofErr w:type="gramStart"/>
+      <w:r>
+        <w:rPr>
+          <w:rFonts w:eastAsia="Arial Unicode MS"/>
+          <w:color w:val="000000"/>
+          <w:lang w:bidi="ru-RU"/>
+        </w:rPr>
+        <w:t>_(</w:t>
+      </w:r>
+      <w:proofErr w:type="gramEnd"/>
+      <w:r>
+        <w:rPr>
+          <w:rFonts w:eastAsia="Arial Unicode MS"/>
+          <w:color w:val="000000"/>
+          <w:lang w:bidi="ru-RU"/>
+        </w:rPr>
+        <w:t>указывается квартал отчета) проверено:</w:t>
       </w:r>
     </w:p>
     <w:p>

</xml_diff>

<commit_message>
Change template, change Event ordering (now by date)? change time (without milliseconds)
</commit_message>
<xml_diff>
--- a/WordProcessor.Table1/bin/Debug/net8.0/template.docx
+++ b/WordProcessor.Table1/bin/Debug/net8.0/template.docx
@@ -16646,9 +16646,18 @@
             <w:tcW w:w="714" w:type="pct"/>
           </w:tcPr>
           <w:p>
+            <w:pPr>
+              <w:jc w:val="center"/>
+              <w:rPr>
+                <w:sz w:val="16"/>
+                <w:szCs w:val="16"/>
+              </w:rPr>
+            </w:pPr>
             <w:r>
               <w:rPr>
                 <w:spacing w:val="-2"/>
+                <w:sz w:val="16"/>
+                <w:szCs w:val="16"/>
                 <w:lang w:val="en-US"/>
               </w:rPr>
               <w:t>{</w:t>
@@ -16657,6 +16666,8 @@
             <w:r>
               <w:rPr>
                 <w:spacing w:val="-2"/>
+                <w:sz w:val="16"/>
+                <w:szCs w:val="16"/>
               </w:rPr>
               <w:t>TrainedStudent.Numb</w:t>
             </w:r>
@@ -16664,6 +16675,8 @@
             <w:r>
               <w:rPr>
                 <w:spacing w:val="-4"/>
+                <w:sz w:val="16"/>
+                <w:szCs w:val="16"/>
                 <w:lang w:val="en-US"/>
               </w:rPr>
               <w:t>er</w:t>
@@ -16671,6 +16684,8 @@
             <w:r>
               <w:rPr>
                 <w:spacing w:val="-4"/>
+                <w:sz w:val="16"/>
+                <w:szCs w:val="16"/>
                 <w:lang w:val="en-US"/>
               </w:rPr>
               <w:t>}</w:t>
@@ -16682,9 +16697,18 @@
             <w:tcW w:w="714" w:type="pct"/>
           </w:tcPr>
           <w:p>
+            <w:pPr>
+              <w:jc w:val="center"/>
+              <w:rPr>
+                <w:sz w:val="16"/>
+                <w:szCs w:val="16"/>
+              </w:rPr>
+            </w:pPr>
             <w:r>
               <w:rPr>
                 <w:spacing w:val="-2"/>
+                <w:sz w:val="16"/>
+                <w:szCs w:val="16"/>
                 <w:lang w:val="en-US"/>
               </w:rPr>
               <w:t>{</w:t>
@@ -16693,12 +16717,16 @@
             <w:r>
               <w:rPr>
                 <w:spacing w:val="-2"/>
+                <w:sz w:val="16"/>
+                <w:szCs w:val="16"/>
               </w:rPr>
               <w:t>TrainedStudent.Leader</w:t>
             </w:r>
             <w:r>
               <w:rPr>
                 <w:spacing w:val="-4"/>
+                <w:sz w:val="16"/>
+                <w:szCs w:val="16"/>
               </w:rPr>
               <w:t>I</w:t>
             </w:r>
@@ -16706,6 +16734,8 @@
             <w:r>
               <w:rPr>
                 <w:spacing w:val="-4"/>
+                <w:sz w:val="16"/>
+                <w:szCs w:val="16"/>
                 <w:lang w:val="en-US"/>
               </w:rPr>
               <w:t>d</w:t>
@@ -16713,6 +16743,8 @@
             <w:r>
               <w:rPr>
                 <w:spacing w:val="-4"/>
+                <w:sz w:val="16"/>
+                <w:szCs w:val="16"/>
                 <w:lang w:val="en-US"/>
               </w:rPr>
               <w:t>}</w:t>
@@ -16725,13 +16757,18 @@
           </w:tcPr>
           <w:p>
             <w:pPr>
-              <w:rPr>
+              <w:jc w:val="center"/>
+              <w:rPr>
+                <w:sz w:val="16"/>
+                <w:szCs w:val="16"/>
                 <w:lang w:val="en-US"/>
               </w:rPr>
             </w:pPr>
             <w:r>
               <w:rPr>
                 <w:spacing w:val="-2"/>
+                <w:sz w:val="16"/>
+                <w:szCs w:val="16"/>
                 <w:lang w:val="en-US"/>
               </w:rPr>
               <w:t>{</w:t>
@@ -16740,12 +16777,16 @@
             <w:r>
               <w:rPr>
                 <w:spacing w:val="-2"/>
+                <w:sz w:val="16"/>
+                <w:szCs w:val="16"/>
               </w:rPr>
               <w:t>TrainedStudent.FI</w:t>
             </w:r>
             <w:r>
               <w:rPr>
                 <w:spacing w:val="-6"/>
+                <w:sz w:val="16"/>
+                <w:szCs w:val="16"/>
               </w:rPr>
               <w:t>O</w:t>
             </w:r>
@@ -16753,6 +16794,8 @@
             <w:r>
               <w:rPr>
                 <w:spacing w:val="-6"/>
+                <w:sz w:val="16"/>
+                <w:szCs w:val="16"/>
                 <w:lang w:val="en-US"/>
               </w:rPr>
               <w:t>}</w:t>
@@ -16764,9 +16807,18 @@
             <w:tcW w:w="714" w:type="pct"/>
           </w:tcPr>
           <w:p>
+            <w:pPr>
+              <w:jc w:val="center"/>
+              <w:rPr>
+                <w:sz w:val="16"/>
+                <w:szCs w:val="16"/>
+              </w:rPr>
+            </w:pPr>
             <w:r>
               <w:rPr>
                 <w:spacing w:val="-2"/>
+                <w:sz w:val="16"/>
+                <w:szCs w:val="16"/>
                 <w:lang w:val="en-US"/>
               </w:rPr>
               <w:t>{</w:t>
@@ -16775,12 +16827,16 @@
             <w:r>
               <w:rPr>
                 <w:spacing w:val="-2"/>
+                <w:sz w:val="16"/>
+                <w:szCs w:val="16"/>
               </w:rPr>
               <w:t>TrainedStudent.Events</w:t>
             </w:r>
             <w:r>
               <w:rPr>
                 <w:spacing w:val="-4"/>
+                <w:sz w:val="16"/>
+                <w:szCs w:val="16"/>
               </w:rPr>
               <w:t>I</w:t>
             </w:r>
@@ -16788,6 +16844,8 @@
             <w:r>
               <w:rPr>
                 <w:spacing w:val="-4"/>
+                <w:sz w:val="16"/>
+                <w:szCs w:val="16"/>
                 <w:lang w:val="en-US"/>
               </w:rPr>
               <w:t>d</w:t>
@@ -16795,6 +16853,8 @@
             <w:r>
               <w:rPr>
                 <w:spacing w:val="-4"/>
+                <w:sz w:val="16"/>
+                <w:szCs w:val="16"/>
                 <w:lang w:val="en-US"/>
               </w:rPr>
               <w:t>}</w:t>
@@ -16807,13 +16867,18 @@
           </w:tcPr>
           <w:p>
             <w:pPr>
-              <w:rPr>
+              <w:jc w:val="center"/>
+              <w:rPr>
+                <w:sz w:val="16"/>
+                <w:szCs w:val="16"/>
                 <w:lang w:val="en-US"/>
               </w:rPr>
             </w:pPr>
             <w:r>
               <w:rPr>
                 <w:spacing w:val="-2"/>
+                <w:sz w:val="16"/>
+                <w:szCs w:val="16"/>
                 <w:lang w:val="en-US"/>
               </w:rPr>
               <w:t>{</w:t>
@@ -16822,12 +16887,16 @@
             <w:r>
               <w:rPr>
                 <w:spacing w:val="-2"/>
+                <w:sz w:val="16"/>
+                <w:szCs w:val="16"/>
               </w:rPr>
               <w:t>TrainedStudent.Cou</w:t>
             </w:r>
             <w:r>
               <w:rPr>
                 <w:spacing w:val="-4"/>
+                <w:sz w:val="16"/>
+                <w:szCs w:val="16"/>
               </w:rPr>
               <w:t>nt</w:t>
             </w:r>
@@ -16835,6 +16904,8 @@
             <w:r>
               <w:rPr>
                 <w:spacing w:val="-4"/>
+                <w:sz w:val="16"/>
+                <w:szCs w:val="16"/>
                 <w:lang w:val="en-US"/>
               </w:rPr>
               <w:t>}</w:t>
@@ -16846,9 +16917,18 @@
             <w:tcW w:w="714" w:type="pct"/>
           </w:tcPr>
           <w:p>
+            <w:pPr>
+              <w:jc w:val="center"/>
+              <w:rPr>
+                <w:sz w:val="16"/>
+                <w:szCs w:val="16"/>
+              </w:rPr>
+            </w:pPr>
             <w:r>
               <w:rPr>
                 <w:spacing w:val="-2"/>
+                <w:sz w:val="16"/>
+                <w:szCs w:val="16"/>
                 <w:lang w:val="en-US"/>
               </w:rPr>
               <w:t>{</w:t>
@@ -16857,12 +16937,16 @@
             <w:r>
               <w:rPr>
                 <w:spacing w:val="-2"/>
+                <w:sz w:val="16"/>
+                <w:szCs w:val="16"/>
               </w:rPr>
               <w:t>TrainedStudent.Start</w:t>
             </w:r>
             <w:r>
               <w:rPr>
                 <w:spacing w:val="-4"/>
+                <w:sz w:val="16"/>
+                <w:szCs w:val="16"/>
               </w:rPr>
               <w:t>U</w:t>
             </w:r>
@@ -16870,6 +16954,8 @@
             <w:r>
               <w:rPr>
                 <w:spacing w:val="-4"/>
+                <w:sz w:val="16"/>
+                <w:szCs w:val="16"/>
                 <w:lang w:val="en-US"/>
               </w:rPr>
               <w:t>p</w:t>
@@ -16877,6 +16963,8 @@
             <w:r>
               <w:rPr>
                 <w:spacing w:val="-4"/>
+                <w:sz w:val="16"/>
+                <w:szCs w:val="16"/>
                 <w:lang w:val="en-US"/>
               </w:rPr>
               <w:t>}</w:t>
@@ -16889,13 +16977,18 @@
           </w:tcPr>
           <w:p>
             <w:pPr>
-              <w:rPr>
+              <w:jc w:val="center"/>
+              <w:rPr>
+                <w:sz w:val="16"/>
+                <w:szCs w:val="16"/>
                 <w:lang w:val="en-US"/>
               </w:rPr>
             </w:pPr>
             <w:r>
               <w:rPr>
                 <w:spacing w:val="-2"/>
+                <w:sz w:val="16"/>
+                <w:szCs w:val="16"/>
                 <w:lang w:val="en-US"/>
               </w:rPr>
               <w:t>{</w:t>
@@ -16904,12 +16997,16 @@
             <w:r>
               <w:rPr>
                 <w:spacing w:val="-2"/>
+                <w:sz w:val="16"/>
+                <w:szCs w:val="16"/>
               </w:rPr>
               <w:t>TrainedStudent.Li</w:t>
             </w:r>
             <w:r>
               <w:rPr>
                 <w:spacing w:val="-4"/>
+                <w:sz w:val="16"/>
+                <w:szCs w:val="16"/>
               </w:rPr>
               <w:t>nk</w:t>
             </w:r>
@@ -16917,6 +17014,8 @@
             <w:r>
               <w:rPr>
                 <w:spacing w:val="-4"/>
+                <w:sz w:val="16"/>
+                <w:szCs w:val="16"/>
                 <w:lang w:val="en-US"/>
               </w:rPr>
               <w:t>}</w:t>
@@ -17548,14 +17647,19 @@
                 <w:tab w:val="left" w:pos="284"/>
               </w:tabs>
               <w:spacing w:line="256" w:lineRule="auto"/>
-              <w:rPr>
-                <w:color w:val="000000"/>
+              <w:jc w:val="center"/>
+              <w:rPr>
+                <w:color w:val="000000"/>
+                <w:sz w:val="16"/>
+                <w:szCs w:val="16"/>
                 <w:lang w:val="en-US" w:eastAsia="en-US"/>
               </w:rPr>
             </w:pPr>
             <w:r>
               <w:rPr>
                 <w:color w:val="000000"/>
+                <w:sz w:val="16"/>
+                <w:szCs w:val="16"/>
                 <w:lang w:val="en-US" w:eastAsia="en-US"/>
               </w:rPr>
               <w:t>{ErrorTable1.Number}</w:t>
@@ -17574,13 +17678,18 @@
           </w:tcPr>
           <w:p>
             <w:pPr>
-              <w:rPr>
+              <w:jc w:val="center"/>
+              <w:rPr>
+                <w:sz w:val="16"/>
+                <w:szCs w:val="16"/>
                 <w:lang w:eastAsia="en-US"/>
               </w:rPr>
             </w:pPr>
             <w:r>
               <w:rPr>
                 <w:color w:val="000000"/>
+                <w:sz w:val="16"/>
+                <w:szCs w:val="16"/>
                 <w:lang w:val="en-US" w:eastAsia="en-US"/>
               </w:rPr>
               <w:t>{ErrorTable1.Name}</w:t>
@@ -17598,9 +17707,18 @@
             </w:tcBorders>
           </w:tcPr>
           <w:p>
-            <w:r>
-              <w:rPr>
-                <w:color w:val="000000"/>
+            <w:pPr>
+              <w:jc w:val="center"/>
+              <w:rPr>
+                <w:sz w:val="16"/>
+                <w:szCs w:val="16"/>
+              </w:rPr>
+            </w:pPr>
+            <w:r>
+              <w:rPr>
+                <w:color w:val="000000"/>
+                <w:sz w:val="16"/>
+                <w:szCs w:val="16"/>
                 <w:lang w:val="en-US" w:eastAsia="en-US"/>
               </w:rPr>
               <w:t>{ErrorTable1.LeaderLink}</w:t>
@@ -17619,13 +17737,18 @@
           </w:tcPr>
           <w:p>
             <w:pPr>
+              <w:jc w:val="center"/>
               <w:rPr>
                 <w:i/>
-              </w:rPr>
-            </w:pPr>
-            <w:r>
-              <w:rPr>
-                <w:color w:val="000000"/>
+                <w:sz w:val="16"/>
+                <w:szCs w:val="16"/>
+              </w:rPr>
+            </w:pPr>
+            <w:r>
+              <w:rPr>
+                <w:color w:val="000000"/>
+                <w:sz w:val="16"/>
+                <w:szCs w:val="16"/>
                 <w:lang w:val="en-US" w:eastAsia="en-US"/>
               </w:rPr>
               <w:t>{ErrorTable1.Reason}</w:t>
@@ -17644,13 +17767,18 @@
           </w:tcPr>
           <w:p>
             <w:pPr>
+              <w:jc w:val="center"/>
               <w:rPr>
                 <w:i/>
-              </w:rPr>
-            </w:pPr>
-            <w:r>
-              <w:rPr>
-                <w:color w:val="000000"/>
+                <w:sz w:val="16"/>
+                <w:szCs w:val="16"/>
+              </w:rPr>
+            </w:pPr>
+            <w:r>
+              <w:rPr>
+                <w:color w:val="000000"/>
+                <w:sz w:val="16"/>
+                <w:szCs w:val="16"/>
                 <w:lang w:val="en-US" w:eastAsia="en-US"/>
               </w:rPr>
               <w:t>{ErrorTable1.Documents}</w:t>
@@ -17668,9 +17796,18 @@
             </w:tcBorders>
           </w:tcPr>
           <w:p>
-            <w:r>
-              <w:rPr>
-                <w:color w:val="000000"/>
+            <w:pPr>
+              <w:jc w:val="center"/>
+              <w:rPr>
+                <w:sz w:val="16"/>
+                <w:szCs w:val="16"/>
+              </w:rPr>
+            </w:pPr>
+            <w:r>
+              <w:rPr>
+                <w:color w:val="000000"/>
+                <w:sz w:val="16"/>
+                <w:szCs w:val="16"/>
                 <w:lang w:val="en-US" w:eastAsia="en-US"/>
               </w:rPr>
               <w:t>{ErrorTable1.Remark}</w:t>
@@ -17688,9 +17825,18 @@
             </w:tcBorders>
           </w:tcPr>
           <w:p>
-            <w:r>
-              <w:rPr>
-                <w:color w:val="000000"/>
+            <w:pPr>
+              <w:jc w:val="center"/>
+              <w:rPr>
+                <w:sz w:val="16"/>
+                <w:szCs w:val="16"/>
+              </w:rPr>
+            </w:pPr>
+            <w:r>
+              <w:rPr>
+                <w:color w:val="000000"/>
+                <w:sz w:val="16"/>
+                <w:szCs w:val="16"/>
                 <w:lang w:val="en-US" w:eastAsia="en-US"/>
               </w:rPr>
               <w:t>{ErrorTable1.Comment}</w:t>
@@ -18218,13 +18364,18 @@
           </w:tcPr>
           <w:p>
             <w:pPr>
-              <w:rPr>
+              <w:jc w:val="center"/>
+              <w:rPr>
+                <w:sz w:val="16"/>
+                <w:szCs w:val="16"/>
                 <w:lang w:val="en-US"/>
               </w:rPr>
             </w:pPr>
             <w:r>
               <w:rPr>
                 <w:spacing w:val="-2"/>
+                <w:sz w:val="16"/>
+                <w:szCs w:val="16"/>
                 <w:lang w:val="en-US"/>
               </w:rPr>
               <w:t>{</w:t>
@@ -18233,6 +18384,8 @@
             <w:r>
               <w:rPr>
                 <w:spacing w:val="-2"/>
+                <w:sz w:val="16"/>
+                <w:szCs w:val="16"/>
               </w:rPr>
               <w:t>Event.Num</w:t>
             </w:r>
@@ -18240,6 +18393,8 @@
             <w:r>
               <w:rPr>
                 <w:spacing w:val="-2"/>
+                <w:sz w:val="16"/>
+                <w:szCs w:val="16"/>
                 <w:lang w:val="en-US"/>
               </w:rPr>
               <w:t>be</w:t>
@@ -18247,12 +18402,16 @@
             <w:r>
               <w:rPr>
                 <w:spacing w:val="-2"/>
+                <w:sz w:val="16"/>
+                <w:szCs w:val="16"/>
               </w:rPr>
               <w:t>r</w:t>
             </w:r>
             <w:r>
               <w:rPr>
                 <w:spacing w:val="-2"/>
+                <w:sz w:val="16"/>
+                <w:szCs w:val="16"/>
                 <w:lang w:val="en-US"/>
               </w:rPr>
               <w:t>}</w:t>
@@ -18265,13 +18424,18 @@
           </w:tcPr>
           <w:p>
             <w:pPr>
-              <w:rPr>
+              <w:jc w:val="center"/>
+              <w:rPr>
+                <w:sz w:val="16"/>
+                <w:szCs w:val="16"/>
                 <w:lang w:val="en-US"/>
               </w:rPr>
             </w:pPr>
             <w:r>
               <w:rPr>
                 <w:spacing w:val="-2"/>
+                <w:sz w:val="16"/>
+                <w:szCs w:val="16"/>
                 <w:lang w:val="en-US"/>
               </w:rPr>
               <w:t>{</w:t>
@@ -18280,6 +18444,8 @@
             <w:r>
               <w:rPr>
                 <w:spacing w:val="-2"/>
+                <w:sz w:val="16"/>
+                <w:szCs w:val="16"/>
               </w:rPr>
               <w:t>Event.Name</w:t>
             </w:r>
@@ -18287,6 +18453,8 @@
             <w:r>
               <w:rPr>
                 <w:spacing w:val="-2"/>
+                <w:sz w:val="16"/>
+                <w:szCs w:val="16"/>
                 <w:lang w:val="en-US"/>
               </w:rPr>
               <w:t>}</w:t>
@@ -18299,13 +18467,18 @@
           </w:tcPr>
           <w:p>
             <w:pPr>
-              <w:rPr>
+              <w:jc w:val="center"/>
+              <w:rPr>
+                <w:sz w:val="16"/>
+                <w:szCs w:val="16"/>
                 <w:lang w:val="en-US"/>
               </w:rPr>
             </w:pPr>
             <w:r>
               <w:rPr>
                 <w:spacing w:val="-2"/>
+                <w:sz w:val="16"/>
+                <w:szCs w:val="16"/>
                 <w:lang w:val="en-US"/>
               </w:rPr>
               <w:t>{</w:t>
@@ -18314,6 +18487,8 @@
             <w:r>
               <w:rPr>
                 <w:spacing w:val="-2"/>
+                <w:sz w:val="16"/>
+                <w:szCs w:val="16"/>
               </w:rPr>
               <w:t>Event.LeaderId</w:t>
             </w:r>
@@ -18321,6 +18496,8 @@
             <w:r>
               <w:rPr>
                 <w:spacing w:val="-2"/>
+                <w:sz w:val="16"/>
+                <w:szCs w:val="16"/>
                 <w:lang w:val="en-US"/>
               </w:rPr>
               <w:t>}</w:t>
@@ -18333,13 +18510,18 @@
           </w:tcPr>
           <w:p>
             <w:pPr>
-              <w:rPr>
+              <w:jc w:val="center"/>
+              <w:rPr>
+                <w:sz w:val="16"/>
+                <w:szCs w:val="16"/>
                 <w:lang w:val="en-US"/>
               </w:rPr>
             </w:pPr>
             <w:r>
               <w:rPr>
                 <w:spacing w:val="-2"/>
+                <w:sz w:val="16"/>
+                <w:szCs w:val="16"/>
                 <w:lang w:val="en-US"/>
               </w:rPr>
               <w:t>{</w:t>
@@ -18348,6 +18530,8 @@
             <w:r>
               <w:rPr>
                 <w:spacing w:val="-2"/>
+                <w:sz w:val="16"/>
+                <w:szCs w:val="16"/>
               </w:rPr>
               <w:t>Event.Link</w:t>
             </w:r>
@@ -18355,6 +18539,8 @@
             <w:r>
               <w:rPr>
                 <w:spacing w:val="-2"/>
+                <w:sz w:val="16"/>
+                <w:szCs w:val="16"/>
                 <w:lang w:val="en-US"/>
               </w:rPr>
               <w:t>}</w:t>
@@ -18367,13 +18553,18 @@
           </w:tcPr>
           <w:p>
             <w:pPr>
-              <w:rPr>
+              <w:jc w:val="center"/>
+              <w:rPr>
+                <w:sz w:val="16"/>
+                <w:szCs w:val="16"/>
                 <w:lang w:val="en-US"/>
               </w:rPr>
             </w:pPr>
             <w:r>
               <w:rPr>
                 <w:spacing w:val="-2"/>
+                <w:sz w:val="16"/>
+                <w:szCs w:val="16"/>
                 <w:lang w:val="en-US"/>
               </w:rPr>
               <w:t>{</w:t>
@@ -18382,6 +18573,8 @@
             <w:r>
               <w:rPr>
                 <w:spacing w:val="-2"/>
+                <w:sz w:val="16"/>
+                <w:szCs w:val="16"/>
               </w:rPr>
               <w:t>Event.DateStart</w:t>
             </w:r>
@@ -18389,6 +18582,8 @@
             <w:r>
               <w:rPr>
                 <w:spacing w:val="-2"/>
+                <w:sz w:val="16"/>
+                <w:szCs w:val="16"/>
                 <w:lang w:val="en-US"/>
               </w:rPr>
               <w:t>}</w:t>
@@ -18401,13 +18596,18 @@
           </w:tcPr>
           <w:p>
             <w:pPr>
-              <w:rPr>
+              <w:jc w:val="center"/>
+              <w:rPr>
+                <w:sz w:val="16"/>
+                <w:szCs w:val="16"/>
                 <w:lang w:val="en-US"/>
               </w:rPr>
             </w:pPr>
             <w:r>
               <w:rPr>
                 <w:spacing w:val="-2"/>
+                <w:sz w:val="16"/>
+                <w:szCs w:val="16"/>
                 <w:lang w:val="en-US"/>
               </w:rPr>
               <w:t>{</w:t>
@@ -18416,6 +18616,8 @@
             <w:r>
               <w:rPr>
                 <w:spacing w:val="-2"/>
+                <w:sz w:val="16"/>
+                <w:szCs w:val="16"/>
               </w:rPr>
               <w:t>Event.Format</w:t>
             </w:r>
@@ -18423,6 +18625,8 @@
             <w:r>
               <w:rPr>
                 <w:spacing w:val="-2"/>
+                <w:sz w:val="16"/>
+                <w:szCs w:val="16"/>
                 <w:lang w:val="en-US"/>
               </w:rPr>
               <w:t>}</w:t>
@@ -18435,13 +18639,18 @@
           </w:tcPr>
           <w:p>
             <w:pPr>
-              <w:rPr>
+              <w:jc w:val="center"/>
+              <w:rPr>
+                <w:sz w:val="16"/>
+                <w:szCs w:val="16"/>
                 <w:lang w:val="en-US"/>
               </w:rPr>
             </w:pPr>
             <w:r>
               <w:rPr>
                 <w:spacing w:val="-2"/>
+                <w:sz w:val="16"/>
+                <w:szCs w:val="16"/>
                 <w:lang w:val="en-US"/>
               </w:rPr>
               <w:t>{</w:t>
@@ -18450,6 +18659,8 @@
             <w:r>
               <w:rPr>
                 <w:spacing w:val="-2"/>
+                <w:sz w:val="16"/>
+                <w:szCs w:val="16"/>
               </w:rPr>
               <w:t>Event.CountOfParticipants</w:t>
             </w:r>
@@ -18457,6 +18668,8 @@
             <w:r>
               <w:rPr>
                 <w:spacing w:val="-2"/>
+                <w:sz w:val="16"/>
+                <w:szCs w:val="16"/>
                 <w:lang w:val="en-US"/>
               </w:rPr>
               <w:t>}</w:t>
@@ -18469,13 +18682,18 @@
           </w:tcPr>
           <w:p>
             <w:pPr>
-              <w:rPr>
+              <w:jc w:val="center"/>
+              <w:rPr>
+                <w:sz w:val="16"/>
+                <w:szCs w:val="16"/>
                 <w:lang w:val="en-US"/>
               </w:rPr>
             </w:pPr>
             <w:r>
               <w:rPr>
                 <w:spacing w:val="-2"/>
+                <w:sz w:val="16"/>
+                <w:szCs w:val="16"/>
                 <w:lang w:val="en-US"/>
               </w:rPr>
               <w:t>{</w:t>
@@ -18484,6 +18702,8 @@
             <w:r>
               <w:rPr>
                 <w:spacing w:val="-2"/>
+                <w:sz w:val="16"/>
+                <w:szCs w:val="16"/>
               </w:rPr>
               <w:t>Event.LeaderIdNumber</w:t>
             </w:r>
@@ -18491,6 +18711,8 @@
             <w:r>
               <w:rPr>
                 <w:spacing w:val="-2"/>
+                <w:sz w:val="16"/>
+                <w:szCs w:val="16"/>
                 <w:lang w:val="en-US"/>
               </w:rPr>
               <w:t>}</w:t>
@@ -19122,14 +19344,19 @@
                 <w:tab w:val="left" w:pos="284"/>
               </w:tabs>
               <w:spacing w:line="256" w:lineRule="auto"/>
-              <w:rPr>
-                <w:color w:val="000000"/>
+              <w:jc w:val="center"/>
+              <w:rPr>
+                <w:color w:val="000000"/>
+                <w:sz w:val="16"/>
+                <w:szCs w:val="16"/>
                 <w:lang w:eastAsia="en-US"/>
               </w:rPr>
             </w:pPr>
             <w:r>
               <w:rPr>
                 <w:color w:val="000000"/>
+                <w:sz w:val="16"/>
+                <w:szCs w:val="16"/>
                 <w:lang w:val="en-US" w:eastAsia="en-US"/>
               </w:rPr>
               <w:t>{ErrorTable2.Number}</w:t>
@@ -19148,13 +19375,18 @@
           </w:tcPr>
           <w:p>
             <w:pPr>
-              <w:rPr>
+              <w:jc w:val="center"/>
+              <w:rPr>
+                <w:sz w:val="16"/>
+                <w:szCs w:val="16"/>
                 <w:lang w:eastAsia="en-US"/>
               </w:rPr>
             </w:pPr>
             <w:r>
               <w:rPr>
                 <w:color w:val="000000"/>
+                <w:sz w:val="16"/>
+                <w:szCs w:val="16"/>
                 <w:lang w:val="en-US" w:eastAsia="en-US"/>
               </w:rPr>
               <w:t>{ErrorTable2.Name}</w:t>
@@ -19172,9 +19404,18 @@
             </w:tcBorders>
           </w:tcPr>
           <w:p>
-            <w:r>
-              <w:rPr>
-                <w:color w:val="000000"/>
+            <w:pPr>
+              <w:jc w:val="center"/>
+              <w:rPr>
+                <w:sz w:val="16"/>
+                <w:szCs w:val="16"/>
+              </w:rPr>
+            </w:pPr>
+            <w:r>
+              <w:rPr>
+                <w:color w:val="000000"/>
+                <w:sz w:val="16"/>
+                <w:szCs w:val="16"/>
                 <w:lang w:val="en-US" w:eastAsia="en-US"/>
               </w:rPr>
               <w:t>{ErrorTable2.LeaderLink}</w:t>
@@ -19193,13 +19434,18 @@
           </w:tcPr>
           <w:p>
             <w:pPr>
+              <w:jc w:val="center"/>
               <w:rPr>
                 <w:i/>
-              </w:rPr>
-            </w:pPr>
-            <w:r>
-              <w:rPr>
-                <w:color w:val="000000"/>
+                <w:sz w:val="16"/>
+                <w:szCs w:val="16"/>
+              </w:rPr>
+            </w:pPr>
+            <w:r>
+              <w:rPr>
+                <w:color w:val="000000"/>
+                <w:sz w:val="16"/>
+                <w:szCs w:val="16"/>
                 <w:lang w:val="en-US" w:eastAsia="en-US"/>
               </w:rPr>
               <w:t>{ErrorTable2.Reason}</w:t>
@@ -19218,13 +19464,18 @@
           </w:tcPr>
           <w:p>
             <w:pPr>
+              <w:jc w:val="center"/>
               <w:rPr>
                 <w:i/>
-              </w:rPr>
-            </w:pPr>
-            <w:r>
-              <w:rPr>
-                <w:color w:val="000000"/>
+                <w:sz w:val="16"/>
+                <w:szCs w:val="16"/>
+              </w:rPr>
+            </w:pPr>
+            <w:r>
+              <w:rPr>
+                <w:color w:val="000000"/>
+                <w:sz w:val="16"/>
+                <w:szCs w:val="16"/>
                 <w:lang w:val="en-US" w:eastAsia="en-US"/>
               </w:rPr>
               <w:t>{ErrorTable2.Documents}</w:t>
@@ -19242,9 +19493,18 @@
             </w:tcBorders>
           </w:tcPr>
           <w:p>
-            <w:r>
-              <w:rPr>
-                <w:color w:val="000000"/>
+            <w:pPr>
+              <w:jc w:val="center"/>
+              <w:rPr>
+                <w:sz w:val="16"/>
+                <w:szCs w:val="16"/>
+              </w:rPr>
+            </w:pPr>
+            <w:r>
+              <w:rPr>
+                <w:color w:val="000000"/>
+                <w:sz w:val="16"/>
+                <w:szCs w:val="16"/>
                 <w:lang w:val="en-US" w:eastAsia="en-US"/>
               </w:rPr>
               <w:t>{ErrorTable2.Remark}</w:t>
@@ -19262,9 +19522,18 @@
             </w:tcBorders>
           </w:tcPr>
           <w:p>
-            <w:r>
-              <w:rPr>
-                <w:color w:val="000000"/>
+            <w:pPr>
+              <w:jc w:val="center"/>
+              <w:rPr>
+                <w:sz w:val="16"/>
+                <w:szCs w:val="16"/>
+              </w:rPr>
+            </w:pPr>
+            <w:r>
+              <w:rPr>
+                <w:color w:val="000000"/>
+                <w:sz w:val="16"/>
+                <w:szCs w:val="16"/>
                 <w:lang w:val="en-US" w:eastAsia="en-US"/>
               </w:rPr>
               <w:t>{ErrorTable2.Comment}</w:t>
@@ -19904,8 +20173,17 @@
             <w:vMerge w:val="restart"/>
           </w:tcPr>
           <w:p>
-            <w:r>
-              <w:rPr>
+            <w:pPr>
+              <w:jc w:val="center"/>
+              <w:rPr>
+                <w:sz w:val="16"/>
+                <w:szCs w:val="16"/>
+              </w:rPr>
+            </w:pPr>
+            <w:r>
+              <w:rPr>
+                <w:sz w:val="16"/>
+                <w:szCs w:val="16"/>
                 <w:lang w:val="en-US"/>
               </w:rPr>
               <w:t>1.</w:t>
@@ -19917,28 +20195,60 @@
             <w:tcW w:w="1728" w:type="dxa"/>
             <w:vMerge w:val="restart"/>
           </w:tcPr>
-          <w:p/>
+          <w:p>
+            <w:pPr>
+              <w:jc w:val="center"/>
+              <w:rPr>
+                <w:sz w:val="16"/>
+                <w:szCs w:val="16"/>
+              </w:rPr>
+            </w:pPr>
+          </w:p>
         </w:tc>
         <w:tc>
           <w:tcPr>
             <w:tcW w:w="1728" w:type="dxa"/>
             <w:vMerge w:val="restart"/>
           </w:tcPr>
-          <w:p/>
+          <w:p>
+            <w:pPr>
+              <w:jc w:val="center"/>
+              <w:rPr>
+                <w:sz w:val="16"/>
+                <w:szCs w:val="16"/>
+              </w:rPr>
+            </w:pPr>
+          </w:p>
         </w:tc>
         <w:tc>
           <w:tcPr>
             <w:tcW w:w="2245" w:type="dxa"/>
             <w:vMerge w:val="restart"/>
           </w:tcPr>
-          <w:p/>
+          <w:p>
+            <w:pPr>
+              <w:jc w:val="center"/>
+              <w:rPr>
+                <w:sz w:val="16"/>
+                <w:szCs w:val="16"/>
+              </w:rPr>
+            </w:pPr>
+          </w:p>
         </w:tc>
         <w:tc>
           <w:tcPr>
             <w:tcW w:w="2910" w:type="dxa"/>
             <w:vMerge w:val="restart"/>
           </w:tcPr>
-          <w:p/>
+          <w:p>
+            <w:pPr>
+              <w:jc w:val="center"/>
+              <w:rPr>
+                <w:sz w:val="16"/>
+                <w:szCs w:val="16"/>
+              </w:rPr>
+            </w:pPr>
+          </w:p>
         </w:tc>
         <w:tc>
           <w:tcPr>
@@ -19946,11 +20256,18 @@
           </w:tcPr>
           <w:p>
             <w:pPr>
-              <w:rPr>
+              <w:jc w:val="center"/>
+              <w:rPr>
+                <w:sz w:val="16"/>
+                <w:szCs w:val="16"/>
                 <w:lang w:val="en-US"/>
               </w:rPr>
             </w:pPr>
             <w:r>
+              <w:rPr>
+                <w:sz w:val="16"/>
+                <w:szCs w:val="16"/>
+              </w:rPr>
               <w:t>1. ФИО</w:t>
             </w:r>
           </w:p>
@@ -19959,56 +20276,101 @@
           <w:tcPr>
             <w:tcW w:w="1313" w:type="dxa"/>
           </w:tcPr>
-          <w:p/>
+          <w:p>
+            <w:pPr>
+              <w:jc w:val="center"/>
+              <w:rPr>
+                <w:sz w:val="16"/>
+                <w:szCs w:val="16"/>
+              </w:rPr>
+            </w:pPr>
+          </w:p>
         </w:tc>
         <w:tc>
           <w:tcPr>
             <w:tcW w:w="3113" w:type="dxa"/>
           </w:tcPr>
           <w:p>
-            <w:r>
-              <w:rPr>
+            <w:pPr>
+              <w:jc w:val="center"/>
+              <w:rPr>
+                <w:sz w:val="16"/>
+                <w:szCs w:val="16"/>
+              </w:rPr>
+            </w:pPr>
+            <w:r>
+              <w:rPr>
+                <w:sz w:val="16"/>
+                <w:szCs w:val="16"/>
                 <w:lang w:val="en-US"/>
               </w:rPr>
               <w:t>ID</w:t>
             </w:r>
             <w:r>
+              <w:rPr>
+                <w:sz w:val="16"/>
+                <w:szCs w:val="16"/>
+              </w:rPr>
               <w:t xml:space="preserve"> </w:t>
             </w:r>
             <w:r>
               <w:rPr>
+                <w:sz w:val="16"/>
+                <w:szCs w:val="16"/>
                 <w:lang w:val="en-US"/>
               </w:rPr>
               <w:t>XXXXXXX</w:t>
             </w:r>
             <w:r>
+              <w:rPr>
+                <w:sz w:val="16"/>
+                <w:szCs w:val="16"/>
+              </w:rPr>
               <w:t xml:space="preserve">, </w:t>
             </w:r>
             <w:r>
               <w:rPr>
+                <w:sz w:val="16"/>
+                <w:szCs w:val="16"/>
                 <w:lang w:val="en-US"/>
               </w:rPr>
               <w:t>ID</w:t>
             </w:r>
             <w:r>
+              <w:rPr>
+                <w:sz w:val="16"/>
+                <w:szCs w:val="16"/>
+              </w:rPr>
               <w:t xml:space="preserve"> </w:t>
             </w:r>
             <w:r>
               <w:rPr>
+                <w:sz w:val="16"/>
+                <w:szCs w:val="16"/>
                 <w:lang w:val="en-US"/>
               </w:rPr>
               <w:t>XXXXXXX</w:t>
             </w:r>
             <w:r>
+              <w:rPr>
+                <w:sz w:val="16"/>
+                <w:szCs w:val="16"/>
+              </w:rPr>
               <w:t xml:space="preserve">, </w:t>
             </w:r>
             <w:r>
               <w:rPr>
+                <w:sz w:val="16"/>
+                <w:szCs w:val="16"/>
                 <w:lang w:val="en-US"/>
               </w:rPr>
               <w:t>ID XXXXXXX</w:t>
             </w:r>
             <w:r>
+              <w:rPr>
+                <w:sz w:val="16"/>
+                <w:szCs w:val="16"/>
+              </w:rPr>
               <w:t>, …</w:t>
             </w:r>
           </w:p>
@@ -20022,7 +20384,11 @@
           </w:tcPr>
           <w:p>
             <w:pPr>
-              <w:jc w:val="right"/>
+              <w:jc w:val="center"/>
+              <w:rPr>
+                <w:sz w:val="16"/>
+                <w:szCs w:val="16"/>
+              </w:rPr>
             </w:pPr>
           </w:p>
         </w:tc>
@@ -20033,7 +20399,11 @@
           </w:tcPr>
           <w:p>
             <w:pPr>
-              <w:jc w:val="right"/>
+              <w:jc w:val="center"/>
+              <w:rPr>
+                <w:sz w:val="16"/>
+                <w:szCs w:val="16"/>
+              </w:rPr>
             </w:pPr>
           </w:p>
         </w:tc>
@@ -20044,7 +20414,11 @@
           </w:tcPr>
           <w:p>
             <w:pPr>
-              <w:jc w:val="right"/>
+              <w:jc w:val="center"/>
+              <w:rPr>
+                <w:sz w:val="16"/>
+                <w:szCs w:val="16"/>
+              </w:rPr>
             </w:pPr>
           </w:p>
         </w:tc>
@@ -20055,7 +20429,11 @@
           </w:tcPr>
           <w:p>
             <w:pPr>
-              <w:jc w:val="right"/>
+              <w:jc w:val="center"/>
+              <w:rPr>
+                <w:sz w:val="16"/>
+                <w:szCs w:val="16"/>
+              </w:rPr>
             </w:pPr>
           </w:p>
         </w:tc>
@@ -20064,14 +20442,33 @@
             <w:tcW w:w="2910" w:type="dxa"/>
             <w:vMerge/>
           </w:tcPr>
-          <w:p/>
+          <w:p>
+            <w:pPr>
+              <w:jc w:val="center"/>
+              <w:rPr>
+                <w:sz w:val="16"/>
+                <w:szCs w:val="16"/>
+              </w:rPr>
+            </w:pPr>
+          </w:p>
         </w:tc>
         <w:tc>
           <w:tcPr>
             <w:tcW w:w="1446" w:type="dxa"/>
           </w:tcPr>
           <w:p>
-            <w:r>
+            <w:pPr>
+              <w:jc w:val="center"/>
+              <w:rPr>
+                <w:sz w:val="16"/>
+                <w:szCs w:val="16"/>
+              </w:rPr>
+            </w:pPr>
+            <w:r>
+              <w:rPr>
+                <w:sz w:val="16"/>
+                <w:szCs w:val="16"/>
+              </w:rPr>
               <w:t>2. ФИО</w:t>
             </w:r>
           </w:p>
@@ -20080,56 +20477,101 @@
           <w:tcPr>
             <w:tcW w:w="1313" w:type="dxa"/>
           </w:tcPr>
-          <w:p/>
+          <w:p>
+            <w:pPr>
+              <w:jc w:val="center"/>
+              <w:rPr>
+                <w:sz w:val="16"/>
+                <w:szCs w:val="16"/>
+              </w:rPr>
+            </w:pPr>
+          </w:p>
         </w:tc>
         <w:tc>
           <w:tcPr>
             <w:tcW w:w="3113" w:type="dxa"/>
           </w:tcPr>
           <w:p>
-            <w:r>
-              <w:rPr>
+            <w:pPr>
+              <w:jc w:val="center"/>
+              <w:rPr>
+                <w:sz w:val="16"/>
+                <w:szCs w:val="16"/>
+              </w:rPr>
+            </w:pPr>
+            <w:r>
+              <w:rPr>
+                <w:sz w:val="16"/>
+                <w:szCs w:val="16"/>
                 <w:lang w:val="en-US"/>
               </w:rPr>
               <w:t>ID</w:t>
             </w:r>
             <w:r>
+              <w:rPr>
+                <w:sz w:val="16"/>
+                <w:szCs w:val="16"/>
+              </w:rPr>
               <w:t xml:space="preserve"> </w:t>
             </w:r>
             <w:r>
               <w:rPr>
+                <w:sz w:val="16"/>
+                <w:szCs w:val="16"/>
                 <w:lang w:val="en-US"/>
               </w:rPr>
               <w:t>XXXXXXX</w:t>
             </w:r>
             <w:r>
+              <w:rPr>
+                <w:sz w:val="16"/>
+                <w:szCs w:val="16"/>
+              </w:rPr>
               <w:t xml:space="preserve">, </w:t>
             </w:r>
             <w:r>
               <w:rPr>
+                <w:sz w:val="16"/>
+                <w:szCs w:val="16"/>
                 <w:lang w:val="en-US"/>
               </w:rPr>
               <w:t>ID</w:t>
             </w:r>
             <w:r>
+              <w:rPr>
+                <w:sz w:val="16"/>
+                <w:szCs w:val="16"/>
+              </w:rPr>
               <w:t xml:space="preserve"> </w:t>
             </w:r>
             <w:r>
               <w:rPr>
+                <w:sz w:val="16"/>
+                <w:szCs w:val="16"/>
                 <w:lang w:val="en-US"/>
               </w:rPr>
               <w:t>XXXXXXX</w:t>
             </w:r>
             <w:r>
+              <w:rPr>
+                <w:sz w:val="16"/>
+                <w:szCs w:val="16"/>
+              </w:rPr>
               <w:t xml:space="preserve">, </w:t>
             </w:r>
             <w:r>
               <w:rPr>
+                <w:sz w:val="16"/>
+                <w:szCs w:val="16"/>
                 <w:lang w:val="en-US"/>
               </w:rPr>
               <w:t>ID XXXXXXX</w:t>
             </w:r>
             <w:r>
+              <w:rPr>
+                <w:sz w:val="16"/>
+                <w:szCs w:val="16"/>
+              </w:rPr>
               <w:t>, …</w:t>
             </w:r>
           </w:p>
@@ -20143,7 +20585,11 @@
           </w:tcPr>
           <w:p>
             <w:pPr>
-              <w:jc w:val="right"/>
+              <w:jc w:val="center"/>
+              <w:rPr>
+                <w:sz w:val="16"/>
+                <w:szCs w:val="16"/>
+              </w:rPr>
             </w:pPr>
           </w:p>
         </w:tc>
@@ -20154,7 +20600,11 @@
           </w:tcPr>
           <w:p>
             <w:pPr>
-              <w:jc w:val="right"/>
+              <w:jc w:val="center"/>
+              <w:rPr>
+                <w:sz w:val="16"/>
+                <w:szCs w:val="16"/>
+              </w:rPr>
             </w:pPr>
           </w:p>
         </w:tc>
@@ -20165,7 +20615,11 @@
           </w:tcPr>
           <w:p>
             <w:pPr>
-              <w:jc w:val="right"/>
+              <w:jc w:val="center"/>
+              <w:rPr>
+                <w:sz w:val="16"/>
+                <w:szCs w:val="16"/>
+              </w:rPr>
             </w:pPr>
           </w:p>
         </w:tc>
@@ -20176,7 +20630,11 @@
           </w:tcPr>
           <w:p>
             <w:pPr>
-              <w:jc w:val="right"/>
+              <w:jc w:val="center"/>
+              <w:rPr>
+                <w:sz w:val="16"/>
+                <w:szCs w:val="16"/>
+              </w:rPr>
             </w:pPr>
           </w:p>
         </w:tc>
@@ -20185,14 +20643,33 @@
             <w:tcW w:w="2910" w:type="dxa"/>
             <w:vMerge/>
           </w:tcPr>
-          <w:p/>
+          <w:p>
+            <w:pPr>
+              <w:jc w:val="center"/>
+              <w:rPr>
+                <w:sz w:val="16"/>
+                <w:szCs w:val="16"/>
+              </w:rPr>
+            </w:pPr>
+          </w:p>
         </w:tc>
         <w:tc>
           <w:tcPr>
             <w:tcW w:w="1446" w:type="dxa"/>
           </w:tcPr>
           <w:p>
-            <w:r>
+            <w:pPr>
+              <w:jc w:val="center"/>
+              <w:rPr>
+                <w:sz w:val="16"/>
+                <w:szCs w:val="16"/>
+              </w:rPr>
+            </w:pPr>
+            <w:r>
+              <w:rPr>
+                <w:sz w:val="16"/>
+                <w:szCs w:val="16"/>
+              </w:rPr>
               <w:t>3. ФИО</w:t>
             </w:r>
           </w:p>
@@ -20201,137 +20678,107 @@
           <w:tcPr>
             <w:tcW w:w="1313" w:type="dxa"/>
           </w:tcPr>
-          <w:p/>
+          <w:p>
+            <w:pPr>
+              <w:jc w:val="center"/>
+              <w:rPr>
+                <w:sz w:val="16"/>
+                <w:szCs w:val="16"/>
+              </w:rPr>
+            </w:pPr>
+          </w:p>
         </w:tc>
         <w:tc>
           <w:tcPr>
             <w:tcW w:w="3113" w:type="dxa"/>
           </w:tcPr>
           <w:p>
-            <w:r>
-              <w:rPr>
+            <w:pPr>
+              <w:jc w:val="center"/>
+              <w:rPr>
+                <w:sz w:val="16"/>
+                <w:szCs w:val="16"/>
+              </w:rPr>
+            </w:pPr>
+            <w:r>
+              <w:rPr>
+                <w:sz w:val="16"/>
+                <w:szCs w:val="16"/>
                 <w:lang w:val="en-US"/>
               </w:rPr>
               <w:t>ID</w:t>
             </w:r>
             <w:r>
+              <w:rPr>
+                <w:sz w:val="16"/>
+                <w:szCs w:val="16"/>
+              </w:rPr>
               <w:t xml:space="preserve"> </w:t>
             </w:r>
             <w:r>
               <w:rPr>
+                <w:sz w:val="16"/>
+                <w:szCs w:val="16"/>
                 <w:lang w:val="en-US"/>
               </w:rPr>
               <w:t>XXXXXXX</w:t>
             </w:r>
             <w:r>
+              <w:rPr>
+                <w:sz w:val="16"/>
+                <w:szCs w:val="16"/>
+              </w:rPr>
               <w:t xml:space="preserve">, </w:t>
             </w:r>
             <w:r>
               <w:rPr>
+                <w:sz w:val="16"/>
+                <w:szCs w:val="16"/>
                 <w:lang w:val="en-US"/>
               </w:rPr>
               <w:t>ID</w:t>
             </w:r>
             <w:r>
+              <w:rPr>
+                <w:sz w:val="16"/>
+                <w:szCs w:val="16"/>
+              </w:rPr>
               <w:t xml:space="preserve"> </w:t>
             </w:r>
             <w:r>
               <w:rPr>
+                <w:sz w:val="16"/>
+                <w:szCs w:val="16"/>
                 <w:lang w:val="en-US"/>
               </w:rPr>
               <w:t>XXXXXXX</w:t>
             </w:r>
             <w:r>
+              <w:rPr>
+                <w:sz w:val="16"/>
+                <w:szCs w:val="16"/>
+              </w:rPr>
               <w:t xml:space="preserve">, </w:t>
             </w:r>
             <w:r>
               <w:rPr>
+                <w:sz w:val="16"/>
+                <w:szCs w:val="16"/>
                 <w:lang w:val="en-US"/>
               </w:rPr>
               <w:t>ID XXXXXXX</w:t>
             </w:r>
             <w:r>
+              <w:rPr>
+                <w:sz w:val="16"/>
+                <w:szCs w:val="16"/>
+              </w:rPr>
               <w:t>, …</w:t>
             </w:r>
           </w:p>
         </w:tc>
       </w:tr>
       <w:bookmarkEnd w:id="17"/>
-      <w:tr>
-        <w:tc>
-          <w:tcPr>
-            <w:tcW w:w="644" w:type="dxa"/>
-          </w:tcPr>
-          <w:p>
-            <w:pPr>
-              <w:jc w:val="right"/>
-            </w:pPr>
-            <w:r>
-              <w:t>…</w:t>
-            </w:r>
-          </w:p>
-        </w:tc>
-        <w:tc>
-          <w:tcPr>
-            <w:tcW w:w="1728" w:type="dxa"/>
-          </w:tcPr>
-          <w:p>
-            <w:pPr>
-              <w:jc w:val="right"/>
-            </w:pPr>
-          </w:p>
-        </w:tc>
-        <w:tc>
-          <w:tcPr>
-            <w:tcW w:w="1728" w:type="dxa"/>
-          </w:tcPr>
-          <w:p>
-            <w:pPr>
-              <w:jc w:val="right"/>
-            </w:pPr>
-          </w:p>
-        </w:tc>
-        <w:tc>
-          <w:tcPr>
-            <w:tcW w:w="2245" w:type="dxa"/>
-          </w:tcPr>
-          <w:p>
-            <w:pPr>
-              <w:jc w:val="right"/>
-            </w:pPr>
-          </w:p>
-        </w:tc>
-        <w:tc>
-          <w:tcPr>
-            <w:tcW w:w="2910" w:type="dxa"/>
-          </w:tcPr>
-          <w:p/>
-        </w:tc>
-        <w:tc>
-          <w:tcPr>
-            <w:tcW w:w="1446" w:type="dxa"/>
-          </w:tcPr>
-          <w:p/>
-        </w:tc>
-        <w:tc>
-          <w:tcPr>
-            <w:tcW w:w="1313" w:type="dxa"/>
-          </w:tcPr>
-          <w:p/>
-        </w:tc>
-        <w:tc>
-          <w:tcPr>
-            <w:tcW w:w="3113" w:type="dxa"/>
-          </w:tcPr>
-          <w:p>
-            <w:pPr>
-              <w:rPr>
-                <w:lang w:val="en-US"/>
-              </w:rPr>
-            </w:pPr>
-          </w:p>
-        </w:tc>
-      </w:tr>
     </w:tbl>
     <w:p>
       <w:pPr>
@@ -20906,13 +21353,18 @@
               <w:keepNext/>
               <w:spacing w:before="120" w:after="120"/>
               <w:contextualSpacing/>
-              <w:rPr>
-                <w:color w:val="000000"/>
-              </w:rPr>
-            </w:pPr>
-            <w:r>
-              <w:rPr>
-                <w:color w:val="000000"/>
+              <w:jc w:val="center"/>
+              <w:rPr>
+                <w:color w:val="000000"/>
+                <w:sz w:val="16"/>
+                <w:szCs w:val="16"/>
+              </w:rPr>
+            </w:pPr>
+            <w:r>
+              <w:rPr>
+                <w:color w:val="000000"/>
+                <w:sz w:val="16"/>
+                <w:szCs w:val="16"/>
                 <w:lang w:val="en-US" w:eastAsia="en-US"/>
               </w:rPr>
               <w:t>{ErrorTable3.Number}</w:t>
@@ -20934,13 +21386,18 @@
             <w:pPr>
               <w:keepNext/>
               <w:spacing w:before="120" w:after="120"/>
-              <w:rPr>
-                <w:color w:val="000000"/>
-              </w:rPr>
-            </w:pPr>
-            <w:r>
-              <w:rPr>
-                <w:color w:val="000000"/>
+              <w:jc w:val="center"/>
+              <w:rPr>
+                <w:color w:val="000000"/>
+                <w:sz w:val="16"/>
+                <w:szCs w:val="16"/>
+              </w:rPr>
+            </w:pPr>
+            <w:r>
+              <w:rPr>
+                <w:color w:val="000000"/>
+                <w:sz w:val="16"/>
+                <w:szCs w:val="16"/>
                 <w:lang w:val="en-US" w:eastAsia="en-US"/>
               </w:rPr>
               <w:t>{ErrorTable3.Name}</w:t>
@@ -20962,14 +21419,19 @@
             <w:pPr>
               <w:keepNext/>
               <w:spacing w:before="120" w:after="120"/>
+              <w:jc w:val="center"/>
               <w:rPr>
                 <w:color w:val="0000FF"/>
+                <w:sz w:val="16"/>
+                <w:szCs w:val="16"/>
                 <w:u w:val="single"/>
               </w:rPr>
             </w:pPr>
             <w:r>
               <w:rPr>
                 <w:color w:val="000000"/>
+                <w:sz w:val="16"/>
+                <w:szCs w:val="16"/>
                 <w:lang w:val="en-US" w:eastAsia="en-US"/>
               </w:rPr>
               <w:t>{ErrorTable3.Link}</w:t>
@@ -20984,13 +21446,18 @@
             <w:pPr>
               <w:keepNext/>
               <w:spacing w:before="120" w:after="120"/>
+              <w:jc w:val="center"/>
               <w:rPr>
                 <w:i/>
-              </w:rPr>
-            </w:pPr>
-            <w:r>
-              <w:rPr>
-                <w:color w:val="000000"/>
+                <w:sz w:val="16"/>
+                <w:szCs w:val="16"/>
+              </w:rPr>
+            </w:pPr>
+            <w:r>
+              <w:rPr>
+                <w:color w:val="000000"/>
+                <w:sz w:val="16"/>
+                <w:szCs w:val="16"/>
                 <w:lang w:val="en-US" w:eastAsia="en-US"/>
               </w:rPr>
               <w:t>{ErrorTable3.Reason}</w:t>
@@ -21005,14 +21472,19 @@
             <w:pPr>
               <w:keepNext/>
               <w:spacing w:before="120" w:after="120"/>
+              <w:jc w:val="center"/>
               <w:rPr>
                 <w:i/>
                 <w:color w:val="000000"/>
-              </w:rPr>
-            </w:pPr>
-            <w:r>
-              <w:rPr>
-                <w:color w:val="000000"/>
+                <w:sz w:val="16"/>
+                <w:szCs w:val="16"/>
+              </w:rPr>
+            </w:pPr>
+            <w:r>
+              <w:rPr>
+                <w:color w:val="000000"/>
+                <w:sz w:val="16"/>
+                <w:szCs w:val="16"/>
                 <w:lang w:val="en-US" w:eastAsia="en-US"/>
               </w:rPr>
               <w:t>{ErrorTable3.Documents}</w:t>
@@ -21027,13 +21499,18 @@
             <w:pPr>
               <w:keepNext/>
               <w:spacing w:before="120" w:after="120"/>
-              <w:rPr>
-                <w:color w:val="000000"/>
-              </w:rPr>
-            </w:pPr>
-            <w:r>
-              <w:rPr>
-                <w:color w:val="000000"/>
+              <w:jc w:val="center"/>
+              <w:rPr>
+                <w:color w:val="000000"/>
+                <w:sz w:val="16"/>
+                <w:szCs w:val="16"/>
+              </w:rPr>
+            </w:pPr>
+            <w:r>
+              <w:rPr>
+                <w:color w:val="000000"/>
+                <w:sz w:val="16"/>
+                <w:szCs w:val="16"/>
                 <w:lang w:val="en-US" w:eastAsia="en-US"/>
               </w:rPr>
               <w:t>{ErrorTable3.Remark}</w:t>
@@ -21048,13 +21525,18 @@
             <w:pPr>
               <w:keepNext/>
               <w:spacing w:before="120" w:after="120"/>
-              <w:rPr>
-                <w:color w:val="000000"/>
-              </w:rPr>
-            </w:pPr>
-            <w:r>
-              <w:rPr>
-                <w:color w:val="000000"/>
+              <w:jc w:val="center"/>
+              <w:rPr>
+                <w:color w:val="000000"/>
+                <w:sz w:val="16"/>
+                <w:szCs w:val="16"/>
+              </w:rPr>
+            </w:pPr>
+            <w:r>
+              <w:rPr>
+                <w:color w:val="000000"/>
+                <w:sz w:val="16"/>
+                <w:szCs w:val="16"/>
                 <w:lang w:val="en-US" w:eastAsia="en-US"/>
               </w:rPr>
               <w:t>{ErrorTable3.Comment}</w:t>

</xml_diff>

<commit_message>
Chenge template, change text formatting and font size, add mapping of new table keys, new data adds to table3
</commit_message>
<xml_diff>
--- a/WordProcessor.Table1/bin/Debug/net8.0/template.docx
+++ b/WordProcessor.Table1/bin/Debug/net8.0/template.docx
@@ -20167,613 +20167,340 @@
         </w:tc>
       </w:tr>
       <w:tr>
+        <w:trPr>
+          <w:trHeight w:val="580"/>
+        </w:trPr>
         <w:tc>
           <w:tcPr>
             <w:tcW w:w="644" w:type="dxa"/>
-            <w:vMerge w:val="restart"/>
-          </w:tcPr>
-          <w:p>
-            <w:pPr>
-              <w:jc w:val="center"/>
-              <w:rPr>
-                <w:sz w:val="16"/>
-                <w:szCs w:val="16"/>
-              </w:rPr>
-            </w:pPr>
-            <w:r>
+          </w:tcPr>
+          <w:p>
+            <w:pPr>
+              <w:jc w:val="center"/>
               <w:rPr>
                 <w:sz w:val="16"/>
                 <w:szCs w:val="16"/>
                 <w:lang w:val="en-US"/>
               </w:rPr>
-              <w:t>1.</w:t>
-            </w:r>
-          </w:p>
-        </w:tc>
-        <w:tc>
-          <w:tcPr>
-            <w:tcW w:w="1728" w:type="dxa"/>
-            <w:vMerge w:val="restart"/>
-          </w:tcPr>
-          <w:p>
-            <w:pPr>
-              <w:jc w:val="center"/>
-              <w:rPr>
-                <w:sz w:val="16"/>
-                <w:szCs w:val="16"/>
-              </w:rPr>
-            </w:pPr>
-          </w:p>
-        </w:tc>
-        <w:tc>
-          <w:tcPr>
-            <w:tcW w:w="1728" w:type="dxa"/>
-            <w:vMerge w:val="restart"/>
-          </w:tcPr>
-          <w:p>
-            <w:pPr>
-              <w:jc w:val="center"/>
-              <w:rPr>
-                <w:sz w:val="16"/>
-                <w:szCs w:val="16"/>
-              </w:rPr>
-            </w:pPr>
-          </w:p>
-        </w:tc>
-        <w:tc>
-          <w:tcPr>
-            <w:tcW w:w="2245" w:type="dxa"/>
-            <w:vMerge w:val="restart"/>
-          </w:tcPr>
-          <w:p>
-            <w:pPr>
-              <w:jc w:val="center"/>
-              <w:rPr>
-                <w:sz w:val="16"/>
-                <w:szCs w:val="16"/>
-              </w:rPr>
-            </w:pPr>
-          </w:p>
-        </w:tc>
-        <w:tc>
-          <w:tcPr>
-            <w:tcW w:w="2910" w:type="dxa"/>
-            <w:vMerge w:val="restart"/>
-          </w:tcPr>
-          <w:p>
-            <w:pPr>
-              <w:jc w:val="center"/>
-              <w:rPr>
-                <w:sz w:val="16"/>
-                <w:szCs w:val="16"/>
-              </w:rPr>
-            </w:pPr>
-          </w:p>
-        </w:tc>
-        <w:tc>
-          <w:tcPr>
-            <w:tcW w:w="1446" w:type="dxa"/>
-          </w:tcPr>
-          <w:p>
-            <w:pPr>
-              <w:jc w:val="center"/>
+            </w:pPr>
+            <w:r>
               <w:rPr>
                 <w:sz w:val="16"/>
                 <w:szCs w:val="16"/>
                 <w:lang w:val="en-US"/>
               </w:rPr>
-            </w:pPr>
-            <w:r>
-              <w:rPr>
-                <w:sz w:val="16"/>
-                <w:szCs w:val="16"/>
-              </w:rPr>
-              <w:t>1. ФИО</w:t>
-            </w:r>
-          </w:p>
-        </w:tc>
-        <w:tc>
-          <w:tcPr>
-            <w:tcW w:w="1313" w:type="dxa"/>
-          </w:tcPr>
-          <w:p>
-            <w:pPr>
-              <w:jc w:val="center"/>
-              <w:rPr>
-                <w:sz w:val="16"/>
-                <w:szCs w:val="16"/>
-              </w:rPr>
-            </w:pPr>
-          </w:p>
-        </w:tc>
-        <w:tc>
-          <w:tcPr>
-            <w:tcW w:w="3113" w:type="dxa"/>
-          </w:tcPr>
-          <w:p>
-            <w:pPr>
-              <w:jc w:val="center"/>
-              <w:rPr>
-                <w:sz w:val="16"/>
-                <w:szCs w:val="16"/>
-              </w:rPr>
-            </w:pPr>
+              <w:t>{</w:t>
+            </w:r>
+            <w:proofErr w:type="spellStart"/>
             <w:r>
               <w:rPr>
                 <w:sz w:val="16"/>
                 <w:szCs w:val="16"/>
                 <w:lang w:val="en-US"/>
               </w:rPr>
-              <w:t>ID</w:t>
-            </w:r>
-            <w:r>
-              <w:rPr>
-                <w:sz w:val="16"/>
-                <w:szCs w:val="16"/>
-              </w:rPr>
-              <w:t xml:space="preserve"> </w:t>
-            </w:r>
+              <w:t>Startup.Number</w:t>
+            </w:r>
+            <w:proofErr w:type="spellEnd"/>
             <w:r>
               <w:rPr>
                 <w:sz w:val="16"/>
                 <w:szCs w:val="16"/>
                 <w:lang w:val="en-US"/>
               </w:rPr>
-              <w:t>XXXXXXX</w:t>
-            </w:r>
-            <w:r>
-              <w:rPr>
-                <w:sz w:val="16"/>
-                <w:szCs w:val="16"/>
-              </w:rPr>
-              <w:t xml:space="preserve">, </w:t>
-            </w:r>
-            <w:r>
+              <w:t>}</w:t>
+            </w:r>
+          </w:p>
+        </w:tc>
+        <w:tc>
+          <w:tcPr>
+            <w:tcW w:w="1728" w:type="dxa"/>
+          </w:tcPr>
+          <w:p>
+            <w:pPr>
+              <w:jc w:val="center"/>
               <w:rPr>
                 <w:sz w:val="16"/>
                 <w:szCs w:val="16"/>
                 <w:lang w:val="en-US"/>
               </w:rPr>
-              <w:t>ID</w:t>
-            </w:r>
-            <w:r>
-              <w:rPr>
-                <w:sz w:val="16"/>
-                <w:szCs w:val="16"/>
-              </w:rPr>
-              <w:t xml:space="preserve"> </w:t>
-            </w:r>
+            </w:pPr>
             <w:r>
               <w:rPr>
                 <w:sz w:val="16"/>
                 <w:szCs w:val="16"/>
                 <w:lang w:val="en-US"/>
               </w:rPr>
-              <w:t>XXXXXXX</w:t>
-            </w:r>
-            <w:r>
-              <w:rPr>
-                <w:sz w:val="16"/>
-                <w:szCs w:val="16"/>
-              </w:rPr>
-              <w:t xml:space="preserve">, </w:t>
-            </w:r>
+              <w:t>{</w:t>
+            </w:r>
+            <w:proofErr w:type="spellStart"/>
             <w:r>
               <w:rPr>
                 <w:sz w:val="16"/>
                 <w:szCs w:val="16"/>
                 <w:lang w:val="en-US"/>
               </w:rPr>
-              <w:t>ID XXXXXXX</w:t>
-            </w:r>
-            <w:r>
-              <w:rPr>
-                <w:sz w:val="16"/>
-                <w:szCs w:val="16"/>
-              </w:rPr>
-              <w:t>, …</w:t>
-            </w:r>
-          </w:p>
-        </w:tc>
-      </w:tr>
-      <w:tr>
-        <w:tc>
-          <w:tcPr>
-            <w:tcW w:w="644" w:type="dxa"/>
-            <w:vMerge/>
-          </w:tcPr>
-          <w:p>
-            <w:pPr>
-              <w:jc w:val="center"/>
-              <w:rPr>
-                <w:sz w:val="16"/>
-                <w:szCs w:val="16"/>
-              </w:rPr>
-            </w:pPr>
-          </w:p>
-        </w:tc>
-        <w:tc>
-          <w:tcPr>
-            <w:tcW w:w="1728" w:type="dxa"/>
-            <w:vMerge/>
-          </w:tcPr>
-          <w:p>
-            <w:pPr>
-              <w:jc w:val="center"/>
-              <w:rPr>
-                <w:sz w:val="16"/>
-                <w:szCs w:val="16"/>
-              </w:rPr>
-            </w:pPr>
-          </w:p>
-        </w:tc>
-        <w:tc>
-          <w:tcPr>
-            <w:tcW w:w="1728" w:type="dxa"/>
-            <w:vMerge/>
-          </w:tcPr>
-          <w:p>
-            <w:pPr>
-              <w:jc w:val="center"/>
-              <w:rPr>
-                <w:sz w:val="16"/>
-                <w:szCs w:val="16"/>
-              </w:rPr>
-            </w:pPr>
-          </w:p>
-        </w:tc>
-        <w:tc>
-          <w:tcPr>
-            <w:tcW w:w="2245" w:type="dxa"/>
-            <w:vMerge/>
-          </w:tcPr>
-          <w:p>
-            <w:pPr>
-              <w:jc w:val="center"/>
-              <w:rPr>
-                <w:sz w:val="16"/>
-                <w:szCs w:val="16"/>
-              </w:rPr>
-            </w:pPr>
-          </w:p>
-        </w:tc>
-        <w:tc>
-          <w:tcPr>
-            <w:tcW w:w="2910" w:type="dxa"/>
-            <w:vMerge/>
-          </w:tcPr>
-          <w:p>
-            <w:pPr>
-              <w:jc w:val="center"/>
-              <w:rPr>
-                <w:sz w:val="16"/>
-                <w:szCs w:val="16"/>
-              </w:rPr>
-            </w:pPr>
-          </w:p>
-        </w:tc>
-        <w:tc>
-          <w:tcPr>
-            <w:tcW w:w="1446" w:type="dxa"/>
-          </w:tcPr>
-          <w:p>
-            <w:pPr>
-              <w:jc w:val="center"/>
-              <w:rPr>
-                <w:sz w:val="16"/>
-                <w:szCs w:val="16"/>
-              </w:rPr>
-            </w:pPr>
-            <w:r>
-              <w:rPr>
-                <w:sz w:val="16"/>
-                <w:szCs w:val="16"/>
-              </w:rPr>
-              <w:t>2. ФИО</w:t>
-            </w:r>
-          </w:p>
-        </w:tc>
-        <w:tc>
-          <w:tcPr>
-            <w:tcW w:w="1313" w:type="dxa"/>
-          </w:tcPr>
-          <w:p>
-            <w:pPr>
-              <w:jc w:val="center"/>
-              <w:rPr>
-                <w:sz w:val="16"/>
-                <w:szCs w:val="16"/>
-              </w:rPr>
-            </w:pPr>
-          </w:p>
-        </w:tc>
-        <w:tc>
-          <w:tcPr>
-            <w:tcW w:w="3113" w:type="dxa"/>
-          </w:tcPr>
-          <w:p>
-            <w:pPr>
-              <w:jc w:val="center"/>
-              <w:rPr>
-                <w:sz w:val="16"/>
-                <w:szCs w:val="16"/>
-              </w:rPr>
-            </w:pPr>
+              <w:t>Startup.Name</w:t>
+            </w:r>
+            <w:proofErr w:type="spellEnd"/>
             <w:r>
               <w:rPr>
                 <w:sz w:val="16"/>
                 <w:szCs w:val="16"/>
                 <w:lang w:val="en-US"/>
               </w:rPr>
-              <w:t>ID</w:t>
-            </w:r>
-            <w:r>
-              <w:rPr>
-                <w:sz w:val="16"/>
-                <w:szCs w:val="16"/>
-              </w:rPr>
-              <w:t xml:space="preserve"> </w:t>
-            </w:r>
-            <w:r>
+              <w:t>}</w:t>
+            </w:r>
+          </w:p>
+        </w:tc>
+        <w:tc>
+          <w:tcPr>
+            <w:tcW w:w="1728" w:type="dxa"/>
+          </w:tcPr>
+          <w:p>
+            <w:pPr>
+              <w:jc w:val="center"/>
               <w:rPr>
                 <w:sz w:val="16"/>
                 <w:szCs w:val="16"/>
                 <w:lang w:val="en-US"/>
               </w:rPr>
-              <w:t>XXXXXXX</w:t>
-            </w:r>
-            <w:r>
-              <w:rPr>
-                <w:sz w:val="16"/>
-                <w:szCs w:val="16"/>
-              </w:rPr>
-              <w:t xml:space="preserve">, </w:t>
-            </w:r>
+            </w:pPr>
             <w:r>
               <w:rPr>
                 <w:sz w:val="16"/>
                 <w:szCs w:val="16"/>
                 <w:lang w:val="en-US"/>
               </w:rPr>
-              <w:t>ID</w:t>
-            </w:r>
-            <w:r>
-              <w:rPr>
-                <w:sz w:val="16"/>
-                <w:szCs w:val="16"/>
-              </w:rPr>
-              <w:t xml:space="preserve"> </w:t>
-            </w:r>
+              <w:t>{</w:t>
+            </w:r>
+            <w:proofErr w:type="spellStart"/>
             <w:r>
               <w:rPr>
                 <w:sz w:val="16"/>
                 <w:szCs w:val="16"/>
                 <w:lang w:val="en-US"/>
               </w:rPr>
-              <w:t>XXXXXXX</w:t>
-            </w:r>
-            <w:r>
-              <w:rPr>
-                <w:sz w:val="16"/>
-                <w:szCs w:val="16"/>
-              </w:rPr>
-              <w:t xml:space="preserve">, </w:t>
-            </w:r>
+              <w:t>Startup.Link</w:t>
+            </w:r>
+            <w:proofErr w:type="spellEnd"/>
             <w:r>
               <w:rPr>
                 <w:sz w:val="16"/>
                 <w:szCs w:val="16"/>
                 <w:lang w:val="en-US"/>
               </w:rPr>
-              <w:t>ID XXXXXXX</w:t>
-            </w:r>
-            <w:r>
-              <w:rPr>
-                <w:sz w:val="16"/>
-                <w:szCs w:val="16"/>
-              </w:rPr>
-              <w:t>, …</w:t>
-            </w:r>
-          </w:p>
-        </w:tc>
-      </w:tr>
-      <w:tr>
-        <w:tc>
-          <w:tcPr>
-            <w:tcW w:w="644" w:type="dxa"/>
-            <w:vMerge/>
-          </w:tcPr>
-          <w:p>
-            <w:pPr>
-              <w:jc w:val="center"/>
-              <w:rPr>
-                <w:sz w:val="16"/>
-                <w:szCs w:val="16"/>
-              </w:rPr>
-            </w:pPr>
-          </w:p>
-        </w:tc>
-        <w:tc>
-          <w:tcPr>
-            <w:tcW w:w="1728" w:type="dxa"/>
-            <w:vMerge/>
-          </w:tcPr>
-          <w:p>
-            <w:pPr>
-              <w:jc w:val="center"/>
-              <w:rPr>
-                <w:sz w:val="16"/>
-                <w:szCs w:val="16"/>
-              </w:rPr>
-            </w:pPr>
-          </w:p>
-        </w:tc>
-        <w:tc>
-          <w:tcPr>
-            <w:tcW w:w="1728" w:type="dxa"/>
-            <w:vMerge/>
-          </w:tcPr>
-          <w:p>
-            <w:pPr>
-              <w:jc w:val="center"/>
-              <w:rPr>
-                <w:sz w:val="16"/>
-                <w:szCs w:val="16"/>
-              </w:rPr>
-            </w:pPr>
+              <w:t>}</w:t>
+            </w:r>
           </w:p>
         </w:tc>
         <w:tc>
           <w:tcPr>
             <w:tcW w:w="2245" w:type="dxa"/>
-            <w:vMerge/>
-          </w:tcPr>
-          <w:p>
-            <w:pPr>
-              <w:jc w:val="center"/>
-              <w:rPr>
-                <w:sz w:val="16"/>
-                <w:szCs w:val="16"/>
-              </w:rPr>
-            </w:pPr>
-          </w:p>
-        </w:tc>
-        <w:tc>
-          <w:tcPr>
-            <w:tcW w:w="2910" w:type="dxa"/>
-            <w:vMerge/>
-          </w:tcPr>
-          <w:p>
-            <w:pPr>
-              <w:jc w:val="center"/>
-              <w:rPr>
-                <w:sz w:val="16"/>
-                <w:szCs w:val="16"/>
-              </w:rPr>
-            </w:pPr>
-          </w:p>
-        </w:tc>
-        <w:tc>
-          <w:tcPr>
-            <w:tcW w:w="1446" w:type="dxa"/>
-          </w:tcPr>
-          <w:p>
-            <w:pPr>
-              <w:jc w:val="center"/>
-              <w:rPr>
-                <w:sz w:val="16"/>
-                <w:szCs w:val="16"/>
-              </w:rPr>
-            </w:pPr>
-            <w:r>
-              <w:rPr>
-                <w:sz w:val="16"/>
-                <w:szCs w:val="16"/>
-              </w:rPr>
-              <w:t>3. ФИО</w:t>
-            </w:r>
-          </w:p>
-        </w:tc>
-        <w:tc>
-          <w:tcPr>
-            <w:tcW w:w="1313" w:type="dxa"/>
-          </w:tcPr>
-          <w:p>
-            <w:pPr>
-              <w:jc w:val="center"/>
-              <w:rPr>
-                <w:sz w:val="16"/>
-                <w:szCs w:val="16"/>
-              </w:rPr>
-            </w:pPr>
-          </w:p>
-        </w:tc>
-        <w:tc>
-          <w:tcPr>
-            <w:tcW w:w="3113" w:type="dxa"/>
-          </w:tcPr>
-          <w:p>
-            <w:pPr>
-              <w:jc w:val="center"/>
-              <w:rPr>
-                <w:sz w:val="16"/>
-                <w:szCs w:val="16"/>
-              </w:rPr>
-            </w:pPr>
-            <w:r>
+          </w:tcPr>
+          <w:p>
+            <w:pPr>
+              <w:jc w:val="center"/>
               <w:rPr>
                 <w:sz w:val="16"/>
                 <w:szCs w:val="16"/>
                 <w:lang w:val="en-US"/>
               </w:rPr>
-              <w:t>ID</w:t>
-            </w:r>
-            <w:r>
-              <w:rPr>
-                <w:sz w:val="16"/>
-                <w:szCs w:val="16"/>
-              </w:rPr>
-              <w:t xml:space="preserve"> </w:t>
-            </w:r>
+            </w:pPr>
             <w:r>
               <w:rPr>
                 <w:sz w:val="16"/>
                 <w:szCs w:val="16"/>
                 <w:lang w:val="en-US"/>
               </w:rPr>
-              <w:t>XXXXXXX</w:t>
-            </w:r>
-            <w:r>
-              <w:rPr>
-                <w:sz w:val="16"/>
-                <w:szCs w:val="16"/>
-              </w:rPr>
-              <w:t xml:space="preserve">, </w:t>
-            </w:r>
+              <w:t>{</w:t>
+            </w:r>
+            <w:proofErr w:type="spellStart"/>
             <w:r>
               <w:rPr>
                 <w:sz w:val="16"/>
                 <w:szCs w:val="16"/>
                 <w:lang w:val="en-US"/>
               </w:rPr>
-              <w:t>ID</w:t>
-            </w:r>
-            <w:r>
-              <w:rPr>
-                <w:sz w:val="16"/>
-                <w:szCs w:val="16"/>
-              </w:rPr>
-              <w:t xml:space="preserve"> </w:t>
-            </w:r>
+              <w:t>Startup.HasSign</w:t>
+            </w:r>
+            <w:proofErr w:type="spellEnd"/>
             <w:r>
               <w:rPr>
                 <w:sz w:val="16"/>
                 <w:szCs w:val="16"/>
                 <w:lang w:val="en-US"/>
               </w:rPr>
-              <w:t>XXXXXXX</w:t>
-            </w:r>
-            <w:r>
-              <w:rPr>
-                <w:sz w:val="16"/>
-                <w:szCs w:val="16"/>
-              </w:rPr>
-              <w:t xml:space="preserve">, </w:t>
-            </w:r>
-            <w:r>
+              <w:t>}</w:t>
+            </w:r>
+          </w:p>
+        </w:tc>
+        <w:tc>
+          <w:tcPr>
+            <w:tcW w:w="2910" w:type="dxa"/>
+          </w:tcPr>
+          <w:p>
+            <w:pPr>
+              <w:jc w:val="center"/>
               <w:rPr>
                 <w:sz w:val="16"/>
                 <w:szCs w:val="16"/>
                 <w:lang w:val="en-US"/>
               </w:rPr>
-              <w:t>ID XXXXXXX</w:t>
-            </w:r>
+            </w:pPr>
             <w:r>
               <w:rPr>
                 <w:sz w:val="16"/>
                 <w:szCs w:val="16"/>
-              </w:rPr>
-              <w:t>, …</w:t>
+                <w:lang w:val="en-US"/>
+              </w:rPr>
+              <w:t>{</w:t>
+            </w:r>
+            <w:proofErr w:type="spellStart"/>
+            <w:r>
+              <w:rPr>
+                <w:sz w:val="16"/>
+                <w:szCs w:val="16"/>
+                <w:lang w:val="en-US"/>
+              </w:rPr>
+              <w:t>Startup.Category</w:t>
+            </w:r>
+            <w:proofErr w:type="spellEnd"/>
+            <w:r>
+              <w:rPr>
+                <w:sz w:val="16"/>
+                <w:szCs w:val="16"/>
+                <w:lang w:val="en-US"/>
+              </w:rPr>
+              <w:t>}</w:t>
+            </w:r>
+          </w:p>
+        </w:tc>
+        <w:tc>
+          <w:tcPr>
+            <w:tcW w:w="1446" w:type="dxa"/>
+          </w:tcPr>
+          <w:p>
+            <w:pPr>
+              <w:jc w:val="center"/>
+              <w:rPr>
+                <w:sz w:val="16"/>
+                <w:szCs w:val="16"/>
+                <w:lang w:val="en-US"/>
+              </w:rPr>
+            </w:pPr>
+            <w:r>
+              <w:rPr>
+                <w:sz w:val="16"/>
+                <w:szCs w:val="16"/>
+                <w:lang w:val="en-US"/>
+              </w:rPr>
+              <w:t>{</w:t>
+            </w:r>
+            <w:proofErr w:type="spellStart"/>
+            <w:proofErr w:type="gramStart"/>
+            <w:r>
+              <w:rPr>
+                <w:sz w:val="16"/>
+                <w:szCs w:val="16"/>
+                <w:lang w:val="en-US"/>
+              </w:rPr>
+              <w:t>Startup.Participants.Name</w:t>
+            </w:r>
+            <w:proofErr w:type="spellEnd"/>
+            <w:proofErr w:type="gramEnd"/>
+            <w:r>
+              <w:rPr>
+                <w:sz w:val="16"/>
+                <w:szCs w:val="16"/>
+                <w:lang w:val="en-US"/>
+              </w:rPr>
+              <w:t>}</w:t>
+            </w:r>
+          </w:p>
+        </w:tc>
+        <w:tc>
+          <w:tcPr>
+            <w:tcW w:w="1313" w:type="dxa"/>
+          </w:tcPr>
+          <w:p>
+            <w:pPr>
+              <w:jc w:val="center"/>
+              <w:rPr>
+                <w:sz w:val="16"/>
+                <w:szCs w:val="16"/>
+                <w:lang w:val="en-US"/>
+              </w:rPr>
+            </w:pPr>
+            <w:r>
+              <w:rPr>
+                <w:sz w:val="16"/>
+                <w:szCs w:val="16"/>
+                <w:lang w:val="en-US"/>
+              </w:rPr>
+              <w:t>{</w:t>
+            </w:r>
+            <w:proofErr w:type="spellStart"/>
+            <w:proofErr w:type="gramStart"/>
+            <w:r>
+              <w:rPr>
+                <w:sz w:val="16"/>
+                <w:szCs w:val="16"/>
+                <w:lang w:val="en-US"/>
+              </w:rPr>
+              <w:t>Startup.Participants.LeaderID</w:t>
+            </w:r>
+            <w:proofErr w:type="spellEnd"/>
+            <w:proofErr w:type="gramEnd"/>
+            <w:r>
+              <w:rPr>
+                <w:sz w:val="16"/>
+                <w:szCs w:val="16"/>
+                <w:lang w:val="en-US"/>
+              </w:rPr>
+              <w:t>}</w:t>
+            </w:r>
+          </w:p>
+        </w:tc>
+        <w:tc>
+          <w:tcPr>
+            <w:tcW w:w="3113" w:type="dxa"/>
+          </w:tcPr>
+          <w:p>
+            <w:pPr>
+              <w:jc w:val="center"/>
+              <w:rPr>
+                <w:sz w:val="16"/>
+                <w:szCs w:val="16"/>
+                <w:lang w:val="en-US"/>
+              </w:rPr>
+            </w:pPr>
+            <w:r>
+              <w:rPr>
+                <w:sz w:val="16"/>
+                <w:szCs w:val="16"/>
+                <w:lang w:val="en-US"/>
+              </w:rPr>
+              <w:t>{</w:t>
+            </w:r>
+            <w:proofErr w:type="spellStart"/>
+            <w:proofErr w:type="gramStart"/>
+            <w:r>
+              <w:rPr>
+                <w:sz w:val="16"/>
+                <w:szCs w:val="16"/>
+                <w:lang w:val="en-US"/>
+              </w:rPr>
+              <w:t>Startup.Participants.EventIDs</w:t>
+            </w:r>
+            <w:proofErr w:type="spellEnd"/>
+            <w:proofErr w:type="gramEnd"/>
+            <w:r>
+              <w:rPr>
+                <w:sz w:val="16"/>
+                <w:szCs w:val="16"/>
+                <w:lang w:val="en-US"/>
+              </w:rPr>
+              <w:t>}</w:t>
             </w:r>
           </w:p>
         </w:tc>

</xml_diff>

<commit_message>
Remove mapping for error table 2 (not needed anymore), add MergeCells method, change template, change dates to new format, add '-' when there is an empty line, fix error when trying to merge 1 row into itself
</commit_message>
<xml_diff>
--- a/WordProcessor.Table1/bin/Debug/net8.0/template.docx
+++ b/WordProcessor.Table1/bin/Debug/net8.0/template.docx
@@ -1161,7 +1161,6 @@
                 <w:lang w:eastAsia="ja-JP" w:bidi="fa-IR"/>
               </w:rPr>
             </w:pPr>
-            <w:proofErr w:type="gramStart"/>
             <w:r>
               <w:rPr>
                 <w:rFonts w:eastAsia="Andale Sans UI"/>
@@ -1170,18 +1169,7 @@
                 <w:kern w:val="3"/>
                 <w:lang w:eastAsia="ja-JP" w:bidi="fa-IR"/>
               </w:rPr>
-              <w:t>ДС….</w:t>
-            </w:r>
-            <w:proofErr w:type="gramEnd"/>
-            <w:r>
-              <w:rPr>
-                <w:rFonts w:eastAsia="Andale Sans UI"/>
-                <w:i/>
-                <w:iCs/>
-                <w:kern w:val="3"/>
-                <w:lang w:eastAsia="ja-JP" w:bidi="fa-IR"/>
-              </w:rPr>
-              <w:t>.</w:t>
+              <w:t>ДС…..</w:t>
             </w:r>
           </w:p>
         </w:tc>
@@ -19352,15 +19340,6 @@
                 <w:lang w:eastAsia="en-US"/>
               </w:rPr>
             </w:pPr>
-            <w:r>
-              <w:rPr>
-                <w:color w:val="000000"/>
-                <w:sz w:val="16"/>
-                <w:szCs w:val="16"/>
-                <w:lang w:val="en-US" w:eastAsia="en-US"/>
-              </w:rPr>
-              <w:t>{ErrorTable2.Number}</w:t>
-            </w:r>
           </w:p>
         </w:tc>
         <w:tc>
@@ -19382,15 +19361,6 @@
                 <w:lang w:eastAsia="en-US"/>
               </w:rPr>
             </w:pPr>
-            <w:r>
-              <w:rPr>
-                <w:color w:val="000000"/>
-                <w:sz w:val="16"/>
-                <w:szCs w:val="16"/>
-                <w:lang w:val="en-US" w:eastAsia="en-US"/>
-              </w:rPr>
-              <w:t>{ErrorTable2.Name}</w:t>
-            </w:r>
           </w:p>
         </w:tc>
         <w:tc>
@@ -19411,15 +19381,6 @@
                 <w:szCs w:val="16"/>
               </w:rPr>
             </w:pPr>
-            <w:r>
-              <w:rPr>
-                <w:color w:val="000000"/>
-                <w:sz w:val="16"/>
-                <w:szCs w:val="16"/>
-                <w:lang w:val="en-US" w:eastAsia="en-US"/>
-              </w:rPr>
-              <w:t>{ErrorTable2.LeaderLink}</w:t>
-            </w:r>
           </w:p>
         </w:tc>
         <w:tc>
@@ -19441,15 +19402,6 @@
                 <w:szCs w:val="16"/>
               </w:rPr>
             </w:pPr>
-            <w:r>
-              <w:rPr>
-                <w:color w:val="000000"/>
-                <w:sz w:val="16"/>
-                <w:szCs w:val="16"/>
-                <w:lang w:val="en-US" w:eastAsia="en-US"/>
-              </w:rPr>
-              <w:t>{ErrorTable2.Reason}</w:t>
-            </w:r>
           </w:p>
         </w:tc>
         <w:tc>
@@ -19471,15 +19423,6 @@
                 <w:szCs w:val="16"/>
               </w:rPr>
             </w:pPr>
-            <w:r>
-              <w:rPr>
-                <w:color w:val="000000"/>
-                <w:sz w:val="16"/>
-                <w:szCs w:val="16"/>
-                <w:lang w:val="en-US" w:eastAsia="en-US"/>
-              </w:rPr>
-              <w:t>{ErrorTable2.Documents}</w:t>
-            </w:r>
           </w:p>
         </w:tc>
         <w:tc>
@@ -19500,15 +19443,6 @@
                 <w:szCs w:val="16"/>
               </w:rPr>
             </w:pPr>
-            <w:r>
-              <w:rPr>
-                <w:color w:val="000000"/>
-                <w:sz w:val="16"/>
-                <w:szCs w:val="16"/>
-                <w:lang w:val="en-US" w:eastAsia="en-US"/>
-              </w:rPr>
-              <w:t>{ErrorTable2.Remark}</w:t>
-            </w:r>
           </w:p>
         </w:tc>
         <w:tc>
@@ -19529,15 +19463,6 @@
                 <w:szCs w:val="16"/>
               </w:rPr>
             </w:pPr>
-            <w:r>
-              <w:rPr>
-                <w:color w:val="000000"/>
-                <w:sz w:val="16"/>
-                <w:szCs w:val="16"/>
-                <w:lang w:val="en-US" w:eastAsia="en-US"/>
-              </w:rPr>
-              <w:t>{ErrorTable2.Comment}</w:t>
-            </w:r>
           </w:p>
         </w:tc>
       </w:tr>
@@ -20397,7 +20322,6 @@
               <w:t>{</w:t>
             </w:r>
             <w:proofErr w:type="spellStart"/>
-            <w:proofErr w:type="gramStart"/>
             <w:r>
               <w:rPr>
                 <w:sz w:val="16"/>
@@ -20407,7 +20331,6 @@
               <w:t>Startup.Participants.Name</w:t>
             </w:r>
             <w:proofErr w:type="spellEnd"/>
-            <w:proofErr w:type="gramEnd"/>
             <w:r>
               <w:rPr>
                 <w:sz w:val="16"/>
@@ -20440,7 +20363,6 @@
               <w:t>{</w:t>
             </w:r>
             <w:proofErr w:type="spellStart"/>
-            <w:proofErr w:type="gramStart"/>
             <w:r>
               <w:rPr>
                 <w:sz w:val="16"/>
@@ -20450,7 +20372,6 @@
               <w:t>Startup.Participants.LeaderID</w:t>
             </w:r>
             <w:proofErr w:type="spellEnd"/>
-            <w:proofErr w:type="gramEnd"/>
             <w:r>
               <w:rPr>
                 <w:sz w:val="16"/>
@@ -20483,7 +20404,6 @@
               <w:t>{</w:t>
             </w:r>
             <w:proofErr w:type="spellStart"/>
-            <w:proofErr w:type="gramStart"/>
             <w:r>
               <w:rPr>
                 <w:sz w:val="16"/>
@@ -20493,7 +20413,6 @@
               <w:t>Startup.Participants.EventIDs</w:t>
             </w:r>
             <w:proofErr w:type="spellEnd"/>
-            <w:proofErr w:type="gramEnd"/>
             <w:r>
               <w:rPr>
                 <w:sz w:val="16"/>
@@ -21428,25 +21347,7 @@
           <w:color w:val="000000"/>
           <w:lang w:bidi="ru-RU"/>
         </w:rPr>
-        <w:t>За отчетный период _____________</w:t>
-      </w:r>
-      <w:proofErr w:type="gramStart"/>
-      <w:r>
-        <w:rPr>
-          <w:rFonts w:eastAsia="Arial Unicode MS"/>
-          <w:color w:val="000000"/>
-          <w:lang w:bidi="ru-RU"/>
-        </w:rPr>
-        <w:t>_(</w:t>
-      </w:r>
-      <w:proofErr w:type="gramEnd"/>
-      <w:r>
-        <w:rPr>
-          <w:rFonts w:eastAsia="Arial Unicode MS"/>
-          <w:color w:val="000000"/>
-          <w:lang w:bidi="ru-RU"/>
-        </w:rPr>
-        <w:t>указывается квартал отчета) проверено:</w:t>
+        <w:t>За отчетный период ______________(указывается квартал отчета) проверено:</w:t>
       </w:r>
     </w:p>
     <w:p>

</xml_diff>

<commit_message>
Change template, minor changed, remove redundant error tables
</commit_message>
<xml_diff>
--- a/WordProcessor.Table1/bin/Debug/net8.0/template.docx
+++ b/WordProcessor.Table1/bin/Debug/net8.0/template.docx
@@ -21006,15 +21006,6 @@
                 <w:szCs w:val="16"/>
               </w:rPr>
             </w:pPr>
-            <w:r>
-              <w:rPr>
-                <w:color w:val="000000"/>
-                <w:sz w:val="16"/>
-                <w:szCs w:val="16"/>
-                <w:lang w:val="en-US" w:eastAsia="en-US"/>
-              </w:rPr>
-              <w:t>{ErrorTable3.Number}</w:t>
-            </w:r>
           </w:p>
         </w:tc>
         <w:tc>
@@ -21039,15 +21030,6 @@
                 <w:szCs w:val="16"/>
               </w:rPr>
             </w:pPr>
-            <w:r>
-              <w:rPr>
-                <w:color w:val="000000"/>
-                <w:sz w:val="16"/>
-                <w:szCs w:val="16"/>
-                <w:lang w:val="en-US" w:eastAsia="en-US"/>
-              </w:rPr>
-              <w:t>{ErrorTable3.Name}</w:t>
-            </w:r>
           </w:p>
         </w:tc>
         <w:tc>
@@ -21073,15 +21055,6 @@
                 <w:u w:val="single"/>
               </w:rPr>
             </w:pPr>
-            <w:r>
-              <w:rPr>
-                <w:color w:val="000000"/>
-                <w:sz w:val="16"/>
-                <w:szCs w:val="16"/>
-                <w:lang w:val="en-US" w:eastAsia="en-US"/>
-              </w:rPr>
-              <w:t>{ErrorTable3.Link}</w:t>
-            </w:r>
           </w:p>
         </w:tc>
         <w:tc>
@@ -21099,20 +21072,29 @@
                 <w:szCs w:val="16"/>
               </w:rPr>
             </w:pPr>
-            <w:r>
-              <w:rPr>
+          </w:p>
+        </w:tc>
+        <w:tc>
+          <w:tcPr>
+            <w:tcW w:w="2453" w:type="dxa"/>
+          </w:tcPr>
+          <w:p>
+            <w:pPr>
+              <w:keepNext/>
+              <w:spacing w:before="120" w:after="120"/>
+              <w:jc w:val="center"/>
+              <w:rPr>
+                <w:i/>
                 <w:color w:val="000000"/>
                 <w:sz w:val="16"/>
                 <w:szCs w:val="16"/>
-                <w:lang w:val="en-US" w:eastAsia="en-US"/>
-              </w:rPr>
-              <w:t>{ErrorTable3.Reason}</w:t>
-            </w:r>
-          </w:p>
-        </w:tc>
-        <w:tc>
-          <w:tcPr>
-            <w:tcW w:w="2453" w:type="dxa"/>
+              </w:rPr>
+            </w:pPr>
+          </w:p>
+        </w:tc>
+        <w:tc>
+          <w:tcPr>
+            <w:tcW w:w="2161" w:type="dxa"/>
           </w:tcPr>
           <w:p>
             <w:pPr>
@@ -21120,73 +21102,28 @@
               <w:spacing w:before="120" w:after="120"/>
               <w:jc w:val="center"/>
               <w:rPr>
-                <w:i/>
                 <w:color w:val="000000"/>
                 <w:sz w:val="16"/>
                 <w:szCs w:val="16"/>
               </w:rPr>
             </w:pPr>
-            <w:r>
+          </w:p>
+        </w:tc>
+        <w:tc>
+          <w:tcPr>
+            <w:tcW w:w="2324" w:type="dxa"/>
+          </w:tcPr>
+          <w:p>
+            <w:pPr>
+              <w:keepNext/>
+              <w:spacing w:before="120" w:after="120"/>
+              <w:jc w:val="center"/>
               <w:rPr>
                 <w:color w:val="000000"/>
                 <w:sz w:val="16"/>
                 <w:szCs w:val="16"/>
-                <w:lang w:val="en-US" w:eastAsia="en-US"/>
-              </w:rPr>
-              <w:t>{ErrorTable3.Documents}</w:t>
-            </w:r>
-          </w:p>
-        </w:tc>
-        <w:tc>
-          <w:tcPr>
-            <w:tcW w:w="2161" w:type="dxa"/>
-          </w:tcPr>
-          <w:p>
-            <w:pPr>
-              <w:keepNext/>
-              <w:spacing w:before="120" w:after="120"/>
-              <w:jc w:val="center"/>
-              <w:rPr>
-                <w:color w:val="000000"/>
-                <w:sz w:val="16"/>
-                <w:szCs w:val="16"/>
-              </w:rPr>
-            </w:pPr>
-            <w:r>
-              <w:rPr>
-                <w:color w:val="000000"/>
-                <w:sz w:val="16"/>
-                <w:szCs w:val="16"/>
-                <w:lang w:val="en-US" w:eastAsia="en-US"/>
-              </w:rPr>
-              <w:t>{ErrorTable3.Remark}</w:t>
-            </w:r>
-          </w:p>
-        </w:tc>
-        <w:tc>
-          <w:tcPr>
-            <w:tcW w:w="2324" w:type="dxa"/>
-          </w:tcPr>
-          <w:p>
-            <w:pPr>
-              <w:keepNext/>
-              <w:spacing w:before="120" w:after="120"/>
-              <w:jc w:val="center"/>
-              <w:rPr>
-                <w:color w:val="000000"/>
-                <w:sz w:val="16"/>
-                <w:szCs w:val="16"/>
-              </w:rPr>
-            </w:pPr>
-            <w:r>
-              <w:rPr>
-                <w:color w:val="000000"/>
-                <w:sz w:val="16"/>
-                <w:szCs w:val="16"/>
-                <w:lang w:val="en-US" w:eastAsia="en-US"/>
-              </w:rPr>
-              <w:t>{ErrorTable3.Comment}</w:t>
-            </w:r>
+              </w:rPr>
+            </w:pPr>
           </w:p>
         </w:tc>
       </w:tr>

</xml_diff>

<commit_message>
Change template, new methods, new error treatment
</commit_message>
<xml_diff>
--- a/WordProcessor.Table1/bin/Debug/net8.0/template.docx
+++ b/WordProcessor.Table1/bin/Debug/net8.0/template.docx
@@ -410,14 +410,12 @@
               </w:rPr>
               <w:t xml:space="preserve"> </w:t>
             </w:r>
-            <w:proofErr w:type="spellStart"/>
             <w:r>
               <w:rPr>
                 <w:spacing w:val="-2"/>
               </w:rPr>
               <w:t>DataForWord.ContractNumber</w:t>
             </w:r>
-            <w:proofErr w:type="spellEnd"/>
           </w:p>
         </w:tc>
       </w:tr>
@@ -600,16 +598,8 @@
               <w:rPr>
                 <w:lang w:eastAsia="en-US"/>
               </w:rPr>
-              <w:t xml:space="preserve">Х ХХХ </w:t>
-            </w:r>
-            <w:proofErr w:type="spellStart"/>
-            <w:r>
-              <w:rPr>
-                <w:lang w:eastAsia="en-US"/>
-              </w:rPr>
-              <w:t>ХХХ</w:t>
-            </w:r>
-            <w:proofErr w:type="spellEnd"/>
+              <w:t>Х ХХХ ХХХ</w:t>
+            </w:r>
           </w:p>
         </w:tc>
       </w:tr>
@@ -662,16 +652,8 @@
               <w:rPr>
                 <w:lang w:eastAsia="en-US"/>
               </w:rPr>
-              <w:t xml:space="preserve">Х ХХХ </w:t>
-            </w:r>
-            <w:proofErr w:type="spellStart"/>
-            <w:r>
-              <w:rPr>
-                <w:lang w:eastAsia="en-US"/>
-              </w:rPr>
-              <w:t>ХХХ</w:t>
-            </w:r>
-            <w:proofErr w:type="spellEnd"/>
+              <w:t>Х ХХХ ХХХ</w:t>
+            </w:r>
           </w:p>
         </w:tc>
       </w:tr>
@@ -4827,39 +4809,7 @@
           <w:sz w:val="24"/>
           <w:lang w:eastAsia="en-US"/>
         </w:rPr>
-        <w:t xml:space="preserve"> систем «</w:t>
-      </w:r>
-      <w:proofErr w:type="spellStart"/>
-      <w:r>
-        <w:rPr>
-          <w:sz w:val="24"/>
-          <w:lang w:eastAsia="en-US"/>
-        </w:rPr>
-        <w:t>Leader</w:t>
-      </w:r>
-      <w:proofErr w:type="spellEnd"/>
-      <w:r>
-        <w:rPr>
-          <w:sz w:val="24"/>
-          <w:lang w:eastAsia="en-US"/>
-        </w:rPr>
-        <w:t>-ID», «</w:t>
-      </w:r>
-      <w:proofErr w:type="spellStart"/>
-      <w:r>
-        <w:rPr>
-          <w:sz w:val="24"/>
-          <w:lang w:eastAsia="en-US"/>
-        </w:rPr>
-        <w:t>Projects</w:t>
-      </w:r>
-      <w:proofErr w:type="spellEnd"/>
-      <w:r>
-        <w:rPr>
-          <w:sz w:val="24"/>
-          <w:lang w:eastAsia="en-US"/>
-        </w:rPr>
-        <w:t>»</w:t>
+        <w:t xml:space="preserve"> систем «Leader-ID», «Projects»</w:t>
       </w:r>
       <w:r>
         <w:rPr>
@@ -5785,39 +5735,7 @@
                 <w:color w:val="000000"/>
                 <w:sz w:val="22"/>
               </w:rPr>
-              <w:t xml:space="preserve">Количество мероприятий, реализованных в том числе с использованием информационной системы </w:t>
-            </w:r>
-            <w:proofErr w:type="spellStart"/>
-            <w:r>
-              <w:rPr>
-                <w:color w:val="000000"/>
-                <w:sz w:val="22"/>
-              </w:rPr>
-              <w:t>Leader</w:t>
-            </w:r>
-            <w:proofErr w:type="spellEnd"/>
-            <w:r>
-              <w:rPr>
-                <w:color w:val="000000"/>
-                <w:sz w:val="22"/>
-              </w:rPr>
-              <w:t xml:space="preserve">-ID Грантодателя, а также информационной системы </w:t>
-            </w:r>
-            <w:proofErr w:type="spellStart"/>
-            <w:r>
-              <w:rPr>
-                <w:color w:val="000000"/>
-                <w:sz w:val="22"/>
-              </w:rPr>
-              <w:t>Projects</w:t>
-            </w:r>
-            <w:proofErr w:type="spellEnd"/>
-            <w:r>
-              <w:rPr>
-                <w:color w:val="000000"/>
-                <w:sz w:val="22"/>
-              </w:rPr>
-              <w:t xml:space="preserve"> АНО «Университет 2035», с возможностью очного участия и онлайн-участия, ед.</w:t>
+              <w:t>Количество мероприятий, реализованных в том числе с использованием информационной системы Leader-ID Грантодателя, а также информационной системы Projects АНО «Университет 2035», с возможностью очного участия и онлайн-участия, ед.</w:t>
             </w:r>
           </w:p>
         </w:tc>
@@ -6136,27 +6054,7 @@
           <w:color w:val="000000"/>
           <w:lang w:bidi="ru-RU"/>
         </w:rPr>
-        <w:t>Результаты сопоставления списка обучившихся участников, принявших участие в Акселерационной программе с данными в информационных системах «</w:t>
-      </w:r>
-      <w:proofErr w:type="spellStart"/>
-      <w:r>
-        <w:rPr>
-          <w:rFonts w:eastAsia="Arial Unicode MS"/>
-          <w:b/>
-          <w:color w:val="000000"/>
-          <w:lang w:bidi="ru-RU"/>
-        </w:rPr>
-        <w:t>Leader</w:t>
-      </w:r>
-      <w:proofErr w:type="spellEnd"/>
-      <w:r>
-        <w:rPr>
-          <w:rFonts w:eastAsia="Arial Unicode MS"/>
-          <w:b/>
-          <w:color w:val="000000"/>
-          <w:lang w:bidi="ru-RU"/>
-        </w:rPr>
-        <w:t>-ID» в рамках АП</w:t>
+        <w:t>Результаты сопоставления списка обучившихся участников, принявших участие в Акселерационной программе с данными в информационных системах «Leader-ID» в рамках АП</w:t>
       </w:r>
     </w:p>
     <w:tbl>
@@ -7245,47 +7143,7 @@
           <w:color w:val="000000"/>
           <w:lang w:bidi="ru-RU"/>
         </w:rPr>
-        <w:t>2.1.2 Количество мероприятий, реализуемых (реализованных) в том числе с использованием информационной системы «</w:t>
-      </w:r>
-      <w:proofErr w:type="spellStart"/>
-      <w:r>
-        <w:rPr>
-          <w:rFonts w:eastAsia="Arial Unicode MS"/>
-          <w:b/>
-          <w:color w:val="000000"/>
-          <w:lang w:bidi="ru-RU"/>
-        </w:rPr>
-        <w:t>Leader</w:t>
-      </w:r>
-      <w:proofErr w:type="spellEnd"/>
-      <w:r>
-        <w:rPr>
-          <w:rFonts w:eastAsia="Arial Unicode MS"/>
-          <w:b/>
-          <w:color w:val="000000"/>
-          <w:lang w:bidi="ru-RU"/>
-        </w:rPr>
-        <w:t>-ID» Грантодателя, а также информационной системы «</w:t>
-      </w:r>
-      <w:proofErr w:type="spellStart"/>
-      <w:r>
-        <w:rPr>
-          <w:rFonts w:eastAsia="Arial Unicode MS"/>
-          <w:b/>
-          <w:color w:val="000000"/>
-          <w:lang w:bidi="ru-RU"/>
-        </w:rPr>
-        <w:t>Projects</w:t>
-      </w:r>
-      <w:proofErr w:type="spellEnd"/>
-      <w:r>
-        <w:rPr>
-          <w:rFonts w:eastAsia="Arial Unicode MS"/>
-          <w:b/>
-          <w:color w:val="000000"/>
-          <w:lang w:bidi="ru-RU"/>
-        </w:rPr>
-        <w:t>» автономной некоммерческой организации «Университет Национальной технологической инициативы 2035», с возможностью очного участия и онлайн-участия.</w:t>
+        <w:t>2.1.2 Количество мероприятий, реализуемых (реализованных) в том числе с использованием информационной системы «Leader-ID» Грантодателя, а также информационной системы «Projects» автономной некоммерческой организации «Университет Национальной технологической инициативы 2035», с возможностью очного участия и онлайн-участия.</w:t>
       </w:r>
     </w:p>
     <w:p>
@@ -7361,27 +7219,7 @@
           <w:color w:val="000000"/>
           <w:lang w:bidi="ru-RU"/>
         </w:rPr>
-        <w:t xml:space="preserve"> списка проведенных мероприятий с планом реализации акселерационной программы и данными в информационной системе «</w:t>
-      </w:r>
-      <w:proofErr w:type="spellStart"/>
-      <w:r>
-        <w:rPr>
-          <w:rFonts w:eastAsia="Arial Unicode MS"/>
-          <w:b/>
-          <w:color w:val="000000"/>
-          <w:lang w:bidi="ru-RU"/>
-        </w:rPr>
-        <w:t>Leader</w:t>
-      </w:r>
-      <w:proofErr w:type="spellEnd"/>
-      <w:r>
-        <w:rPr>
-          <w:rFonts w:eastAsia="Arial Unicode MS"/>
-          <w:b/>
-          <w:color w:val="000000"/>
-          <w:lang w:bidi="ru-RU"/>
-        </w:rPr>
-        <w:t>-ID»</w:t>
+        <w:t xml:space="preserve"> списка проведенных мероприятий с планом реализации акселерационной программы и данными в информационной системе «Leader-ID»</w:t>
       </w:r>
       <w:r>
         <w:rPr>
@@ -7781,23 +7619,13 @@
               </w:rPr>
               <w:t xml:space="preserve">Зарегистрировано на </w:t>
             </w:r>
-            <w:proofErr w:type="spellStart"/>
-            <w:r>
-              <w:rPr>
-                <w:rFonts w:eastAsia="Arial Unicode MS"/>
-                <w:color w:val="000000"/>
-                <w:lang w:bidi="ru-RU"/>
-              </w:rPr>
-              <w:t>Leader</w:t>
-            </w:r>
-            <w:proofErr w:type="spellEnd"/>
-            <w:r>
-              <w:rPr>
-                <w:rFonts w:eastAsia="Arial Unicode MS"/>
-                <w:color w:val="000000"/>
-                <w:lang w:bidi="ru-RU"/>
-              </w:rPr>
-              <w:t>-ID</w:t>
+            <w:r>
+              <w:rPr>
+                <w:rFonts w:eastAsia="Arial Unicode MS"/>
+                <w:color w:val="000000"/>
+                <w:lang w:bidi="ru-RU"/>
+              </w:rPr>
+              <w:t>Leader-ID</w:t>
             </w:r>
           </w:p>
         </w:tc>
@@ -8558,15 +8386,7 @@
               <w:t>н</w:t>
             </w:r>
             <w:r>
-              <w:t>аименование мероприятия в ИС «</w:t>
-            </w:r>
-            <w:proofErr w:type="spellStart"/>
-            <w:r>
-              <w:t>Leader</w:t>
-            </w:r>
-            <w:proofErr w:type="spellEnd"/>
-            <w:r>
-              <w:t>-ID» не соответствует наименованию в договоре о предоставлении гранта</w:t>
+              <w:t>аименование мероприятия в ИС «Leader-ID» не соответствует наименованию в договоре о предоставлении гранта</w:t>
             </w:r>
           </w:p>
         </w:tc>
@@ -9689,25 +9509,7 @@
                 <w:color w:val="000000"/>
                 <w:lang w:bidi="ru-RU"/>
               </w:rPr>
-              <w:t>тсутствие регистрации в ИС «</w:t>
-            </w:r>
-            <w:proofErr w:type="spellStart"/>
-            <w:r>
-              <w:rPr>
-                <w:rFonts w:eastAsia="Arial Unicode MS"/>
-                <w:color w:val="000000"/>
-                <w:lang w:bidi="ru-RU"/>
-              </w:rPr>
-              <w:t>Projects</w:t>
-            </w:r>
-            <w:proofErr w:type="spellEnd"/>
-            <w:r>
-              <w:rPr>
-                <w:rFonts w:eastAsia="Arial Unicode MS"/>
-                <w:color w:val="000000"/>
-                <w:lang w:bidi="ru-RU"/>
-              </w:rPr>
-              <w:t xml:space="preserve">»  </w:t>
+              <w:t xml:space="preserve">тсутствие регистрации в ИС «Projects»  </w:t>
             </w:r>
           </w:p>
         </w:tc>
@@ -14925,21 +14727,7 @@
               <w:rPr>
                 <w:b/>
               </w:rPr>
-              <w:t>Документально подтвержденное значение (</w:t>
-            </w:r>
-            <w:proofErr w:type="spellStart"/>
-            <w:r>
-              <w:rPr>
-                <w:b/>
-              </w:rPr>
-              <w:t>экспертно</w:t>
-            </w:r>
-            <w:proofErr w:type="spellEnd"/>
-            <w:r>
-              <w:rPr>
-                <w:b/>
-              </w:rPr>
-              <w:t>)</w:t>
+              <w:t>Документально подтвержденное значение (экспертно)</w:t>
             </w:r>
           </w:p>
         </w:tc>
@@ -15070,23 +14858,7 @@
                 <w:rFonts w:eastAsia="TimesNewRomanPSMT"/>
                 <w:lang w:eastAsia="en-US"/>
               </w:rPr>
-              <w:t>Подготовлено и проведено финальное мероприятие акселерационной программы поддержки проектных команд и студенческих инициатив для формирования инновационных продуктов (</w:t>
-            </w:r>
-            <w:proofErr w:type="spellStart"/>
-            <w:r>
-              <w:rPr>
-                <w:rFonts w:eastAsia="TimesNewRomanPSMT"/>
-                <w:lang w:eastAsia="en-US"/>
-              </w:rPr>
-              <w:t>ДемоДэй</w:t>
-            </w:r>
-            <w:proofErr w:type="spellEnd"/>
-            <w:r>
-              <w:rPr>
-                <w:rFonts w:eastAsia="TimesNewRomanPSMT"/>
-                <w:lang w:eastAsia="en-US"/>
-              </w:rPr>
-              <w:t>)</w:t>
+              <w:t>Подготовлено и проведено финальное мероприятие акселерационной программы поддержки проектных команд и студенческих инициатив для формирования инновационных продуктов (ДемоДэй)</w:t>
             </w:r>
           </w:p>
         </w:tc>
@@ -15537,27 +15309,11 @@
           </w:tcPr>
           <w:p>
             <w:r>
-              <w:t>Количество мероприятий, реализуемых (реализованных) в том числе с использованием информационной системы «</w:t>
-            </w:r>
-            <w:proofErr w:type="spellStart"/>
-            <w:r>
-              <w:t>Leader</w:t>
-            </w:r>
-            <w:proofErr w:type="spellEnd"/>
-            <w:r>
-              <w:t xml:space="preserve">-ID» Грантодателя, а </w:t>
+              <w:t xml:space="preserve">Количество мероприятий, реализуемых (реализованных) в том числе с использованием информационной системы «Leader-ID» Грантодателя, а </w:t>
             </w:r>
             <w:r>
               <w:lastRenderedPageBreak/>
-              <w:t>также информационной системы «</w:t>
-            </w:r>
-            <w:proofErr w:type="spellStart"/>
-            <w:r>
-              <w:t>Projects</w:t>
-            </w:r>
-            <w:proofErr w:type="spellEnd"/>
-            <w:r>
-              <w:t>» автономной некоммерческой организации «Университет Национальной технологической инициативы 2035», с возможностью очного участия и онлайн-участия, ед.</w:t>
+              <w:t>также информационной системы «Projects» автономной некоммерческой организации «Университет Национальной технологической инициативы 2035», с возможностью очного участия и онлайн-участия, ед.</w:t>
             </w:r>
           </w:p>
         </w:tc>
@@ -15912,16 +15668,8 @@
         <w:rPr>
           <w:b/>
         </w:rPr>
-        <w:t xml:space="preserve"> Обязательства по </w:t>
+        <w:t xml:space="preserve"> Обязательства по софинансированию</w:t>
       </w:r>
-      <w:proofErr w:type="spellStart"/>
-      <w:r>
-        <w:rPr>
-          <w:b/>
-        </w:rPr>
-        <w:t>софинансированию</w:t>
-      </w:r>
-      <w:proofErr w:type="spellEnd"/>
     </w:p>
     <w:p>
       <w:pPr>
@@ -16429,21 +16177,7 @@
               <w:rPr>
                 <w:b/>
               </w:rPr>
-              <w:t>Название стартап-проекта в ИС «</w:t>
-            </w:r>
-            <w:proofErr w:type="spellStart"/>
-            <w:r>
-              <w:rPr>
-                <w:b/>
-              </w:rPr>
-              <w:t>Projects</w:t>
-            </w:r>
-            <w:proofErr w:type="spellEnd"/>
-            <w:r>
-              <w:rPr>
-                <w:b/>
-              </w:rPr>
-              <w:t>», в команду которого входит участник (при наличии)</w:t>
+              <w:t>Название стартап-проекта в ИС «Projects», в команду которого входит участник (при наличии)</w:t>
             </w:r>
           </w:p>
         </w:tc>
@@ -16464,21 +16198,7 @@
               <w:rPr>
                 <w:b/>
               </w:rPr>
-              <w:t>Ссылка на стартап-проект в ИС «</w:t>
-            </w:r>
-            <w:proofErr w:type="spellStart"/>
-            <w:r>
-              <w:rPr>
-                <w:b/>
-              </w:rPr>
-              <w:t>Projects</w:t>
-            </w:r>
-            <w:proofErr w:type="spellEnd"/>
-            <w:r>
-              <w:rPr>
-                <w:b/>
-              </w:rPr>
-              <w:t>»</w:t>
+              <w:t>Ссылка на стартап-проект в ИС «Projects»</w:t>
             </w:r>
           </w:p>
         </w:tc>
@@ -16650,7 +16370,6 @@
               </w:rPr>
               <w:t>{</w:t>
             </w:r>
-            <w:proofErr w:type="spellStart"/>
             <w:r>
               <w:rPr>
                 <w:spacing w:val="-2"/>
@@ -16659,7 +16378,6 @@
               </w:rPr>
               <w:t>TrainedStudent.Numb</w:t>
             </w:r>
-            <w:proofErr w:type="spellEnd"/>
             <w:r>
               <w:rPr>
                 <w:spacing w:val="-4"/>
@@ -16701,7 +16419,6 @@
               </w:rPr>
               <w:t>{</w:t>
             </w:r>
-            <w:proofErr w:type="spellStart"/>
             <w:r>
               <w:rPr>
                 <w:spacing w:val="-2"/>
@@ -16718,7 +16435,6 @@
               </w:rPr>
               <w:t>I</w:t>
             </w:r>
-            <w:proofErr w:type="spellEnd"/>
             <w:r>
               <w:rPr>
                 <w:spacing w:val="-4"/>
@@ -16761,7 +16477,6 @@
               </w:rPr>
               <w:t>{</w:t>
             </w:r>
-            <w:proofErr w:type="spellStart"/>
             <w:r>
               <w:rPr>
                 <w:spacing w:val="-2"/>
@@ -16778,7 +16493,6 @@
               </w:rPr>
               <w:t>O</w:t>
             </w:r>
-            <w:proofErr w:type="spellEnd"/>
             <w:r>
               <w:rPr>
                 <w:spacing w:val="-6"/>
@@ -16811,7 +16525,6 @@
               </w:rPr>
               <w:t>{</w:t>
             </w:r>
-            <w:proofErr w:type="spellStart"/>
             <w:r>
               <w:rPr>
                 <w:spacing w:val="-2"/>
@@ -16828,7 +16541,6 @@
               </w:rPr>
               <w:t>I</w:t>
             </w:r>
-            <w:proofErr w:type="spellEnd"/>
             <w:r>
               <w:rPr>
                 <w:spacing w:val="-4"/>
@@ -16871,7 +16583,6 @@
               </w:rPr>
               <w:t>{</w:t>
             </w:r>
-            <w:proofErr w:type="spellStart"/>
             <w:r>
               <w:rPr>
                 <w:spacing w:val="-2"/>
@@ -16888,7 +16599,6 @@
               </w:rPr>
               <w:t>nt</w:t>
             </w:r>
-            <w:proofErr w:type="spellEnd"/>
             <w:r>
               <w:rPr>
                 <w:spacing w:val="-4"/>
@@ -16921,7 +16631,6 @@
               </w:rPr>
               <w:t>{</w:t>
             </w:r>
-            <w:proofErr w:type="spellStart"/>
             <w:r>
               <w:rPr>
                 <w:spacing w:val="-2"/>
@@ -16938,7 +16647,6 @@
               </w:rPr>
               <w:t>U</w:t>
             </w:r>
-            <w:proofErr w:type="spellEnd"/>
             <w:r>
               <w:rPr>
                 <w:spacing w:val="-4"/>
@@ -16981,7 +16689,6 @@
               </w:rPr>
               <w:t>{</w:t>
             </w:r>
-            <w:proofErr w:type="spellStart"/>
             <w:r>
               <w:rPr>
                 <w:spacing w:val="-2"/>
@@ -16998,7 +16705,6 @@
               </w:rPr>
               <w:t>nk</w:t>
             </w:r>
-            <w:proofErr w:type="spellEnd"/>
             <w:r>
               <w:rPr>
                 <w:spacing w:val="-4"/>
@@ -17842,6 +17548,31 @@
       </w:pPr>
       <w:r>
         <w:rPr>
+          <w:bCs/>
+        </w:rPr>
+        <w:t>Выявлено дубликатов:</w:t>
+      </w:r>
+      <w:r>
+        <w:rPr>
+          <w:b/>
+        </w:rPr>
+        <w:t xml:space="preserve"> </w:t>
+      </w:r>
+      <w:r>
+        <w:rPr>
+          <w:spacing w:val="-2"/>
+          <w:lang w:val="en-US"/>
+        </w:rPr>
+        <w:t>COUNT1</w:t>
+      </w:r>
+      <w:r>
+        <w:rPr>
+          <w:b/>
+        </w:rPr>
+        <w:t xml:space="preserve"> </w:t>
+      </w:r>
+      <w:r>
+        <w:rPr>
           <w:b/>
         </w:rPr>
         <w:br w:type="page"/>
@@ -18020,21 +17751,7 @@
               <w:rPr>
                 <w:b/>
               </w:rPr>
-              <w:t>Наименование мероприятия в ИС «</w:t>
-            </w:r>
-            <w:proofErr w:type="spellStart"/>
-            <w:r>
-              <w:rPr>
-                <w:b/>
-              </w:rPr>
-              <w:t>Leader</w:t>
-            </w:r>
-            <w:proofErr w:type="spellEnd"/>
-            <w:r>
-              <w:rPr>
-                <w:b/>
-              </w:rPr>
-              <w:t>-ID»</w:t>
+              <w:t>Наименование мероприятия в ИС «Leader-ID»</w:t>
             </w:r>
           </w:p>
         </w:tc>
@@ -18368,7 +18085,6 @@
               </w:rPr>
               <w:t>{</w:t>
             </w:r>
-            <w:proofErr w:type="spellStart"/>
             <w:r>
               <w:rPr>
                 <w:spacing w:val="-2"/>
@@ -18377,7 +18093,6 @@
               </w:rPr>
               <w:t>Event.Num</w:t>
             </w:r>
-            <w:proofErr w:type="spellEnd"/>
             <w:r>
               <w:rPr>
                 <w:spacing w:val="-2"/>
@@ -18428,7 +18143,6 @@
               </w:rPr>
               <w:t>{</w:t>
             </w:r>
-            <w:proofErr w:type="spellStart"/>
             <w:r>
               <w:rPr>
                 <w:spacing w:val="-2"/>
@@ -18437,7 +18151,6 @@
               </w:rPr>
               <w:t>Event.Name</w:t>
             </w:r>
-            <w:proofErr w:type="spellEnd"/>
             <w:r>
               <w:rPr>
                 <w:spacing w:val="-2"/>
@@ -18471,7 +18184,6 @@
               </w:rPr>
               <w:t>{</w:t>
             </w:r>
-            <w:proofErr w:type="spellStart"/>
             <w:r>
               <w:rPr>
                 <w:spacing w:val="-2"/>
@@ -18480,7 +18192,6 @@
               </w:rPr>
               <w:t>Event.LeaderId</w:t>
             </w:r>
-            <w:proofErr w:type="spellEnd"/>
             <w:r>
               <w:rPr>
                 <w:spacing w:val="-2"/>
@@ -18514,7 +18225,6 @@
               </w:rPr>
               <w:t>{</w:t>
             </w:r>
-            <w:proofErr w:type="spellStart"/>
             <w:r>
               <w:rPr>
                 <w:spacing w:val="-2"/>
@@ -18523,7 +18233,6 @@
               </w:rPr>
               <w:t>Event.Link</w:t>
             </w:r>
-            <w:proofErr w:type="spellEnd"/>
             <w:r>
               <w:rPr>
                 <w:spacing w:val="-2"/>
@@ -18557,7 +18266,6 @@
               </w:rPr>
               <w:t>{</w:t>
             </w:r>
-            <w:proofErr w:type="spellStart"/>
             <w:r>
               <w:rPr>
                 <w:spacing w:val="-2"/>
@@ -18566,7 +18274,6 @@
               </w:rPr>
               <w:t>Event.DateStart</w:t>
             </w:r>
-            <w:proofErr w:type="spellEnd"/>
             <w:r>
               <w:rPr>
                 <w:spacing w:val="-2"/>
@@ -18600,7 +18307,6 @@
               </w:rPr>
               <w:t>{</w:t>
             </w:r>
-            <w:proofErr w:type="spellStart"/>
             <w:r>
               <w:rPr>
                 <w:spacing w:val="-2"/>
@@ -18609,7 +18315,6 @@
               </w:rPr>
               <w:t>Event.Format</w:t>
             </w:r>
-            <w:proofErr w:type="spellEnd"/>
             <w:r>
               <w:rPr>
                 <w:spacing w:val="-2"/>
@@ -18643,7 +18348,6 @@
               </w:rPr>
               <w:t>{</w:t>
             </w:r>
-            <w:proofErr w:type="spellStart"/>
             <w:r>
               <w:rPr>
                 <w:spacing w:val="-2"/>
@@ -18652,7 +18356,6 @@
               </w:rPr>
               <w:t>Event.CountOfParticipants</w:t>
             </w:r>
-            <w:proofErr w:type="spellEnd"/>
             <w:r>
               <w:rPr>
                 <w:spacing w:val="-2"/>
@@ -18686,7 +18389,6 @@
               </w:rPr>
               <w:t>{</w:t>
             </w:r>
-            <w:proofErr w:type="spellStart"/>
             <w:r>
               <w:rPr>
                 <w:spacing w:val="-2"/>
@@ -18695,7 +18397,6 @@
               </w:rPr>
               <w:t>Event.LeaderIdNumber</w:t>
             </w:r>
-            <w:proofErr w:type="spellEnd"/>
             <w:r>
               <w:rPr>
                 <w:spacing w:val="-2"/>
@@ -19337,9 +19038,18 @@
                 <w:color w:val="000000"/>
                 <w:sz w:val="16"/>
                 <w:szCs w:val="16"/>
-                <w:lang w:eastAsia="en-US"/>
-              </w:rPr>
-            </w:pPr>
+                <w:lang w:val="en-US" w:eastAsia="en-US"/>
+              </w:rPr>
+            </w:pPr>
+            <w:r>
+              <w:rPr>
+                <w:color w:val="000000"/>
+                <w:sz w:val="16"/>
+                <w:szCs w:val="16"/>
+                <w:lang w:val="en-US" w:eastAsia="en-US"/>
+              </w:rPr>
+              <w:t>{ErrorTable2.Number}</w:t>
+            </w:r>
           </w:p>
         </w:tc>
         <w:tc>
@@ -19361,6 +19071,15 @@
                 <w:lang w:eastAsia="en-US"/>
               </w:rPr>
             </w:pPr>
+            <w:r>
+              <w:rPr>
+                <w:color w:val="000000"/>
+                <w:sz w:val="16"/>
+                <w:szCs w:val="16"/>
+                <w:lang w:val="en-US" w:eastAsia="en-US"/>
+              </w:rPr>
+              <w:t>{ErrorTable2.Name}</w:t>
+            </w:r>
           </w:p>
         </w:tc>
         <w:tc>
@@ -19381,6 +19100,15 @@
                 <w:szCs w:val="16"/>
               </w:rPr>
             </w:pPr>
+            <w:r>
+              <w:rPr>
+                <w:color w:val="000000"/>
+                <w:sz w:val="16"/>
+                <w:szCs w:val="16"/>
+                <w:lang w:val="en-US" w:eastAsia="en-US"/>
+              </w:rPr>
+              <w:t>{ErrorTable2.Link}</w:t>
+            </w:r>
           </w:p>
         </w:tc>
         <w:tc>
@@ -19402,6 +19130,15 @@
                 <w:szCs w:val="16"/>
               </w:rPr>
             </w:pPr>
+            <w:r>
+              <w:rPr>
+                <w:color w:val="000000"/>
+                <w:sz w:val="16"/>
+                <w:szCs w:val="16"/>
+                <w:lang w:val="en-US" w:eastAsia="en-US"/>
+              </w:rPr>
+              <w:t>{ErrorTable2.Reason}</w:t>
+            </w:r>
           </w:p>
         </w:tc>
         <w:tc>
@@ -19423,6 +19160,15 @@
                 <w:szCs w:val="16"/>
               </w:rPr>
             </w:pPr>
+            <w:r>
+              <w:rPr>
+                <w:color w:val="000000"/>
+                <w:sz w:val="16"/>
+                <w:szCs w:val="16"/>
+                <w:lang w:val="en-US" w:eastAsia="en-US"/>
+              </w:rPr>
+              <w:t>{ErrorTable2.Documents}</w:t>
+            </w:r>
           </w:p>
         </w:tc>
         <w:tc>
@@ -19443,6 +19189,15 @@
                 <w:szCs w:val="16"/>
               </w:rPr>
             </w:pPr>
+            <w:r>
+              <w:rPr>
+                <w:color w:val="000000"/>
+                <w:sz w:val="16"/>
+                <w:szCs w:val="16"/>
+                <w:lang w:val="en-US" w:eastAsia="en-US"/>
+              </w:rPr>
+              <w:t>{ErrorTable2.Remark}</w:t>
+            </w:r>
           </w:p>
         </w:tc>
         <w:tc>
@@ -19463,11 +19218,20 @@
                 <w:szCs w:val="16"/>
               </w:rPr>
             </w:pPr>
+            <w:r>
+              <w:rPr>
+                <w:color w:val="000000"/>
+                <w:sz w:val="16"/>
+                <w:szCs w:val="16"/>
+                <w:lang w:val="en-US" w:eastAsia="en-US"/>
+              </w:rPr>
+              <w:t>{ErrorTable2.Comment}</w:t>
+            </w:r>
           </w:p>
         </w:tc>
       </w:tr>
-      <w:bookmarkEnd w:id="15"/>
     </w:tbl>
+    <w:bookmarkEnd w:id="15"/>
     <w:p>
       <w:pPr>
         <w:spacing w:after="160" w:line="259" w:lineRule="auto"/>
@@ -19475,6 +19239,31 @@
           <w:b/>
         </w:rPr>
       </w:pPr>
+      <w:r>
+        <w:rPr>
+          <w:bCs/>
+        </w:rPr>
+        <w:t>Выявлено дубликатов:</w:t>
+      </w:r>
+      <w:r>
+        <w:rPr>
+          <w:b/>
+        </w:rPr>
+        <w:t xml:space="preserve"> </w:t>
+      </w:r>
+      <w:r>
+        <w:rPr>
+          <w:spacing w:val="-2"/>
+          <w:lang w:val="en-US"/>
+        </w:rPr>
+        <w:t>COUNT2</w:t>
+      </w:r>
+      <w:r>
+        <w:rPr>
+          <w:b/>
+        </w:rPr>
+        <w:t xml:space="preserve"> </w:t>
+      </w:r>
       <w:r>
         <w:rPr>
           <w:b/>
@@ -19648,21 +19437,7 @@
               <w:rPr>
                 <w:b/>
               </w:rPr>
-              <w:t>Название стартап-проекта в ИС «</w:t>
-            </w:r>
-            <w:proofErr w:type="spellStart"/>
-            <w:r>
-              <w:rPr>
-                <w:b/>
-              </w:rPr>
-              <w:t>Projects</w:t>
-            </w:r>
-            <w:proofErr w:type="spellEnd"/>
-            <w:r>
-              <w:rPr>
-                <w:b/>
-              </w:rPr>
-              <w:t>»</w:t>
+              <w:t>Название стартап-проекта в ИС «Projects»</w:t>
             </w:r>
           </w:p>
         </w:tc>
@@ -19684,21 +19459,7 @@
               <w:rPr>
                 <w:b/>
               </w:rPr>
-              <w:t>Ссылка на стартап-проект в ИС «</w:t>
-            </w:r>
-            <w:proofErr w:type="spellStart"/>
-            <w:r>
-              <w:rPr>
-                <w:b/>
-              </w:rPr>
-              <w:t>Projects</w:t>
-            </w:r>
-            <w:proofErr w:type="spellEnd"/>
-            <w:r>
-              <w:rPr>
-                <w:b/>
-              </w:rPr>
-              <w:t>»</w:t>
+              <w:t>Ссылка на стартап-проект в ИС «Projects»</w:t>
             </w:r>
           </w:p>
         </w:tc>
@@ -19788,21 +19549,7 @@
               <w:rPr>
                 <w:b/>
               </w:rPr>
-              <w:t xml:space="preserve"> мероприятий в ИС «</w:t>
-            </w:r>
-            <w:proofErr w:type="spellStart"/>
-            <w:r>
-              <w:rPr>
-                <w:b/>
-              </w:rPr>
-              <w:t>Leader</w:t>
-            </w:r>
-            <w:proofErr w:type="spellEnd"/>
-            <w:r>
-              <w:rPr>
-                <w:b/>
-              </w:rPr>
-              <w:t>-ID», в которых принял участие обучившийся в акселерационной программы</w:t>
+              <w:t xml:space="preserve"> мероприятий в ИС «Leader-ID», в которых принял участие обучившийся в акселерационной программы</w:t>
             </w:r>
           </w:p>
         </w:tc>
@@ -20114,25 +19861,30 @@
                 <w:szCs w:val="16"/>
                 <w:lang w:val="en-US"/>
               </w:rPr>
-              <w:t>{</w:t>
-            </w:r>
-            <w:proofErr w:type="spellStart"/>
-            <w:r>
+              <w:t>{Startup.Number}</w:t>
+            </w:r>
+          </w:p>
+        </w:tc>
+        <w:tc>
+          <w:tcPr>
+            <w:tcW w:w="1728" w:type="dxa"/>
+          </w:tcPr>
+          <w:p>
+            <w:pPr>
+              <w:jc w:val="center"/>
               <w:rPr>
                 <w:sz w:val="16"/>
                 <w:szCs w:val="16"/>
                 <w:lang w:val="en-US"/>
               </w:rPr>
-              <w:t>Startup.Number</w:t>
-            </w:r>
-            <w:proofErr w:type="spellEnd"/>
+            </w:pPr>
             <w:r>
               <w:rPr>
                 <w:sz w:val="16"/>
                 <w:szCs w:val="16"/>
                 <w:lang w:val="en-US"/>
               </w:rPr>
-              <w:t>}</w:t>
+              <w:t>{Startup.Name}</w:t>
             </w:r>
           </w:p>
         </w:tc>
@@ -20155,31 +19907,36 @@
                 <w:szCs w:val="16"/>
                 <w:lang w:val="en-US"/>
               </w:rPr>
-              <w:t>{</w:t>
-            </w:r>
-            <w:proofErr w:type="spellStart"/>
-            <w:r>
+              <w:t>{Startup.Link}</w:t>
+            </w:r>
+          </w:p>
+        </w:tc>
+        <w:tc>
+          <w:tcPr>
+            <w:tcW w:w="2245" w:type="dxa"/>
+          </w:tcPr>
+          <w:p>
+            <w:pPr>
+              <w:jc w:val="center"/>
               <w:rPr>
                 <w:sz w:val="16"/>
                 <w:szCs w:val="16"/>
                 <w:lang w:val="en-US"/>
               </w:rPr>
-              <w:t>Startup.Name</w:t>
-            </w:r>
-            <w:proofErr w:type="spellEnd"/>
+            </w:pPr>
             <w:r>
               <w:rPr>
                 <w:sz w:val="16"/>
                 <w:szCs w:val="16"/>
                 <w:lang w:val="en-US"/>
               </w:rPr>
-              <w:t>}</w:t>
-            </w:r>
-          </w:p>
-        </w:tc>
-        <w:tc>
-          <w:tcPr>
-            <w:tcW w:w="1728" w:type="dxa"/>
+              <w:t>{Startup.HasSign}</w:t>
+            </w:r>
+          </w:p>
+        </w:tc>
+        <w:tc>
+          <w:tcPr>
+            <w:tcW w:w="2910" w:type="dxa"/>
           </w:tcPr>
           <w:p>
             <w:pPr>
@@ -20196,31 +19953,36 @@
                 <w:szCs w:val="16"/>
                 <w:lang w:val="en-US"/>
               </w:rPr>
-              <w:t>{</w:t>
-            </w:r>
-            <w:proofErr w:type="spellStart"/>
-            <w:r>
+              <w:t>{Startup.Category}</w:t>
+            </w:r>
+          </w:p>
+        </w:tc>
+        <w:tc>
+          <w:tcPr>
+            <w:tcW w:w="1446" w:type="dxa"/>
+          </w:tcPr>
+          <w:p>
+            <w:pPr>
+              <w:jc w:val="center"/>
               <w:rPr>
                 <w:sz w:val="16"/>
                 <w:szCs w:val="16"/>
                 <w:lang w:val="en-US"/>
               </w:rPr>
-              <w:t>Startup.Link</w:t>
-            </w:r>
-            <w:proofErr w:type="spellEnd"/>
+            </w:pPr>
             <w:r>
               <w:rPr>
                 <w:sz w:val="16"/>
                 <w:szCs w:val="16"/>
                 <w:lang w:val="en-US"/>
               </w:rPr>
-              <w:t>}</w:t>
-            </w:r>
-          </w:p>
-        </w:tc>
-        <w:tc>
-          <w:tcPr>
-            <w:tcW w:w="2245" w:type="dxa"/>
+              <w:t>{Startup.Participants.Name}</w:t>
+            </w:r>
+          </w:p>
+        </w:tc>
+        <w:tc>
+          <w:tcPr>
+            <w:tcW w:w="1313" w:type="dxa"/>
           </w:tcPr>
           <w:p>
             <w:pPr>
@@ -20237,189 +19999,30 @@
                 <w:szCs w:val="16"/>
                 <w:lang w:val="en-US"/>
               </w:rPr>
-              <w:t>{</w:t>
-            </w:r>
-            <w:proofErr w:type="spellStart"/>
-            <w:r>
+              <w:t>{Startup.Participants.LeaderID}</w:t>
+            </w:r>
+          </w:p>
+        </w:tc>
+        <w:tc>
+          <w:tcPr>
+            <w:tcW w:w="3113" w:type="dxa"/>
+          </w:tcPr>
+          <w:p>
+            <w:pPr>
+              <w:jc w:val="center"/>
               <w:rPr>
                 <w:sz w:val="16"/>
                 <w:szCs w:val="16"/>
                 <w:lang w:val="en-US"/>
               </w:rPr>
-              <w:t>Startup.HasSign</w:t>
-            </w:r>
-            <w:proofErr w:type="spellEnd"/>
+            </w:pPr>
             <w:r>
               <w:rPr>
                 <w:sz w:val="16"/>
                 <w:szCs w:val="16"/>
                 <w:lang w:val="en-US"/>
               </w:rPr>
-              <w:t>}</w:t>
-            </w:r>
-          </w:p>
-        </w:tc>
-        <w:tc>
-          <w:tcPr>
-            <w:tcW w:w="2910" w:type="dxa"/>
-          </w:tcPr>
-          <w:p>
-            <w:pPr>
-              <w:jc w:val="center"/>
-              <w:rPr>
-                <w:sz w:val="16"/>
-                <w:szCs w:val="16"/>
-                <w:lang w:val="en-US"/>
-              </w:rPr>
-            </w:pPr>
-            <w:r>
-              <w:rPr>
-                <w:sz w:val="16"/>
-                <w:szCs w:val="16"/>
-                <w:lang w:val="en-US"/>
-              </w:rPr>
-              <w:t>{</w:t>
-            </w:r>
-            <w:proofErr w:type="spellStart"/>
-            <w:r>
-              <w:rPr>
-                <w:sz w:val="16"/>
-                <w:szCs w:val="16"/>
-                <w:lang w:val="en-US"/>
-              </w:rPr>
-              <w:t>Startup.Category</w:t>
-            </w:r>
-            <w:proofErr w:type="spellEnd"/>
-            <w:r>
-              <w:rPr>
-                <w:sz w:val="16"/>
-                <w:szCs w:val="16"/>
-                <w:lang w:val="en-US"/>
-              </w:rPr>
-              <w:t>}</w:t>
-            </w:r>
-          </w:p>
-        </w:tc>
-        <w:tc>
-          <w:tcPr>
-            <w:tcW w:w="1446" w:type="dxa"/>
-          </w:tcPr>
-          <w:p>
-            <w:pPr>
-              <w:jc w:val="center"/>
-              <w:rPr>
-                <w:sz w:val="16"/>
-                <w:szCs w:val="16"/>
-                <w:lang w:val="en-US"/>
-              </w:rPr>
-            </w:pPr>
-            <w:r>
-              <w:rPr>
-                <w:sz w:val="16"/>
-                <w:szCs w:val="16"/>
-                <w:lang w:val="en-US"/>
-              </w:rPr>
-              <w:t>{</w:t>
-            </w:r>
-            <w:proofErr w:type="spellStart"/>
-            <w:r>
-              <w:rPr>
-                <w:sz w:val="16"/>
-                <w:szCs w:val="16"/>
-                <w:lang w:val="en-US"/>
-              </w:rPr>
-              <w:t>Startup.Participants.Name</w:t>
-            </w:r>
-            <w:proofErr w:type="spellEnd"/>
-            <w:r>
-              <w:rPr>
-                <w:sz w:val="16"/>
-                <w:szCs w:val="16"/>
-                <w:lang w:val="en-US"/>
-              </w:rPr>
-              <w:t>}</w:t>
-            </w:r>
-          </w:p>
-        </w:tc>
-        <w:tc>
-          <w:tcPr>
-            <w:tcW w:w="1313" w:type="dxa"/>
-          </w:tcPr>
-          <w:p>
-            <w:pPr>
-              <w:jc w:val="center"/>
-              <w:rPr>
-                <w:sz w:val="16"/>
-                <w:szCs w:val="16"/>
-                <w:lang w:val="en-US"/>
-              </w:rPr>
-            </w:pPr>
-            <w:r>
-              <w:rPr>
-                <w:sz w:val="16"/>
-                <w:szCs w:val="16"/>
-                <w:lang w:val="en-US"/>
-              </w:rPr>
-              <w:t>{</w:t>
-            </w:r>
-            <w:proofErr w:type="spellStart"/>
-            <w:r>
-              <w:rPr>
-                <w:sz w:val="16"/>
-                <w:szCs w:val="16"/>
-                <w:lang w:val="en-US"/>
-              </w:rPr>
-              <w:t>Startup.Participants.LeaderID</w:t>
-            </w:r>
-            <w:proofErr w:type="spellEnd"/>
-            <w:r>
-              <w:rPr>
-                <w:sz w:val="16"/>
-                <w:szCs w:val="16"/>
-                <w:lang w:val="en-US"/>
-              </w:rPr>
-              <w:t>}</w:t>
-            </w:r>
-          </w:p>
-        </w:tc>
-        <w:tc>
-          <w:tcPr>
-            <w:tcW w:w="3113" w:type="dxa"/>
-          </w:tcPr>
-          <w:p>
-            <w:pPr>
-              <w:jc w:val="center"/>
-              <w:rPr>
-                <w:sz w:val="16"/>
-                <w:szCs w:val="16"/>
-                <w:lang w:val="en-US"/>
-              </w:rPr>
-            </w:pPr>
-            <w:r>
-              <w:rPr>
-                <w:sz w:val="16"/>
-                <w:szCs w:val="16"/>
-                <w:lang w:val="en-US"/>
-              </w:rPr>
-              <w:t>{</w:t>
-            </w:r>
-            <w:proofErr w:type="spellStart"/>
-            <w:r>
-              <w:rPr>
-                <w:sz w:val="16"/>
-                <w:szCs w:val="16"/>
-                <w:lang w:val="en-US"/>
-              </w:rPr>
-              <w:t>Startup.Participants.EventIDs</w:t>
-            </w:r>
-            <w:proofErr w:type="spellEnd"/>
-            <w:r>
-              <w:rPr>
-                <w:sz w:val="16"/>
-                <w:szCs w:val="16"/>
-                <w:lang w:val="en-US"/>
-              </w:rPr>
-              <w:t>}</w:t>
+              <w:t>{Startup.Participants.EventIDs}</w:t>
             </w:r>
           </w:p>
         </w:tc>
@@ -20558,25 +20161,7 @@
                 <w:bCs/>
                 <w:color w:val="000000"/>
               </w:rPr>
-              <w:t>Название проекта в ИС «</w:t>
-            </w:r>
-            <w:proofErr w:type="spellStart"/>
-            <w:r>
-              <w:rPr>
-                <w:b/>
-                <w:bCs/>
-                <w:color w:val="000000"/>
-              </w:rPr>
-              <w:t>Projects</w:t>
-            </w:r>
-            <w:proofErr w:type="spellEnd"/>
-            <w:r>
-              <w:rPr>
-                <w:b/>
-                <w:bCs/>
-                <w:color w:val="000000"/>
-              </w:rPr>
-              <w:t>»</w:t>
+              <w:t>Название проекта в ИС «Projects»</w:t>
             </w:r>
           </w:p>
         </w:tc>
@@ -20604,25 +20189,7 @@
                 <w:bCs/>
                 <w:color w:val="000000"/>
               </w:rPr>
-              <w:t>Ссылка на проект в ИС «</w:t>
-            </w:r>
-            <w:proofErr w:type="spellStart"/>
-            <w:r>
-              <w:rPr>
-                <w:b/>
-                <w:bCs/>
-                <w:color w:val="000000"/>
-              </w:rPr>
-              <w:t>Projects</w:t>
-            </w:r>
-            <w:proofErr w:type="spellEnd"/>
-            <w:r>
-              <w:rPr>
-                <w:b/>
-                <w:bCs/>
-                <w:color w:val="000000"/>
-              </w:rPr>
-              <w:t>»</w:t>
+              <w:t>Ссылка на проект в ИС «Projects»</w:t>
             </w:r>
           </w:p>
         </w:tc>

</xml_diff>

<commit_message>
Code cleanup, last changes
</commit_message>
<xml_diff>
--- a/WordProcessor.Table1/bin/Debug/net8.0/template.docx
+++ b/WordProcessor.Table1/bin/Debug/net8.0/template.docx
@@ -4,42 +4,11 @@
   <w:body>
     <w:p>
       <w:pPr>
-        <w:jc w:val="center"/>
-      </w:pPr>
-      <w:r>
-        <w:t xml:space="preserve">Форма аналитического </w:t>
-      </w:r>
-      <w:r>
-        <w:t>отче</w:t>
-      </w:r>
-      <w:r>
-        <w:t xml:space="preserve">та </w:t>
-      </w:r>
-      <w:r>
-        <w:t>по комплексной экспертизе отчетной документации и подтверждающих материалов, представленных Получателями гранта по результатам реализации Акселерационных программ</w:t>
-      </w:r>
-    </w:p>
-    <w:p>
-      <w:pPr>
         <w:tabs>
           <w:tab w:val="left" w:pos="567"/>
           <w:tab w:val="left" w:pos="993"/>
         </w:tabs>
-        <w:ind w:firstLine="544"/>
         <w:contextualSpacing/>
-        <w:jc w:val="center"/>
-        <w:outlineLvl w:val="0"/>
-      </w:pPr>
-    </w:p>
-    <w:p>
-      <w:pPr>
-        <w:tabs>
-          <w:tab w:val="left" w:pos="567"/>
-          <w:tab w:val="left" w:pos="993"/>
-        </w:tabs>
-        <w:ind w:firstLine="544"/>
-        <w:contextualSpacing/>
-        <w:jc w:val="right"/>
         <w:outlineLvl w:val="0"/>
       </w:pPr>
     </w:p>
@@ -51,7 +20,19 @@
         <w:rPr>
           <w:b/>
         </w:rPr>
-        <w:t>Экспертная организация «_______________________________________»</w:t>
+        <w:t xml:space="preserve">Экспертная организация </w:t>
+      </w:r>
+      <w:r>
+        <w:rPr>
+          <w:b/>
+        </w:rPr>
+        <w:t>АНО ВО «Российский новый университет</w:t>
+      </w:r>
+      <w:r>
+        <w:rPr>
+          <w:b/>
+        </w:rPr>
+        <w:t>»</w:t>
       </w:r>
     </w:p>
     <w:p>
@@ -224,7 +205,19 @@
         <w:spacing w:before="120" w:line="360" w:lineRule="auto"/>
       </w:pPr>
       <w:r>
-        <w:t>«___» ___________20</w:t>
+        <w:t>«</w:t>
+      </w:r>
+      <w:r>
+        <w:t>02</w:t>
+      </w:r>
+      <w:r>
+        <w:t xml:space="preserve">» </w:t>
+      </w:r>
+      <w:r>
+        <w:t xml:space="preserve">августа </w:t>
+      </w:r>
+      <w:r>
+        <w:t>20</w:t>
       </w:r>
       <w:r>
         <w:t xml:space="preserve">24 </w:t>
@@ -410,12 +403,14 @@
               </w:rPr>
               <w:t xml:space="preserve"> </w:t>
             </w:r>
+            <w:proofErr w:type="spellStart"/>
             <w:r>
               <w:rPr>
                 <w:spacing w:val="-2"/>
               </w:rPr>
               <w:t>DataForWord.ContractNumber</w:t>
             </w:r>
+            <w:proofErr w:type="spellEnd"/>
           </w:p>
         </w:tc>
       </w:tr>
@@ -547,9 +542,9 @@
             </w:r>
             <w:r>
               <w:rPr>
-                <w:lang w:val="en-US" w:eastAsia="en-US"/>
-              </w:rPr>
-              <w:t>__</w:t>
+                <w:lang w:eastAsia="en-US"/>
+              </w:rPr>
+              <w:t>23</w:t>
             </w:r>
             <w:r>
               <w:rPr>
@@ -598,8 +593,16 @@
               <w:rPr>
                 <w:lang w:eastAsia="en-US"/>
               </w:rPr>
-              <w:t>Х ХХХ ХХХ</w:t>
-            </w:r>
+              <w:t xml:space="preserve">Х ХХХ </w:t>
+            </w:r>
+            <w:proofErr w:type="spellStart"/>
+            <w:r>
+              <w:rPr>
+                <w:lang w:eastAsia="en-US"/>
+              </w:rPr>
+              <w:t>ХХХ</w:t>
+            </w:r>
+            <w:proofErr w:type="spellEnd"/>
           </w:p>
         </w:tc>
       </w:tr>
@@ -652,8 +655,16 @@
               <w:rPr>
                 <w:lang w:eastAsia="en-US"/>
               </w:rPr>
-              <w:t>Х ХХХ ХХХ</w:t>
-            </w:r>
+              <w:t xml:space="preserve">Х ХХХ </w:t>
+            </w:r>
+            <w:proofErr w:type="spellStart"/>
+            <w:r>
+              <w:rPr>
+                <w:lang w:eastAsia="en-US"/>
+              </w:rPr>
+              <w:t>ХХХ</w:t>
+            </w:r>
+            <w:proofErr w:type="spellEnd"/>
           </w:p>
         </w:tc>
       </w:tr>
@@ -698,7 +709,7 @@
               <w:rPr>
                 <w:lang w:eastAsia="en-US"/>
               </w:rPr>
-              <w:t>___ предварительное</w:t>
+              <w:t>предварительное</w:t>
             </w:r>
           </w:p>
           <w:p>
@@ -709,12 +720,6 @@
                 <w:lang w:eastAsia="en-US"/>
               </w:rPr>
             </w:pPr>
-            <w:r>
-              <w:rPr>
-                <w:lang w:eastAsia="en-US"/>
-              </w:rPr>
-              <w:t>___ итоговое</w:t>
-            </w:r>
           </w:p>
         </w:tc>
       </w:tr>
@@ -4821,7 +4826,39 @@
           <w:sz w:val="24"/>
           <w:lang w:eastAsia="en-US"/>
         </w:rPr>
-        <w:t xml:space="preserve"> систем «Leader-ID», «Projects»</w:t>
+        <w:t xml:space="preserve"> систем «</w:t>
+      </w:r>
+      <w:proofErr w:type="spellStart"/>
+      <w:r>
+        <w:rPr>
+          <w:sz w:val="24"/>
+          <w:lang w:eastAsia="en-US"/>
+        </w:rPr>
+        <w:t>Leader</w:t>
+      </w:r>
+      <w:proofErr w:type="spellEnd"/>
+      <w:r>
+        <w:rPr>
+          <w:sz w:val="24"/>
+          <w:lang w:eastAsia="en-US"/>
+        </w:rPr>
+        <w:t>-ID», «</w:t>
+      </w:r>
+      <w:proofErr w:type="spellStart"/>
+      <w:r>
+        <w:rPr>
+          <w:sz w:val="24"/>
+          <w:lang w:eastAsia="en-US"/>
+        </w:rPr>
+        <w:t>Projects</w:t>
+      </w:r>
+      <w:proofErr w:type="spellEnd"/>
+      <w:r>
+        <w:rPr>
+          <w:sz w:val="24"/>
+          <w:lang w:eastAsia="en-US"/>
+        </w:rPr>
+        <w:t>»</w:t>
       </w:r>
       <w:r>
         <w:rPr>
@@ -5747,7 +5784,39 @@
                 <w:color w:val="000000"/>
                 <w:sz w:val="22"/>
               </w:rPr>
-              <w:t>Количество мероприятий, реализованных в том числе с использованием информационной системы Leader-ID Грантодателя, а также информационной системы Projects АНО «Университет 2035», с возможностью очного участия и онлайн-участия, ед.</w:t>
+              <w:t xml:space="preserve">Количество мероприятий, реализованных в том числе с использованием информационной системы </w:t>
+            </w:r>
+            <w:proofErr w:type="spellStart"/>
+            <w:r>
+              <w:rPr>
+                <w:color w:val="000000"/>
+                <w:sz w:val="22"/>
+              </w:rPr>
+              <w:t>Leader</w:t>
+            </w:r>
+            <w:proofErr w:type="spellEnd"/>
+            <w:r>
+              <w:rPr>
+                <w:color w:val="000000"/>
+                <w:sz w:val="22"/>
+              </w:rPr>
+              <w:t xml:space="preserve">-ID Грантодателя, а также информационной системы </w:t>
+            </w:r>
+            <w:proofErr w:type="spellStart"/>
+            <w:r>
+              <w:rPr>
+                <w:color w:val="000000"/>
+                <w:sz w:val="22"/>
+              </w:rPr>
+              <w:t>Projects</w:t>
+            </w:r>
+            <w:proofErr w:type="spellEnd"/>
+            <w:r>
+              <w:rPr>
+                <w:color w:val="000000"/>
+                <w:sz w:val="22"/>
+              </w:rPr>
+              <w:t xml:space="preserve"> АНО «Университет 2035», с возможностью очного участия и онлайн-участия, ед.</w:t>
             </w:r>
           </w:p>
         </w:tc>
@@ -6066,7 +6135,27 @@
           <w:color w:val="000000"/>
           <w:lang w:bidi="ru-RU"/>
         </w:rPr>
-        <w:t>Результаты сопоставления списка обучившихся участников, принявших участие в Акселерационной программе с данными в информационных системах «Leader-ID» в рамках АП</w:t>
+        <w:t>Результаты сопоставления списка обучившихся участников, принявших участие в Акселерационной программе с данными в информационных системах «</w:t>
+      </w:r>
+      <w:proofErr w:type="spellStart"/>
+      <w:r>
+        <w:rPr>
+          <w:rFonts w:eastAsia="Arial Unicode MS"/>
+          <w:b/>
+          <w:color w:val="000000"/>
+          <w:lang w:bidi="ru-RU"/>
+        </w:rPr>
+        <w:t>Leader</w:t>
+      </w:r>
+      <w:proofErr w:type="spellEnd"/>
+      <w:r>
+        <w:rPr>
+          <w:rFonts w:eastAsia="Arial Unicode MS"/>
+          <w:b/>
+          <w:color w:val="000000"/>
+          <w:lang w:bidi="ru-RU"/>
+        </w:rPr>
+        <w:t>-ID» в рамках АП</w:t>
       </w:r>
     </w:p>
     <w:tbl>
@@ -6476,6 +6565,14 @@
                 <w:lang w:bidi="ru-RU"/>
               </w:rPr>
             </w:pPr>
+            <w:r>
+              <w:rPr>
+                <w:rFonts w:eastAsia="Arial Unicode MS"/>
+                <w:color w:val="000000"/>
+                <w:lang w:bidi="ru-RU"/>
+              </w:rPr>
+              <w:t>0</w:t>
+            </w:r>
           </w:p>
         </w:tc>
       </w:tr>
@@ -6540,9 +6637,17 @@
               <w:rPr>
                 <w:rFonts w:eastAsia="Arial Unicode MS"/>
                 <w:color w:val="000000"/>
-                <w:lang w:bidi="ru-RU"/>
-              </w:rPr>
-            </w:pPr>
+                <w:lang w:val="en-US" w:bidi="ru-RU"/>
+              </w:rPr>
+            </w:pPr>
+            <w:r>
+              <w:rPr>
+                <w:rFonts w:eastAsia="Arial Unicode MS"/>
+                <w:color w:val="000000"/>
+                <w:lang w:val="en-US" w:bidi="ru-RU"/>
+              </w:rPr>
+              <w:t>GSCOUNT</w:t>
+            </w:r>
           </w:p>
         </w:tc>
       </w:tr>
@@ -6691,9 +6796,17 @@
               <w:rPr>
                 <w:rFonts w:eastAsia="Arial Unicode MS"/>
                 <w:color w:val="000000"/>
-                <w:lang w:bidi="ru-RU"/>
-              </w:rPr>
-            </w:pPr>
+                <w:lang w:val="en-US" w:bidi="ru-RU"/>
+              </w:rPr>
+            </w:pPr>
+            <w:r>
+              <w:rPr>
+                <w:rFonts w:eastAsia="Arial Unicode MS"/>
+                <w:color w:val="000000"/>
+                <w:lang w:val="en-US" w:bidi="ru-RU"/>
+              </w:rPr>
+              <w:t>SDCOUNT</w:t>
+            </w:r>
           </w:p>
         </w:tc>
       </w:tr>
@@ -6780,9 +6893,17 @@
               <w:rPr>
                 <w:rFonts w:eastAsia="Arial Unicode MS"/>
                 <w:color w:val="000000"/>
-                <w:lang w:bidi="ru-RU"/>
-              </w:rPr>
-            </w:pPr>
+                <w:lang w:val="en-US" w:bidi="ru-RU"/>
+              </w:rPr>
+            </w:pPr>
+            <w:r>
+              <w:rPr>
+                <w:rFonts w:eastAsia="Arial Unicode MS"/>
+                <w:color w:val="000000"/>
+                <w:lang w:val="en-US" w:bidi="ru-RU"/>
+              </w:rPr>
+              <w:t>SNCOUNT</w:t>
+            </w:r>
           </w:p>
         </w:tc>
       </w:tr>
@@ -6866,9 +6987,17 @@
               <w:rPr>
                 <w:rFonts w:eastAsia="Arial Unicode MS"/>
                 <w:color w:val="000000"/>
-                <w:lang w:bidi="ru-RU"/>
-              </w:rPr>
-            </w:pPr>
+                <w:lang w:val="en-US" w:bidi="ru-RU"/>
+              </w:rPr>
+            </w:pPr>
+            <w:r>
+              <w:rPr>
+                <w:rFonts w:eastAsia="Arial Unicode MS"/>
+                <w:color w:val="000000"/>
+                <w:lang w:val="en-US" w:bidi="ru-RU"/>
+              </w:rPr>
+              <w:t>SOCOUNT</w:t>
+            </w:r>
           </w:p>
         </w:tc>
       </w:tr>
@@ -6955,6 +7084,14 @@
                 <w:lang w:bidi="ru-RU"/>
               </w:rPr>
             </w:pPr>
+            <w:r>
+              <w:rPr>
+                <w:rFonts w:eastAsia="Arial Unicode MS"/>
+                <w:color w:val="000000"/>
+                <w:lang w:bidi="ru-RU"/>
+              </w:rPr>
+              <w:t>0</w:t>
+            </w:r>
           </w:p>
         </w:tc>
       </w:tr>
@@ -7020,9 +7157,36 @@
               <w:rPr>
                 <w:rFonts w:eastAsia="Arial Unicode MS"/>
                 <w:color w:val="000000"/>
-                <w:lang w:bidi="ru-RU"/>
-              </w:rPr>
-            </w:pPr>
+                <w:lang w:val="en-US" w:bidi="ru-RU"/>
+              </w:rPr>
+            </w:pPr>
+            <w:r>
+              <w:rPr>
+                <w:rFonts w:eastAsia="Arial Unicode MS"/>
+                <w:color w:val="000000"/>
+                <w:lang w:val="en-US" w:bidi="ru-RU"/>
+              </w:rPr>
+              <w:t>SERRORS</w:t>
+            </w:r>
+          </w:p>
+          <w:p>
+            <w:pPr>
+              <w:spacing w:before="120" w:after="120" w:line="288" w:lineRule="auto"/>
+              <w:jc w:val="center"/>
+              <w:rPr>
+                <w:rFonts w:eastAsia="Arial Unicode MS"/>
+                <w:color w:val="000000"/>
+                <w:lang w:val="en-US" w:bidi="ru-RU"/>
+              </w:rPr>
+            </w:pPr>
+            <w:r>
+              <w:rPr>
+                <w:rFonts w:eastAsia="Arial Unicode MS"/>
+                <w:color w:val="000000"/>
+                <w:lang w:val="en-US" w:bidi="ru-RU"/>
+              </w:rPr>
+              <w:t>SRCOUNT</w:t>
+            </w:r>
           </w:p>
         </w:tc>
       </w:tr>
@@ -7155,7 +7319,47 @@
           <w:color w:val="000000"/>
           <w:lang w:bidi="ru-RU"/>
         </w:rPr>
-        <w:t>2.1.2 Количество мероприятий, реализуемых (реализованных) в том числе с использованием информационной системы «Leader-ID» Грантодателя, а также информационной системы «Projects» автономной некоммерческой организации «Университет Национальной технологической инициативы 2035», с возможностью очного участия и онлайн-участия.</w:t>
+        <w:t>2.1.2 Количество мероприятий, реализуемых (реализованных) в том числе с использованием информационной системы «</w:t>
+      </w:r>
+      <w:proofErr w:type="spellStart"/>
+      <w:r>
+        <w:rPr>
+          <w:rFonts w:eastAsia="Arial Unicode MS"/>
+          <w:b/>
+          <w:color w:val="000000"/>
+          <w:lang w:bidi="ru-RU"/>
+        </w:rPr>
+        <w:t>Leader</w:t>
+      </w:r>
+      <w:proofErr w:type="spellEnd"/>
+      <w:r>
+        <w:rPr>
+          <w:rFonts w:eastAsia="Arial Unicode MS"/>
+          <w:b/>
+          <w:color w:val="000000"/>
+          <w:lang w:bidi="ru-RU"/>
+        </w:rPr>
+        <w:t>-ID» Грантодателя, а также информационной системы «</w:t>
+      </w:r>
+      <w:proofErr w:type="spellStart"/>
+      <w:r>
+        <w:rPr>
+          <w:rFonts w:eastAsia="Arial Unicode MS"/>
+          <w:b/>
+          <w:color w:val="000000"/>
+          <w:lang w:bidi="ru-RU"/>
+        </w:rPr>
+        <w:t>Projects</w:t>
+      </w:r>
+      <w:proofErr w:type="spellEnd"/>
+      <w:r>
+        <w:rPr>
+          <w:rFonts w:eastAsia="Arial Unicode MS"/>
+          <w:b/>
+          <w:color w:val="000000"/>
+          <w:lang w:bidi="ru-RU"/>
+        </w:rPr>
+        <w:t>» автономной некоммерческой организации «Университет Национальной технологической инициативы 2035», с возможностью очного участия и онлайн-участия.</w:t>
       </w:r>
     </w:p>
     <w:p>
@@ -7231,7 +7435,27 @@
           <w:color w:val="000000"/>
           <w:lang w:bidi="ru-RU"/>
         </w:rPr>
-        <w:t xml:space="preserve"> списка проведенных мероприятий с планом реализации акселерационной программы и данными в информационной системе «Leader-ID»</w:t>
+        <w:t xml:space="preserve"> списка проведенных мероприятий с планом реализации акселерационной программы и данными в информационной системе «</w:t>
+      </w:r>
+      <w:proofErr w:type="spellStart"/>
+      <w:r>
+        <w:rPr>
+          <w:rFonts w:eastAsia="Arial Unicode MS"/>
+          <w:b/>
+          <w:color w:val="000000"/>
+          <w:lang w:bidi="ru-RU"/>
+        </w:rPr>
+        <w:t>Leader</w:t>
+      </w:r>
+      <w:proofErr w:type="spellEnd"/>
+      <w:r>
+        <w:rPr>
+          <w:rFonts w:eastAsia="Arial Unicode MS"/>
+          <w:b/>
+          <w:color w:val="000000"/>
+          <w:lang w:bidi="ru-RU"/>
+        </w:rPr>
+        <w:t>-ID»</w:t>
       </w:r>
       <w:r>
         <w:rPr>
@@ -7251,10 +7475,10 @@
       </w:tblPr>
       <w:tblGrid>
         <w:gridCol w:w="610"/>
-        <w:gridCol w:w="3144"/>
-        <w:gridCol w:w="2024"/>
-        <w:gridCol w:w="2038"/>
-        <w:gridCol w:w="1439"/>
+        <w:gridCol w:w="3136"/>
+        <w:gridCol w:w="2022"/>
+        <w:gridCol w:w="2036"/>
+        <w:gridCol w:w="1451"/>
       </w:tblGrid>
       <w:tr>
         <w:trPr>
@@ -7631,13 +7855,23 @@
               </w:rPr>
               <w:t xml:space="preserve">Зарегистрировано на </w:t>
             </w:r>
-            <w:r>
-              <w:rPr>
-                <w:rFonts w:eastAsia="Arial Unicode MS"/>
-                <w:color w:val="000000"/>
-                <w:lang w:bidi="ru-RU"/>
-              </w:rPr>
-              <w:t>Leader-ID</w:t>
+            <w:proofErr w:type="spellStart"/>
+            <w:r>
+              <w:rPr>
+                <w:rFonts w:eastAsia="Arial Unicode MS"/>
+                <w:color w:val="000000"/>
+                <w:lang w:bidi="ru-RU"/>
+              </w:rPr>
+              <w:t>Leader</w:t>
+            </w:r>
+            <w:proofErr w:type="spellEnd"/>
+            <w:r>
+              <w:rPr>
+                <w:rFonts w:eastAsia="Arial Unicode MS"/>
+                <w:color w:val="000000"/>
+                <w:lang w:bidi="ru-RU"/>
+              </w:rPr>
+              <w:t>-ID</w:t>
             </w:r>
           </w:p>
         </w:tc>
@@ -7901,6 +8135,7 @@
         <w:tc>
           <w:tcPr>
             <w:tcW w:w="1454" w:type="dxa"/>
+            <w:vAlign w:val="center"/>
           </w:tcPr>
           <w:p>
             <w:pPr>
@@ -7909,9 +8144,17 @@
               <w:rPr>
                 <w:rFonts w:eastAsia="Arial Unicode MS"/>
                 <w:color w:val="000000"/>
-                <w:lang w:bidi="ru-RU"/>
-              </w:rPr>
-            </w:pPr>
+                <w:lang w:val="en-US" w:bidi="ru-RU"/>
+              </w:rPr>
+            </w:pPr>
+            <w:r>
+              <w:rPr>
+                <w:rFonts w:eastAsia="Arial Unicode MS"/>
+                <w:color w:val="000000"/>
+                <w:lang w:val="en-US" w:bidi="ru-RU"/>
+              </w:rPr>
+              <w:t>GECOUNT</w:t>
+            </w:r>
           </w:p>
         </w:tc>
       </w:tr>
@@ -8139,9 +8382,17 @@
               <w:rPr>
                 <w:rFonts w:eastAsia="Arial Unicode MS"/>
                 <w:color w:val="000000"/>
-                <w:lang w:bidi="ru-RU"/>
-              </w:rPr>
-            </w:pPr>
+                <w:lang w:val="en-US" w:bidi="ru-RU"/>
+              </w:rPr>
+            </w:pPr>
+            <w:r>
+              <w:rPr>
+                <w:rFonts w:eastAsia="Arial Unicode MS"/>
+                <w:color w:val="000000"/>
+                <w:lang w:val="en-US" w:bidi="ru-RU"/>
+              </w:rPr>
+              <w:t>EOCOUNT</w:t>
+            </w:r>
           </w:p>
         </w:tc>
       </w:tr>
@@ -8254,9 +8505,17 @@
               <w:rPr>
                 <w:rFonts w:eastAsia="Arial Unicode MS"/>
                 <w:color w:val="000000"/>
-                <w:lang w:bidi="ru-RU"/>
-              </w:rPr>
-            </w:pPr>
+                <w:lang w:val="en-US" w:bidi="ru-RU"/>
+              </w:rPr>
+            </w:pPr>
+            <w:r>
+              <w:rPr>
+                <w:rFonts w:eastAsia="Arial Unicode MS"/>
+                <w:color w:val="000000"/>
+                <w:lang w:val="en-US" w:bidi="ru-RU"/>
+              </w:rPr>
+              <w:t>EZCOUNT</w:t>
+            </w:r>
           </w:p>
         </w:tc>
       </w:tr>
@@ -8348,9 +8607,17 @@
               <w:rPr>
                 <w:rFonts w:eastAsia="Arial Unicode MS"/>
                 <w:color w:val="000000"/>
-                <w:lang w:bidi="ru-RU"/>
-              </w:rPr>
-            </w:pPr>
+                <w:lang w:val="en-US" w:bidi="ru-RU"/>
+              </w:rPr>
+            </w:pPr>
+            <w:r>
+              <w:rPr>
+                <w:rFonts w:eastAsia="Arial Unicode MS"/>
+                <w:color w:val="000000"/>
+                <w:lang w:val="en-US" w:bidi="ru-RU"/>
+              </w:rPr>
+              <w:t>EDCOUNT</w:t>
+            </w:r>
           </w:p>
         </w:tc>
       </w:tr>
@@ -8398,7 +8665,15 @@
               <w:t>н</w:t>
             </w:r>
             <w:r>
-              <w:t>аименование мероприятия в ИС «Leader-ID» не соответствует наименованию в договоре о предоставлении гранта</w:t>
+              <w:t>аименование мероприятия в ИС «</w:t>
+            </w:r>
+            <w:proofErr w:type="spellStart"/>
+            <w:r>
+              <w:t>Leader</w:t>
+            </w:r>
+            <w:proofErr w:type="spellEnd"/>
+            <w:r>
+              <w:t>-ID» не соответствует наименованию в договоре о предоставлении гранта</w:t>
             </w:r>
           </w:p>
         </w:tc>
@@ -8445,9 +8720,17 @@
               <w:rPr>
                 <w:rFonts w:eastAsia="Arial Unicode MS"/>
                 <w:color w:val="000000"/>
-                <w:lang w:bidi="ru-RU"/>
-              </w:rPr>
-            </w:pPr>
+                <w:lang w:val="en-US" w:bidi="ru-RU"/>
+              </w:rPr>
+            </w:pPr>
+            <w:r>
+              <w:rPr>
+                <w:rFonts w:eastAsia="Arial Unicode MS"/>
+                <w:color w:val="000000"/>
+                <w:lang w:val="en-US" w:bidi="ru-RU"/>
+              </w:rPr>
+              <w:t>ENCOUNT</w:t>
+            </w:r>
           </w:p>
         </w:tc>
       </w:tr>
@@ -8552,9 +8835,17 @@
               <w:rPr>
                 <w:rFonts w:eastAsia="Arial Unicode MS"/>
                 <w:color w:val="000000"/>
-                <w:lang w:bidi="ru-RU"/>
-              </w:rPr>
-            </w:pPr>
+                <w:lang w:val="en-US" w:bidi="ru-RU"/>
+              </w:rPr>
+            </w:pPr>
+            <w:r>
+              <w:rPr>
+                <w:rFonts w:eastAsia="Arial Unicode MS"/>
+                <w:color w:val="000000"/>
+                <w:lang w:val="en-US" w:bidi="ru-RU"/>
+              </w:rPr>
+              <w:t>EPCOUNT</w:t>
+            </w:r>
           </w:p>
         </w:tc>
       </w:tr>
@@ -8644,9 +8935,36 @@
               <w:rPr>
                 <w:rFonts w:eastAsia="Arial Unicode MS"/>
                 <w:color w:val="000000"/>
-                <w:lang w:bidi="ru-RU"/>
-              </w:rPr>
-            </w:pPr>
+                <w:lang w:val="en-US" w:bidi="ru-RU"/>
+              </w:rPr>
+            </w:pPr>
+            <w:r>
+              <w:rPr>
+                <w:rFonts w:eastAsia="Arial Unicode MS"/>
+                <w:color w:val="000000"/>
+                <w:lang w:val="en-US" w:bidi="ru-RU"/>
+              </w:rPr>
+              <w:t>EERRORS</w:t>
+            </w:r>
+          </w:p>
+          <w:p>
+            <w:pPr>
+              <w:spacing w:before="120" w:after="120" w:line="288" w:lineRule="auto"/>
+              <w:jc w:val="center"/>
+              <w:rPr>
+                <w:rFonts w:eastAsia="Arial Unicode MS"/>
+                <w:color w:val="000000"/>
+                <w:lang w:val="en-US" w:bidi="ru-RU"/>
+              </w:rPr>
+            </w:pPr>
+            <w:r>
+              <w:rPr>
+                <w:rFonts w:eastAsia="Arial Unicode MS"/>
+                <w:color w:val="000000"/>
+                <w:lang w:val="en-US" w:bidi="ru-RU"/>
+              </w:rPr>
+              <w:t>ERCOUNT</w:t>
+            </w:r>
           </w:p>
         </w:tc>
       </w:tr>
@@ -9270,17 +9588,26 @@
           <w:tcPr>
             <w:tcW w:w="1612" w:type="pct"/>
             <w:gridSpan w:val="2"/>
-          </w:tcPr>
-          <w:p>
-            <w:pPr>
-              <w:spacing w:after="120" w:line="288" w:lineRule="auto"/>
-              <w:jc w:val="center"/>
-              <w:rPr>
-                <w:rFonts w:eastAsia="Arial Unicode MS"/>
-                <w:color w:val="000000"/>
-                <w:lang w:bidi="ru-RU"/>
-              </w:rPr>
-            </w:pPr>
+            <w:vAlign w:val="center"/>
+          </w:tcPr>
+          <w:p>
+            <w:pPr>
+              <w:spacing w:before="120" w:after="120" w:line="288" w:lineRule="auto"/>
+              <w:jc w:val="center"/>
+              <w:rPr>
+                <w:rFonts w:eastAsia="Arial Unicode MS"/>
+                <w:color w:val="000000"/>
+                <w:lang w:val="en-US" w:bidi="ru-RU"/>
+              </w:rPr>
+            </w:pPr>
+            <w:r>
+              <w:rPr>
+                <w:rFonts w:eastAsia="Arial Unicode MS"/>
+                <w:color w:val="000000"/>
+                <w:lang w:val="en-US" w:bidi="ru-RU"/>
+              </w:rPr>
+              <w:t>S1</w:t>
+            </w:r>
           </w:p>
         </w:tc>
       </w:tr>
@@ -9341,7 +9668,6 @@
         <w:tc>
           <w:tcPr>
             <w:tcW w:w="1595" w:type="pct"/>
-            <w:vAlign w:val="center"/>
           </w:tcPr>
           <w:p>
             <w:pPr>
@@ -9432,7 +9758,6 @@
         <w:tc>
           <w:tcPr>
             <w:tcW w:w="1595" w:type="pct"/>
-            <w:vAlign w:val="center"/>
           </w:tcPr>
           <w:p>
             <w:pPr>
@@ -9441,9 +9766,17 @@
               <w:rPr>
                 <w:rFonts w:eastAsia="Arial Unicode MS"/>
                 <w:color w:val="000000"/>
-                <w:lang w:bidi="ru-RU"/>
-              </w:rPr>
-            </w:pPr>
+                <w:lang w:val="en-US" w:bidi="ru-RU"/>
+              </w:rPr>
+            </w:pPr>
+            <w:r>
+              <w:rPr>
+                <w:rFonts w:eastAsia="Arial Unicode MS"/>
+                <w:color w:val="000000"/>
+                <w:lang w:val="en-US" w:bidi="ru-RU"/>
+              </w:rPr>
+              <w:t>X</w:t>
+            </w:r>
           </w:p>
         </w:tc>
       </w:tr>
@@ -9521,14 +9854,31 @@
                 <w:color w:val="000000"/>
                 <w:lang w:bidi="ru-RU"/>
               </w:rPr>
-              <w:t xml:space="preserve">тсутствие регистрации в ИС «Projects»  </w:t>
+              <w:t>тсутствие регистрации в ИС «</w:t>
+            </w:r>
+            <w:proofErr w:type="spellStart"/>
+            <w:r>
+              <w:rPr>
+                <w:rFonts w:eastAsia="Arial Unicode MS"/>
+                <w:color w:val="000000"/>
+                <w:lang w:bidi="ru-RU"/>
+              </w:rPr>
+              <w:t>Projects</w:t>
+            </w:r>
+            <w:proofErr w:type="spellEnd"/>
+            <w:r>
+              <w:rPr>
+                <w:rFonts w:eastAsia="Arial Unicode MS"/>
+                <w:color w:val="000000"/>
+                <w:lang w:bidi="ru-RU"/>
+              </w:rPr>
+              <w:t xml:space="preserve">»  </w:t>
             </w:r>
           </w:p>
         </w:tc>
         <w:tc>
           <w:tcPr>
             <w:tcW w:w="1595" w:type="pct"/>
-            <w:vAlign w:val="center"/>
           </w:tcPr>
           <w:p>
             <w:pPr>
@@ -9537,9 +9887,17 @@
               <w:rPr>
                 <w:rFonts w:eastAsia="Arial Unicode MS"/>
                 <w:color w:val="000000"/>
-                <w:lang w:bidi="ru-RU"/>
-              </w:rPr>
-            </w:pPr>
+                <w:lang w:val="en-US" w:bidi="ru-RU"/>
+              </w:rPr>
+            </w:pPr>
+            <w:r>
+              <w:rPr>
+                <w:rFonts w:eastAsia="Arial Unicode MS"/>
+                <w:color w:val="000000"/>
+                <w:lang w:val="en-US" w:bidi="ru-RU"/>
+              </w:rPr>
+              <w:t>Q</w:t>
+            </w:r>
           </w:p>
         </w:tc>
       </w:tr>
@@ -9608,7 +9966,6 @@
         <w:tc>
           <w:tcPr>
             <w:tcW w:w="1595" w:type="pct"/>
-            <w:vAlign w:val="center"/>
           </w:tcPr>
           <w:p>
             <w:pPr>
@@ -9617,9 +9974,17 @@
               <w:rPr>
                 <w:rFonts w:eastAsia="Arial Unicode MS"/>
                 <w:color w:val="000000"/>
-                <w:lang w:bidi="ru-RU"/>
-              </w:rPr>
-            </w:pPr>
+                <w:lang w:val="en-US" w:bidi="ru-RU"/>
+              </w:rPr>
+            </w:pPr>
+            <w:r>
+              <w:rPr>
+                <w:rFonts w:eastAsia="Arial Unicode MS"/>
+                <w:color w:val="000000"/>
+                <w:lang w:val="en-US" w:bidi="ru-RU"/>
+              </w:rPr>
+              <w:t>~</w:t>
+            </w:r>
           </w:p>
         </w:tc>
       </w:tr>
@@ -9678,7 +10043,6 @@
         <w:tc>
           <w:tcPr>
             <w:tcW w:w="1595" w:type="pct"/>
-            <w:vAlign w:val="center"/>
           </w:tcPr>
           <w:p>
             <w:pPr>
@@ -9687,9 +10051,36 @@
               <w:rPr>
                 <w:rFonts w:eastAsia="Arial Unicode MS"/>
                 <w:color w:val="000000"/>
-                <w:lang w:bidi="ru-RU"/>
-              </w:rPr>
-            </w:pPr>
+                <w:lang w:val="en-US" w:bidi="ru-RU"/>
+              </w:rPr>
+            </w:pPr>
+            <w:r>
+              <w:rPr>
+                <w:rFonts w:eastAsia="Arial Unicode MS"/>
+                <w:color w:val="000000"/>
+                <w:lang w:val="en-US" w:bidi="ru-RU"/>
+              </w:rPr>
+              <w:t>|</w:t>
+            </w:r>
+          </w:p>
+          <w:p>
+            <w:pPr>
+              <w:spacing w:before="120" w:after="120" w:line="288" w:lineRule="auto"/>
+              <w:jc w:val="center"/>
+              <w:rPr>
+                <w:rFonts w:eastAsia="Arial Unicode MS"/>
+                <w:color w:val="000000"/>
+                <w:lang w:val="en-US" w:bidi="ru-RU"/>
+              </w:rPr>
+            </w:pPr>
+            <w:r>
+              <w:rPr>
+                <w:rFonts w:eastAsia="Arial Unicode MS"/>
+                <w:color w:val="000000"/>
+                <w:lang w:val="en-US" w:bidi="ru-RU"/>
+              </w:rPr>
+              <w:t>‘</w:t>
+            </w:r>
           </w:p>
         </w:tc>
       </w:tr>
@@ -14739,7 +15130,21 @@
               <w:rPr>
                 <w:b/>
               </w:rPr>
-              <w:t>Документально подтвержденное значение (экспертно)</w:t>
+              <w:t>Документально подтвержденное значение (</w:t>
+            </w:r>
+            <w:proofErr w:type="spellStart"/>
+            <w:r>
+              <w:rPr>
+                <w:b/>
+              </w:rPr>
+              <w:t>экспертно</w:t>
+            </w:r>
+            <w:proofErr w:type="spellEnd"/>
+            <w:r>
+              <w:rPr>
+                <w:b/>
+              </w:rPr>
+              <w:t>)</w:t>
             </w:r>
           </w:p>
         </w:tc>
@@ -14870,7 +15275,23 @@
                 <w:rFonts w:eastAsia="TimesNewRomanPSMT"/>
                 <w:lang w:eastAsia="en-US"/>
               </w:rPr>
-              <w:t>Подготовлено и проведено финальное мероприятие акселерационной программы поддержки проектных команд и студенческих инициатив для формирования инновационных продуктов (ДемоДэй)</w:t>
+              <w:t>Подготовлено и проведено финальное мероприятие акселерационной программы поддержки проектных команд и студенческих инициатив для формирования инновационных продуктов (</w:t>
+            </w:r>
+            <w:proofErr w:type="spellStart"/>
+            <w:r>
+              <w:rPr>
+                <w:rFonts w:eastAsia="TimesNewRomanPSMT"/>
+                <w:lang w:eastAsia="en-US"/>
+              </w:rPr>
+              <w:t>ДемоДэй</w:t>
+            </w:r>
+            <w:proofErr w:type="spellEnd"/>
+            <w:r>
+              <w:rPr>
+                <w:rFonts w:eastAsia="TimesNewRomanPSMT"/>
+                <w:lang w:eastAsia="en-US"/>
+              </w:rPr>
+              <w:t>)</w:t>
             </w:r>
           </w:p>
         </w:tc>
@@ -15321,11 +15742,27 @@
           </w:tcPr>
           <w:p>
             <w:r>
-              <w:t xml:space="preserve">Количество мероприятий, реализуемых (реализованных) в том числе с использованием информационной системы «Leader-ID» Грантодателя, а </w:t>
+              <w:t>Количество мероприятий, реализуемых (реализованных) в том числе с использованием информационной системы «</w:t>
+            </w:r>
+            <w:proofErr w:type="spellStart"/>
+            <w:r>
+              <w:t>Leader</w:t>
+            </w:r>
+            <w:proofErr w:type="spellEnd"/>
+            <w:r>
+              <w:t xml:space="preserve">-ID» Грантодателя, а </w:t>
             </w:r>
             <w:r>
               <w:lastRenderedPageBreak/>
-              <w:t>также информационной системы «Projects» автономной некоммерческой организации «Университет Национальной технологической инициативы 2035», с возможностью очного участия и онлайн-участия, ед.</w:t>
+              <w:t>также информационной системы «</w:t>
+            </w:r>
+            <w:proofErr w:type="spellStart"/>
+            <w:r>
+              <w:t>Projects</w:t>
+            </w:r>
+            <w:proofErr w:type="spellEnd"/>
+            <w:r>
+              <w:t>» автономной некоммерческой организации «Университет Национальной технологической инициативы 2035», с возможностью очного участия и онлайн-участия, ед.</w:t>
             </w:r>
           </w:p>
         </w:tc>
@@ -15680,8 +16117,16 @@
         <w:rPr>
           <w:b/>
         </w:rPr>
-        <w:t xml:space="preserve"> Обязательства по софинансированию</w:t>
+        <w:t xml:space="preserve"> Обязательства по </w:t>
       </w:r>
+      <w:proofErr w:type="spellStart"/>
+      <w:r>
+        <w:rPr>
+          <w:b/>
+        </w:rPr>
+        <w:t>софинансированию</w:t>
+      </w:r>
+      <w:proofErr w:type="spellEnd"/>
     </w:p>
     <w:p>
       <w:pPr>
@@ -15777,7 +16222,55 @@
           <w:color w:val="000000"/>
           <w:lang w:bidi="ru-RU"/>
         </w:rPr>
-        <w:t>: «____» ________________ 202_ г.</w:t>
+        <w:t>: «</w:t>
+      </w:r>
+      <w:r>
+        <w:rPr>
+          <w:rFonts w:eastAsia="Arial Unicode MS"/>
+          <w:color w:val="000000"/>
+          <w:lang w:bidi="ru-RU"/>
+        </w:rPr>
+        <w:t>02</w:t>
+      </w:r>
+      <w:r>
+        <w:rPr>
+          <w:rFonts w:eastAsia="Arial Unicode MS"/>
+          <w:color w:val="000000"/>
+          <w:lang w:bidi="ru-RU"/>
+        </w:rPr>
+        <w:t xml:space="preserve">» </w:t>
+      </w:r>
+      <w:r>
+        <w:rPr>
+          <w:rFonts w:eastAsia="Arial Unicode MS"/>
+          <w:color w:val="000000"/>
+          <w:lang w:bidi="ru-RU"/>
+        </w:rPr>
+        <w:t>августа</w:t>
+      </w:r>
+      <w:r>
+        <w:rPr>
+          <w:rFonts w:eastAsia="Arial Unicode MS"/>
+          <w:color w:val="000000"/>
+          <w:lang w:bidi="ru-RU"/>
+        </w:rPr>
+        <w:t xml:space="preserve"> 202</w:t>
+      </w:r>
+      <w:r>
+        <w:rPr>
+          <w:rFonts w:eastAsia="Arial Unicode MS"/>
+          <w:color w:val="000000"/>
+          <w:lang w:bidi="ru-RU"/>
+        </w:rPr>
+        <w:t>4</w:t>
+      </w:r>
+      <w:r>
+        <w:rPr>
+          <w:rFonts w:eastAsia="Arial Unicode MS"/>
+          <w:color w:val="000000"/>
+          <w:lang w:bidi="ru-RU"/>
+        </w:rPr>
+        <w:t xml:space="preserve"> г.</w:t>
       </w:r>
     </w:p>
     <w:p>
@@ -16189,7 +16682,21 @@
               <w:rPr>
                 <w:b/>
               </w:rPr>
-              <w:t>Название стартап-проекта в ИС «Projects», в команду которого входит участник (при наличии)</w:t>
+              <w:t>Название стартап-проекта в ИС «</w:t>
+            </w:r>
+            <w:proofErr w:type="spellStart"/>
+            <w:r>
+              <w:rPr>
+                <w:b/>
+              </w:rPr>
+              <w:t>Projects</w:t>
+            </w:r>
+            <w:proofErr w:type="spellEnd"/>
+            <w:r>
+              <w:rPr>
+                <w:b/>
+              </w:rPr>
+              <w:t>», в команду которого входит участник (при наличии)</w:t>
             </w:r>
           </w:p>
         </w:tc>
@@ -16210,7 +16717,21 @@
               <w:rPr>
                 <w:b/>
               </w:rPr>
-              <w:t>Ссылка на стартап-проект в ИС «Projects»</w:t>
+              <w:t>Ссылка на стартап-проект в ИС «</w:t>
+            </w:r>
+            <w:proofErr w:type="spellStart"/>
+            <w:r>
+              <w:rPr>
+                <w:b/>
+              </w:rPr>
+              <w:t>Projects</w:t>
+            </w:r>
+            <w:proofErr w:type="spellEnd"/>
+            <w:r>
+              <w:rPr>
+                <w:b/>
+              </w:rPr>
+              <w:t>»</w:t>
             </w:r>
           </w:p>
         </w:tc>
@@ -16382,6 +16903,7 @@
               </w:rPr>
               <w:t>{</w:t>
             </w:r>
+            <w:proofErr w:type="spellStart"/>
             <w:r>
               <w:rPr>
                 <w:spacing w:val="-2"/>
@@ -16390,6 +16912,7 @@
               </w:rPr>
               <w:t>TrainedStudent.Numb</w:t>
             </w:r>
+            <w:proofErr w:type="spellEnd"/>
             <w:r>
               <w:rPr>
                 <w:spacing w:val="-4"/>
@@ -16431,6 +16954,7 @@
               </w:rPr>
               <w:t>{</w:t>
             </w:r>
+            <w:proofErr w:type="spellStart"/>
             <w:r>
               <w:rPr>
                 <w:spacing w:val="-2"/>
@@ -16447,6 +16971,7 @@
               </w:rPr>
               <w:t>I</w:t>
             </w:r>
+            <w:proofErr w:type="spellEnd"/>
             <w:r>
               <w:rPr>
                 <w:spacing w:val="-4"/>
@@ -16489,6 +17014,7 @@
               </w:rPr>
               <w:t>{</w:t>
             </w:r>
+            <w:proofErr w:type="spellStart"/>
             <w:r>
               <w:rPr>
                 <w:spacing w:val="-2"/>
@@ -16505,6 +17031,7 @@
               </w:rPr>
               <w:t>O</w:t>
             </w:r>
+            <w:proofErr w:type="spellEnd"/>
             <w:r>
               <w:rPr>
                 <w:spacing w:val="-6"/>
@@ -16537,6 +17064,7 @@
               </w:rPr>
               <w:t>{</w:t>
             </w:r>
+            <w:proofErr w:type="spellStart"/>
             <w:r>
               <w:rPr>
                 <w:spacing w:val="-2"/>
@@ -16553,6 +17081,7 @@
               </w:rPr>
               <w:t>I</w:t>
             </w:r>
+            <w:proofErr w:type="spellEnd"/>
             <w:r>
               <w:rPr>
                 <w:spacing w:val="-4"/>
@@ -16595,6 +17124,7 @@
               </w:rPr>
               <w:t>{</w:t>
             </w:r>
+            <w:proofErr w:type="spellStart"/>
             <w:r>
               <w:rPr>
                 <w:spacing w:val="-2"/>
@@ -16611,6 +17141,7 @@
               </w:rPr>
               <w:t>nt</w:t>
             </w:r>
+            <w:proofErr w:type="spellEnd"/>
             <w:r>
               <w:rPr>
                 <w:spacing w:val="-4"/>
@@ -16643,6 +17174,7 @@
               </w:rPr>
               <w:t>{</w:t>
             </w:r>
+            <w:proofErr w:type="spellStart"/>
             <w:r>
               <w:rPr>
                 <w:spacing w:val="-2"/>
@@ -16659,6 +17191,7 @@
               </w:rPr>
               <w:t>U</w:t>
             </w:r>
+            <w:proofErr w:type="spellEnd"/>
             <w:r>
               <w:rPr>
                 <w:spacing w:val="-4"/>
@@ -16701,6 +17234,7 @@
               </w:rPr>
               <w:t>{</w:t>
             </w:r>
+            <w:proofErr w:type="spellStart"/>
             <w:r>
               <w:rPr>
                 <w:spacing w:val="-2"/>
@@ -16717,6 +17251,7 @@
               </w:rPr>
               <w:t>nk</w:t>
             </w:r>
+            <w:proofErr w:type="spellEnd"/>
             <w:r>
               <w:rPr>
                 <w:spacing w:val="-4"/>
@@ -17560,31 +18095,6 @@
       </w:pPr>
       <w:r>
         <w:rPr>
-          <w:bCs/>
-        </w:rPr>
-        <w:t>Выявлено дубликатов:</w:t>
-      </w:r>
-      <w:r>
-        <w:rPr>
-          <w:b/>
-        </w:rPr>
-        <w:t xml:space="preserve"> </w:t>
-      </w:r>
-      <w:r>
-        <w:rPr>
-          <w:spacing w:val="-2"/>
-          <w:lang w:val="en-US"/>
-        </w:rPr>
-        <w:t>COUNT1</w:t>
-      </w:r>
-      <w:r>
-        <w:rPr>
-          <w:b/>
-        </w:rPr>
-        <w:t xml:space="preserve"> </w:t>
-      </w:r>
-      <w:r>
-        <w:rPr>
           <w:b/>
         </w:rPr>
         <w:br w:type="page"/>
@@ -17763,7 +18273,21 @@
               <w:rPr>
                 <w:b/>
               </w:rPr>
-              <w:t>Наименование мероприятия в ИС «Leader-ID»</w:t>
+              <w:t>Наименование мероприятия в ИС «</w:t>
+            </w:r>
+            <w:proofErr w:type="spellStart"/>
+            <w:r>
+              <w:rPr>
+                <w:b/>
+              </w:rPr>
+              <w:t>Leader</w:t>
+            </w:r>
+            <w:proofErr w:type="spellEnd"/>
+            <w:r>
+              <w:rPr>
+                <w:b/>
+              </w:rPr>
+              <w:t>-ID»</w:t>
             </w:r>
           </w:p>
         </w:tc>
@@ -18097,6 +18621,7 @@
               </w:rPr>
               <w:t>{</w:t>
             </w:r>
+            <w:proofErr w:type="spellStart"/>
             <w:r>
               <w:rPr>
                 <w:spacing w:val="-2"/>
@@ -18105,6 +18630,7 @@
               </w:rPr>
               <w:t>Event.Num</w:t>
             </w:r>
+            <w:proofErr w:type="spellEnd"/>
             <w:r>
               <w:rPr>
                 <w:spacing w:val="-2"/>
@@ -18155,6 +18681,7 @@
               </w:rPr>
               <w:t>{</w:t>
             </w:r>
+            <w:proofErr w:type="spellStart"/>
             <w:r>
               <w:rPr>
                 <w:spacing w:val="-2"/>
@@ -18163,6 +18690,7 @@
               </w:rPr>
               <w:t>Event.Name</w:t>
             </w:r>
+            <w:proofErr w:type="spellEnd"/>
             <w:r>
               <w:rPr>
                 <w:spacing w:val="-2"/>
@@ -18196,6 +18724,7 @@
               </w:rPr>
               <w:t>{</w:t>
             </w:r>
+            <w:proofErr w:type="spellStart"/>
             <w:r>
               <w:rPr>
                 <w:spacing w:val="-2"/>
@@ -18204,6 +18733,7 @@
               </w:rPr>
               <w:t>Event.LeaderId</w:t>
             </w:r>
+            <w:proofErr w:type="spellEnd"/>
             <w:r>
               <w:rPr>
                 <w:spacing w:val="-2"/>
@@ -18237,6 +18767,7 @@
               </w:rPr>
               <w:t>{</w:t>
             </w:r>
+            <w:proofErr w:type="spellStart"/>
             <w:r>
               <w:rPr>
                 <w:spacing w:val="-2"/>
@@ -18245,6 +18776,7 @@
               </w:rPr>
               <w:t>Event.Link</w:t>
             </w:r>
+            <w:proofErr w:type="spellEnd"/>
             <w:r>
               <w:rPr>
                 <w:spacing w:val="-2"/>
@@ -18278,6 +18810,7 @@
               </w:rPr>
               <w:t>{</w:t>
             </w:r>
+            <w:proofErr w:type="spellStart"/>
             <w:r>
               <w:rPr>
                 <w:spacing w:val="-2"/>
@@ -18286,6 +18819,7 @@
               </w:rPr>
               <w:t>Event.DateStart</w:t>
             </w:r>
+            <w:proofErr w:type="spellEnd"/>
             <w:r>
               <w:rPr>
                 <w:spacing w:val="-2"/>
@@ -18319,6 +18853,7 @@
               </w:rPr>
               <w:t>{</w:t>
             </w:r>
+            <w:proofErr w:type="spellStart"/>
             <w:r>
               <w:rPr>
                 <w:spacing w:val="-2"/>
@@ -18327,6 +18862,7 @@
               </w:rPr>
               <w:t>Event.Format</w:t>
             </w:r>
+            <w:proofErr w:type="spellEnd"/>
             <w:r>
               <w:rPr>
                 <w:spacing w:val="-2"/>
@@ -18360,6 +18896,7 @@
               </w:rPr>
               <w:t>{</w:t>
             </w:r>
+            <w:proofErr w:type="spellStart"/>
             <w:r>
               <w:rPr>
                 <w:spacing w:val="-2"/>
@@ -18368,6 +18905,7 @@
               </w:rPr>
               <w:t>Event.CountOfParticipants</w:t>
             </w:r>
+            <w:proofErr w:type="spellEnd"/>
             <w:r>
               <w:rPr>
                 <w:spacing w:val="-2"/>
@@ -18401,6 +18939,7 @@
               </w:rPr>
               <w:t>{</w:t>
             </w:r>
+            <w:proofErr w:type="spellStart"/>
             <w:r>
               <w:rPr>
                 <w:spacing w:val="-2"/>
@@ -18409,6 +18948,7 @@
               </w:rPr>
               <w:t>Event.LeaderIdNumber</w:t>
             </w:r>
+            <w:proofErr w:type="spellEnd"/>
             <w:r>
               <w:rPr>
                 <w:spacing w:val="-2"/>
@@ -19242,8 +19782,8 @@
           </w:p>
         </w:tc>
       </w:tr>
+      <w:bookmarkEnd w:id="15"/>
     </w:tbl>
-    <w:bookmarkEnd w:id="15"/>
     <w:p>
       <w:pPr>
         <w:spacing w:after="160" w:line="259" w:lineRule="auto"/>
@@ -19251,31 +19791,6 @@
           <w:b/>
         </w:rPr>
       </w:pPr>
-      <w:r>
-        <w:rPr>
-          <w:bCs/>
-        </w:rPr>
-        <w:t>Выявлено дубликатов:</w:t>
-      </w:r>
-      <w:r>
-        <w:rPr>
-          <w:b/>
-        </w:rPr>
-        <w:t xml:space="preserve"> </w:t>
-      </w:r>
-      <w:r>
-        <w:rPr>
-          <w:spacing w:val="-2"/>
-          <w:lang w:val="en-US"/>
-        </w:rPr>
-        <w:t>COUNT2</w:t>
-      </w:r>
-      <w:r>
-        <w:rPr>
-          <w:b/>
-        </w:rPr>
-        <w:t xml:space="preserve"> </w:t>
-      </w:r>
       <w:r>
         <w:rPr>
           <w:b/>
@@ -19449,7 +19964,21 @@
               <w:rPr>
                 <w:b/>
               </w:rPr>
-              <w:t>Название стартап-проекта в ИС «Projects»</w:t>
+              <w:t>Название стартап-проекта в ИС «</w:t>
+            </w:r>
+            <w:proofErr w:type="spellStart"/>
+            <w:r>
+              <w:rPr>
+                <w:b/>
+              </w:rPr>
+              <w:t>Projects</w:t>
+            </w:r>
+            <w:proofErr w:type="spellEnd"/>
+            <w:r>
+              <w:rPr>
+                <w:b/>
+              </w:rPr>
+              <w:t>»</w:t>
             </w:r>
           </w:p>
         </w:tc>
@@ -19471,7 +20000,21 @@
               <w:rPr>
                 <w:b/>
               </w:rPr>
-              <w:t>Ссылка на стартап-проект в ИС «Projects»</w:t>
+              <w:t>Ссылка на стартап-проект в ИС «</w:t>
+            </w:r>
+            <w:proofErr w:type="spellStart"/>
+            <w:r>
+              <w:rPr>
+                <w:b/>
+              </w:rPr>
+              <w:t>Projects</w:t>
+            </w:r>
+            <w:proofErr w:type="spellEnd"/>
+            <w:r>
+              <w:rPr>
+                <w:b/>
+              </w:rPr>
+              <w:t>»</w:t>
             </w:r>
           </w:p>
         </w:tc>
@@ -19561,7 +20104,21 @@
               <w:rPr>
                 <w:b/>
               </w:rPr>
-              <w:t xml:space="preserve"> мероприятий в ИС «Leader-ID», в которых принял участие обучившийся в акселерационной программы</w:t>
+              <w:t xml:space="preserve"> мероприятий в ИС «</w:t>
+            </w:r>
+            <w:proofErr w:type="spellStart"/>
+            <w:r>
+              <w:rPr>
+                <w:b/>
+              </w:rPr>
+              <w:t>Leader</w:t>
+            </w:r>
+            <w:proofErr w:type="spellEnd"/>
+            <w:r>
+              <w:rPr>
+                <w:b/>
+              </w:rPr>
+              <w:t>-ID», в которых принял участие обучившийся в акселерационной программы</w:t>
             </w:r>
           </w:p>
         </w:tc>
@@ -19873,30 +20430,25 @@
                 <w:szCs w:val="16"/>
                 <w:lang w:val="en-US"/>
               </w:rPr>
-              <w:t>{Startup.Number}</w:t>
-            </w:r>
-          </w:p>
-        </w:tc>
-        <w:tc>
-          <w:tcPr>
-            <w:tcW w:w="1728" w:type="dxa"/>
-          </w:tcPr>
-          <w:p>
-            <w:pPr>
-              <w:jc w:val="center"/>
+              <w:t>{</w:t>
+            </w:r>
+            <w:proofErr w:type="spellStart"/>
+            <w:r>
               <w:rPr>
                 <w:sz w:val="16"/>
                 <w:szCs w:val="16"/>
                 <w:lang w:val="en-US"/>
               </w:rPr>
-            </w:pPr>
+              <w:t>Startup.Number</w:t>
+            </w:r>
+            <w:proofErr w:type="spellEnd"/>
             <w:r>
               <w:rPr>
                 <w:sz w:val="16"/>
                 <w:szCs w:val="16"/>
                 <w:lang w:val="en-US"/>
               </w:rPr>
-              <w:t>{Startup.Name}</w:t>
+              <w:t>}</w:t>
             </w:r>
           </w:p>
         </w:tc>
@@ -19919,36 +20471,31 @@
                 <w:szCs w:val="16"/>
                 <w:lang w:val="en-US"/>
               </w:rPr>
-              <w:t>{Startup.Link}</w:t>
-            </w:r>
-          </w:p>
-        </w:tc>
-        <w:tc>
-          <w:tcPr>
-            <w:tcW w:w="2245" w:type="dxa"/>
-          </w:tcPr>
-          <w:p>
-            <w:pPr>
-              <w:jc w:val="center"/>
+              <w:t>{</w:t>
+            </w:r>
+            <w:proofErr w:type="spellStart"/>
+            <w:r>
               <w:rPr>
                 <w:sz w:val="16"/>
                 <w:szCs w:val="16"/>
                 <w:lang w:val="en-US"/>
               </w:rPr>
-            </w:pPr>
+              <w:t>Startup.Name</w:t>
+            </w:r>
+            <w:proofErr w:type="spellEnd"/>
             <w:r>
               <w:rPr>
                 <w:sz w:val="16"/>
                 <w:szCs w:val="16"/>
                 <w:lang w:val="en-US"/>
               </w:rPr>
-              <w:t>{Startup.HasSign}</w:t>
-            </w:r>
-          </w:p>
-        </w:tc>
-        <w:tc>
-          <w:tcPr>
-            <w:tcW w:w="2910" w:type="dxa"/>
+              <w:t>}</w:t>
+            </w:r>
+          </w:p>
+        </w:tc>
+        <w:tc>
+          <w:tcPr>
+            <w:tcW w:w="1728" w:type="dxa"/>
           </w:tcPr>
           <w:p>
             <w:pPr>
@@ -19965,77 +20512,72 @@
                 <w:szCs w:val="16"/>
                 <w:lang w:val="en-US"/>
               </w:rPr>
-              <w:t>{Startup.Category}</w:t>
-            </w:r>
-          </w:p>
-        </w:tc>
-        <w:tc>
-          <w:tcPr>
-            <w:tcW w:w="1446" w:type="dxa"/>
-          </w:tcPr>
-          <w:p>
-            <w:pPr>
-              <w:jc w:val="center"/>
+              <w:t>{</w:t>
+            </w:r>
+            <w:proofErr w:type="spellStart"/>
+            <w:r>
               <w:rPr>
                 <w:sz w:val="16"/>
                 <w:szCs w:val="16"/>
                 <w:lang w:val="en-US"/>
               </w:rPr>
-            </w:pPr>
+              <w:t>Startup.Link</w:t>
+            </w:r>
+            <w:proofErr w:type="spellEnd"/>
             <w:r>
               <w:rPr>
                 <w:sz w:val="16"/>
                 <w:szCs w:val="16"/>
                 <w:lang w:val="en-US"/>
               </w:rPr>
-              <w:t>{</w:t>
-            </w:r>
-            <w:proofErr w:type="gramStart"/>
-            <w:r>
+              <w:t>}</w:t>
+            </w:r>
+          </w:p>
+        </w:tc>
+        <w:tc>
+          <w:tcPr>
+            <w:tcW w:w="2245" w:type="dxa"/>
+          </w:tcPr>
+          <w:p>
+            <w:pPr>
+              <w:jc w:val="center"/>
               <w:rPr>
                 <w:sz w:val="16"/>
                 <w:szCs w:val="16"/>
                 <w:lang w:val="en-US"/>
               </w:rPr>
-              <w:t>Startup.Participants.Name</w:t>
-            </w:r>
-            <w:proofErr w:type="gramEnd"/>
+            </w:pPr>
             <w:r>
               <w:rPr>
                 <w:sz w:val="16"/>
                 <w:szCs w:val="16"/>
                 <w:lang w:val="en-US"/>
               </w:rPr>
-              <w:t>}</w:t>
-            </w:r>
-          </w:p>
-        </w:tc>
-        <w:tc>
-          <w:tcPr>
-            <w:tcW w:w="1313" w:type="dxa"/>
-          </w:tcPr>
-          <w:p>
-            <w:pPr>
-              <w:jc w:val="center"/>
+              <w:t>{</w:t>
+            </w:r>
+            <w:proofErr w:type="spellStart"/>
+            <w:r>
               <w:rPr>
                 <w:sz w:val="16"/>
                 <w:szCs w:val="16"/>
                 <w:lang w:val="en-US"/>
               </w:rPr>
-            </w:pPr>
+              <w:t>Startup.HasSign</w:t>
+            </w:r>
+            <w:proofErr w:type="spellEnd"/>
             <w:r>
               <w:rPr>
                 <w:sz w:val="16"/>
                 <w:szCs w:val="16"/>
                 <w:lang w:val="en-US"/>
               </w:rPr>
-              <w:t>{Startup.Participants.LeaderID}</w:t>
-            </w:r>
-          </w:p>
-        </w:tc>
-        <w:tc>
-          <w:tcPr>
-            <w:tcW w:w="3113" w:type="dxa"/>
+              <w:t>}</w:t>
+            </w:r>
+          </w:p>
+        </w:tc>
+        <w:tc>
+          <w:tcPr>
+            <w:tcW w:w="2910" w:type="dxa"/>
           </w:tcPr>
           <w:p>
             <w:pPr>
@@ -20052,7 +20594,154 @@
                 <w:szCs w:val="16"/>
                 <w:lang w:val="en-US"/>
               </w:rPr>
-              <w:t>{Startup.Participants.EventIDs}</w:t>
+              <w:t>{</w:t>
+            </w:r>
+            <w:proofErr w:type="spellStart"/>
+            <w:r>
+              <w:rPr>
+                <w:sz w:val="16"/>
+                <w:szCs w:val="16"/>
+                <w:lang w:val="en-US"/>
+              </w:rPr>
+              <w:t>Startup.Category</w:t>
+            </w:r>
+            <w:proofErr w:type="spellEnd"/>
+            <w:r>
+              <w:rPr>
+                <w:sz w:val="16"/>
+                <w:szCs w:val="16"/>
+                <w:lang w:val="en-US"/>
+              </w:rPr>
+              <w:t>}</w:t>
+            </w:r>
+          </w:p>
+        </w:tc>
+        <w:tc>
+          <w:tcPr>
+            <w:tcW w:w="1446" w:type="dxa"/>
+          </w:tcPr>
+          <w:p>
+            <w:pPr>
+              <w:jc w:val="center"/>
+              <w:rPr>
+                <w:sz w:val="16"/>
+                <w:szCs w:val="16"/>
+                <w:lang w:val="en-US"/>
+              </w:rPr>
+            </w:pPr>
+            <w:r>
+              <w:rPr>
+                <w:sz w:val="16"/>
+                <w:szCs w:val="16"/>
+                <w:lang w:val="en-US"/>
+              </w:rPr>
+              <w:t>{</w:t>
+            </w:r>
+            <w:proofErr w:type="spellStart"/>
+            <w:proofErr w:type="gramStart"/>
+            <w:r>
+              <w:rPr>
+                <w:sz w:val="16"/>
+                <w:szCs w:val="16"/>
+                <w:lang w:val="en-US"/>
+              </w:rPr>
+              <w:t>Startup.Participants.Name</w:t>
+            </w:r>
+            <w:proofErr w:type="spellEnd"/>
+            <w:proofErr w:type="gramEnd"/>
+            <w:r>
+              <w:rPr>
+                <w:sz w:val="16"/>
+                <w:szCs w:val="16"/>
+                <w:lang w:val="en-US"/>
+              </w:rPr>
+              <w:t>}</w:t>
+            </w:r>
+          </w:p>
+        </w:tc>
+        <w:tc>
+          <w:tcPr>
+            <w:tcW w:w="1313" w:type="dxa"/>
+          </w:tcPr>
+          <w:p>
+            <w:pPr>
+              <w:jc w:val="center"/>
+              <w:rPr>
+                <w:sz w:val="16"/>
+                <w:szCs w:val="16"/>
+                <w:lang w:val="en-US"/>
+              </w:rPr>
+            </w:pPr>
+            <w:r>
+              <w:rPr>
+                <w:sz w:val="16"/>
+                <w:szCs w:val="16"/>
+                <w:lang w:val="en-US"/>
+              </w:rPr>
+              <w:t>{</w:t>
+            </w:r>
+            <w:proofErr w:type="spellStart"/>
+            <w:proofErr w:type="gramStart"/>
+            <w:r>
+              <w:rPr>
+                <w:sz w:val="16"/>
+                <w:szCs w:val="16"/>
+                <w:lang w:val="en-US"/>
+              </w:rPr>
+              <w:t>Startup.Participants.LeaderID</w:t>
+            </w:r>
+            <w:proofErr w:type="spellEnd"/>
+            <w:proofErr w:type="gramEnd"/>
+            <w:r>
+              <w:rPr>
+                <w:sz w:val="16"/>
+                <w:szCs w:val="16"/>
+                <w:lang w:val="en-US"/>
+              </w:rPr>
+              <w:t>}</w:t>
+            </w:r>
+          </w:p>
+        </w:tc>
+        <w:tc>
+          <w:tcPr>
+            <w:tcW w:w="3113" w:type="dxa"/>
+          </w:tcPr>
+          <w:p>
+            <w:pPr>
+              <w:jc w:val="center"/>
+              <w:rPr>
+                <w:sz w:val="16"/>
+                <w:szCs w:val="16"/>
+                <w:lang w:val="en-US"/>
+              </w:rPr>
+            </w:pPr>
+            <w:r>
+              <w:rPr>
+                <w:sz w:val="16"/>
+                <w:szCs w:val="16"/>
+                <w:lang w:val="en-US"/>
+              </w:rPr>
+              <w:t>{</w:t>
+            </w:r>
+            <w:proofErr w:type="spellStart"/>
+            <w:proofErr w:type="gramStart"/>
+            <w:r>
+              <w:rPr>
+                <w:sz w:val="16"/>
+                <w:szCs w:val="16"/>
+                <w:lang w:val="en-US"/>
+              </w:rPr>
+              <w:t>Startup.Participants.EventIDs</w:t>
+            </w:r>
+            <w:proofErr w:type="spellEnd"/>
+            <w:proofErr w:type="gramEnd"/>
+            <w:r>
+              <w:rPr>
+                <w:sz w:val="16"/>
+                <w:szCs w:val="16"/>
+                <w:lang w:val="en-US"/>
+              </w:rPr>
+              <w:t>}</w:t>
             </w:r>
           </w:p>
         </w:tc>
@@ -20191,7 +20880,25 @@
                 <w:bCs/>
                 <w:color w:val="000000"/>
               </w:rPr>
-              <w:t>Название проекта в ИС «Projects»</w:t>
+              <w:t>Название проекта в ИС «</w:t>
+            </w:r>
+            <w:proofErr w:type="spellStart"/>
+            <w:r>
+              <w:rPr>
+                <w:b/>
+                <w:bCs/>
+                <w:color w:val="000000"/>
+              </w:rPr>
+              <w:t>Projects</w:t>
+            </w:r>
+            <w:proofErr w:type="spellEnd"/>
+            <w:r>
+              <w:rPr>
+                <w:b/>
+                <w:bCs/>
+                <w:color w:val="000000"/>
+              </w:rPr>
+              <w:t>»</w:t>
             </w:r>
           </w:p>
         </w:tc>
@@ -20219,7 +20926,25 @@
                 <w:bCs/>
                 <w:color w:val="000000"/>
               </w:rPr>
-              <w:t>Ссылка на проект в ИС «Projects»</w:t>
+              <w:t>Ссылка на проект в ИС «</w:t>
+            </w:r>
+            <w:proofErr w:type="spellStart"/>
+            <w:r>
+              <w:rPr>
+                <w:b/>
+                <w:bCs/>
+                <w:color w:val="000000"/>
+              </w:rPr>
+              <w:t>Projects</w:t>
+            </w:r>
+            <w:proofErr w:type="spellEnd"/>
+            <w:r>
+              <w:rPr>
+                <w:b/>
+                <w:bCs/>
+                <w:color w:val="000000"/>
+              </w:rPr>
+              <w:t>»</w:t>
             </w:r>
           </w:p>
         </w:tc>
@@ -20939,25 +21664,6 @@
           <w:lang w:val="en-US"/>
         </w:rPr>
       </w:pPr>
-      <w:r>
-        <w:rPr>
-          <w:bCs/>
-        </w:rPr>
-        <w:t>Выявлено дубликатов:</w:t>
-      </w:r>
-      <w:r>
-        <w:rPr>
-          <w:b/>
-        </w:rPr>
-        <w:t xml:space="preserve"> </w:t>
-      </w:r>
-      <w:r>
-        <w:rPr>
-          <w:spacing w:val="-2"/>
-          <w:lang w:val="en-US"/>
-        </w:rPr>
-        <w:t xml:space="preserve">COUNT </w:t>
-      </w:r>
       <w:r>
         <w:rPr>
           <w:spacing w:val="-2"/>

</xml_diff>